<commit_message>
added category to photo assignments
</commit_message>
<xml_diff>
--- a/Server/APIdoc.docx
+++ b/Server/APIdoc.docx
@@ -77,7 +77,7 @@
             </w:rPr>
             <w:fldChar w:fldCharType="separate"/>
           </w:r>
-          <w:hyperlink w:anchor="_Toc514702378" w:history="1">
+          <w:hyperlink w:anchor="_Toc514943069" w:history="1">
             <w:r>
               <w:rPr>
                 <w:rStyle w:val="Hyperlink"/>
@@ -105,7 +105,7 @@
                 <w:noProof/>
                 <w:webHidden/>
               </w:rPr>
-              <w:instrText xml:space="preserve"> PAGEREF _Toc514702378 \h </w:instrText>
+              <w:instrText xml:space="preserve"> PAGEREF _Toc514943069 \h </w:instrText>
             </w:r>
             <w:r>
               <w:rPr>
@@ -148,7 +148,7 @@
               <w:noProof/>
             </w:rPr>
           </w:pPr>
-          <w:hyperlink w:anchor="_Toc514702379" w:history="1">
+          <w:hyperlink w:anchor="_Toc514943070" w:history="1">
             <w:r>
               <w:rPr>
                 <w:rStyle w:val="Hyperlink"/>
@@ -193,7 +193,7 @@
                 <w:noProof/>
                 <w:webHidden/>
               </w:rPr>
-              <w:instrText xml:space="preserve"> PAGEREF _Toc514702379 \h </w:instrText>
+              <w:instrText xml:space="preserve"> PAGEREF _Toc514943070 \h </w:instrText>
             </w:r>
             <w:r>
               <w:rPr>
@@ -236,7 +236,7 @@
               <w:noProof/>
             </w:rPr>
           </w:pPr>
-          <w:hyperlink w:anchor="_Toc514702380" w:history="1">
+          <w:hyperlink w:anchor="_Toc514943071" w:history="1">
             <w:r>
               <w:rPr>
                 <w:rStyle w:val="Hyperlink"/>
@@ -281,7 +281,7 @@
                 <w:noProof/>
                 <w:webHidden/>
               </w:rPr>
-              <w:instrText xml:space="preserve"> PAGEREF _Toc514702380 \h </w:instrText>
+              <w:instrText xml:space="preserve"> PAGEREF _Toc514943071 \h </w:instrText>
             </w:r>
             <w:r>
               <w:rPr>
@@ -324,7 +324,7 @@
               <w:noProof/>
             </w:rPr>
           </w:pPr>
-          <w:hyperlink w:anchor="_Toc514702381" w:history="1">
+          <w:hyperlink w:anchor="_Toc514943072" w:history="1">
             <w:r>
               <w:rPr>
                 <w:rStyle w:val="Hyperlink"/>
@@ -369,7 +369,7 @@
                 <w:noProof/>
                 <w:webHidden/>
               </w:rPr>
-              <w:instrText xml:space="preserve"> PAGEREF _Toc514702381 \h </w:instrText>
+              <w:instrText xml:space="preserve"> PAGEREF _Toc514943072 \h </w:instrText>
             </w:r>
             <w:r>
               <w:rPr>
@@ -412,7 +412,7 @@
               <w:noProof/>
             </w:rPr>
           </w:pPr>
-          <w:hyperlink w:anchor="_Toc514702382" w:history="1">
+          <w:hyperlink w:anchor="_Toc514943073" w:history="1">
             <w:r>
               <w:rPr>
                 <w:rStyle w:val="Hyperlink"/>
@@ -457,7 +457,7 @@
                 <w:noProof/>
                 <w:webHidden/>
               </w:rPr>
-              <w:instrText xml:space="preserve"> PAGEREF _Toc514702382 \h </w:instrText>
+              <w:instrText xml:space="preserve"> PAGEREF _Toc514943073 \h </w:instrText>
             </w:r>
             <w:r>
               <w:rPr>
@@ -500,7 +500,7 @@
               <w:noProof/>
             </w:rPr>
           </w:pPr>
-          <w:hyperlink w:anchor="_Toc514702383" w:history="1">
+          <w:hyperlink w:anchor="_Toc514943074" w:history="1">
             <w:r>
               <w:rPr>
                 <w:rStyle w:val="Hyperlink"/>
@@ -545,7 +545,7 @@
                 <w:noProof/>
                 <w:webHidden/>
               </w:rPr>
-              <w:instrText xml:space="preserve"> PAGEREF _Toc514702383 \h </w:instrText>
+              <w:instrText xml:space="preserve"> PAGEREF _Toc514943074 \h </w:instrText>
             </w:r>
             <w:r>
               <w:rPr>
@@ -588,7 +588,7 @@
               <w:noProof/>
             </w:rPr>
           </w:pPr>
-          <w:hyperlink w:anchor="_Toc514702384" w:history="1">
+          <w:hyperlink w:anchor="_Toc514943075" w:history="1">
             <w:r>
               <w:rPr>
                 <w:rStyle w:val="Hyperlink"/>
@@ -633,7 +633,7 @@
                 <w:noProof/>
                 <w:webHidden/>
               </w:rPr>
-              <w:instrText xml:space="preserve"> PAGEREF _Toc514702384 \h </w:instrText>
+              <w:instrText xml:space="preserve"> PAGEREF _Toc514943075 \h </w:instrText>
             </w:r>
             <w:r>
               <w:rPr>
@@ -675,7 +675,7 @@
               <w:noProof/>
             </w:rPr>
           </w:pPr>
-          <w:hyperlink w:anchor="_Toc514702385" w:history="1">
+          <w:hyperlink w:anchor="_Toc514943076" w:history="1">
             <w:r>
               <w:rPr>
                 <w:rStyle w:val="Hyperlink"/>
@@ -703,7 +703,7 @@
                 <w:noProof/>
                 <w:webHidden/>
               </w:rPr>
-              <w:instrText xml:space="preserve"> PAGEREF _Toc514702385 \h </w:instrText>
+              <w:instrText xml:space="preserve"> PAGEREF _Toc514943076 \h </w:instrText>
             </w:r>
             <w:r>
               <w:rPr>
@@ -746,7 +746,7 @@
               <w:noProof/>
             </w:rPr>
           </w:pPr>
-          <w:hyperlink w:anchor="_Toc514702386" w:history="1">
+          <w:hyperlink w:anchor="_Toc514943077" w:history="1">
             <w:r>
               <w:rPr>
                 <w:rStyle w:val="Hyperlink"/>
@@ -791,7 +791,7 @@
                 <w:noProof/>
                 <w:webHidden/>
               </w:rPr>
-              <w:instrText xml:space="preserve"> PAGEREF _Toc514702386 \h </w:instrText>
+              <w:instrText xml:space="preserve"> PAGEREF _Toc514943077 \h </w:instrText>
             </w:r>
             <w:r>
               <w:rPr>
@@ -834,7 +834,7 @@
               <w:noProof/>
             </w:rPr>
           </w:pPr>
-          <w:hyperlink w:anchor="_Toc514702387" w:history="1">
+          <w:hyperlink w:anchor="_Toc514943078" w:history="1">
             <w:r>
               <w:rPr>
                 <w:rStyle w:val="Hyperlink"/>
@@ -879,7 +879,7 @@
                 <w:noProof/>
                 <w:webHidden/>
               </w:rPr>
-              <w:instrText xml:space="preserve"> PAGEREF _Toc514702387 \h </w:instrText>
+              <w:instrText xml:space="preserve"> PAGEREF _Toc514943078 \h </w:instrText>
             </w:r>
             <w:r>
               <w:rPr>
@@ -922,7 +922,7 @@
               <w:noProof/>
             </w:rPr>
           </w:pPr>
-          <w:hyperlink w:anchor="_Toc514702388" w:history="1">
+          <w:hyperlink w:anchor="_Toc514943079" w:history="1">
             <w:r>
               <w:rPr>
                 <w:rStyle w:val="Hyperlink"/>
@@ -967,7 +967,7 @@
                 <w:noProof/>
                 <w:webHidden/>
               </w:rPr>
-              <w:instrText xml:space="preserve"> PAGEREF _Toc514702388 \h </w:instrText>
+              <w:instrText xml:space="preserve"> PAGEREF _Toc514943079 \h </w:instrText>
             </w:r>
             <w:r>
               <w:rPr>
@@ -1010,7 +1010,7 @@
               <w:noProof/>
             </w:rPr>
           </w:pPr>
-          <w:hyperlink w:anchor="_Toc514702389" w:history="1">
+          <w:hyperlink w:anchor="_Toc514943080" w:history="1">
             <w:r>
               <w:rPr>
                 <w:rStyle w:val="Hyperlink"/>
@@ -1055,7 +1055,7 @@
                 <w:noProof/>
                 <w:webHidden/>
               </w:rPr>
-              <w:instrText xml:space="preserve"> PAGEREF _Toc514702389 \h </w:instrText>
+              <w:instrText xml:space="preserve"> PAGEREF _Toc514943080 \h </w:instrText>
             </w:r>
             <w:r>
               <w:rPr>
@@ -1098,7 +1098,7 @@
               <w:noProof/>
             </w:rPr>
           </w:pPr>
-          <w:hyperlink w:anchor="_Toc514702390" w:history="1">
+          <w:hyperlink w:anchor="_Toc514943081" w:history="1">
             <w:r>
               <w:rPr>
                 <w:rStyle w:val="Hyperlink"/>
@@ -1143,7 +1143,7 @@
                 <w:noProof/>
                 <w:webHidden/>
               </w:rPr>
-              <w:instrText xml:space="preserve"> PAGEREF _Toc514702390 \h </w:instrText>
+              <w:instrText xml:space="preserve"> PAGEREF _Toc514943081 \h </w:instrText>
             </w:r>
             <w:r>
               <w:rPr>
@@ -1186,7 +1186,7 @@
               <w:noProof/>
             </w:rPr>
           </w:pPr>
-          <w:hyperlink w:anchor="_Toc514702391" w:history="1">
+          <w:hyperlink w:anchor="_Toc514943082" w:history="1">
             <w:r>
               <w:rPr>
                 <w:rStyle w:val="Hyperlink"/>
@@ -1231,7 +1231,7 @@
                 <w:noProof/>
                 <w:webHidden/>
               </w:rPr>
-              <w:instrText xml:space="preserve"> PAGEREF _Toc514702391 \h </w:instrText>
+              <w:instrText xml:space="preserve"> PAGEREF _Toc514943082 \h </w:instrText>
             </w:r>
             <w:r>
               <w:rPr>
@@ -1274,7 +1274,7 @@
               <w:noProof/>
             </w:rPr>
           </w:pPr>
-          <w:hyperlink w:anchor="_Toc514702392" w:history="1">
+          <w:hyperlink w:anchor="_Toc514943083" w:history="1">
             <w:r>
               <w:rPr>
                 <w:rStyle w:val="Hyperlink"/>
@@ -1319,7 +1319,7 @@
                 <w:noProof/>
                 <w:webHidden/>
               </w:rPr>
-              <w:instrText xml:space="preserve"> PAGEREF _Toc514702392 \h </w:instrText>
+              <w:instrText xml:space="preserve"> PAGEREF _Toc514943083 \h </w:instrText>
             </w:r>
             <w:r>
               <w:rPr>
@@ -1362,7 +1362,7 @@
               <w:noProof/>
             </w:rPr>
           </w:pPr>
-          <w:hyperlink w:anchor="_Toc514702393" w:history="1">
+          <w:hyperlink w:anchor="_Toc514943084" w:history="1">
             <w:r>
               <w:rPr>
                 <w:rStyle w:val="Hyperlink"/>
@@ -1407,7 +1407,7 @@
                 <w:noProof/>
                 <w:webHidden/>
               </w:rPr>
-              <w:instrText xml:space="preserve"> PAGEREF _Toc514702393 \h </w:instrText>
+              <w:instrText xml:space="preserve"> PAGEREF _Toc514943084 \h </w:instrText>
             </w:r>
             <w:r>
               <w:rPr>
@@ -1449,7 +1449,7 @@
               <w:noProof/>
             </w:rPr>
           </w:pPr>
-          <w:hyperlink w:anchor="_Toc514702394" w:history="1">
+          <w:hyperlink w:anchor="_Toc514943085" w:history="1">
             <w:r>
               <w:rPr>
                 <w:rStyle w:val="Hyperlink"/>
@@ -1477,7 +1477,7 @@
                 <w:noProof/>
                 <w:webHidden/>
               </w:rPr>
-              <w:instrText xml:space="preserve"> PAGEREF _Toc514702394 \h </w:instrText>
+              <w:instrText xml:space="preserve"> PAGEREF _Toc514943085 \h </w:instrText>
             </w:r>
             <w:r>
               <w:rPr>
@@ -1520,7 +1520,7 @@
               <w:noProof/>
             </w:rPr>
           </w:pPr>
-          <w:hyperlink w:anchor="_Toc514702395" w:history="1">
+          <w:hyperlink w:anchor="_Toc514943086" w:history="1">
             <w:r>
               <w:rPr>
                 <w:rStyle w:val="Hyperlink"/>
@@ -1565,7 +1565,7 @@
                 <w:noProof/>
                 <w:webHidden/>
               </w:rPr>
-              <w:instrText xml:space="preserve"> PAGEREF _Toc514702395 \h </w:instrText>
+              <w:instrText xml:space="preserve"> PAGEREF _Toc514943086 \h </w:instrText>
             </w:r>
             <w:r>
               <w:rPr>
@@ -1608,7 +1608,7 @@
               <w:noProof/>
             </w:rPr>
           </w:pPr>
-          <w:hyperlink w:anchor="_Toc514702396" w:history="1">
+          <w:hyperlink w:anchor="_Toc514943087" w:history="1">
             <w:r>
               <w:rPr>
                 <w:rStyle w:val="Hyperlink"/>
@@ -1653,7 +1653,7 @@
                 <w:noProof/>
                 <w:webHidden/>
               </w:rPr>
-              <w:instrText xml:space="preserve"> PAGEREF _Toc514702396 \h </w:instrText>
+              <w:instrText xml:space="preserve"> PAGEREF _Toc514943087 \h </w:instrText>
             </w:r>
             <w:r>
               <w:rPr>
@@ -1695,7 +1695,7 @@
               <w:noProof/>
             </w:rPr>
           </w:pPr>
-          <w:hyperlink w:anchor="_Toc514702397" w:history="1">
+          <w:hyperlink w:anchor="_Toc514943088" w:history="1">
             <w:r>
               <w:rPr>
                 <w:rStyle w:val="Hyperlink"/>
@@ -1723,7 +1723,7 @@
                 <w:noProof/>
                 <w:webHidden/>
               </w:rPr>
-              <w:instrText xml:space="preserve"> PAGEREF _Toc514702397 \h </w:instrText>
+              <w:instrText xml:space="preserve"> PAGEREF _Toc514943088 \h </w:instrText>
             </w:r>
             <w:r>
               <w:rPr>
@@ -1766,7 +1766,7 @@
               <w:noProof/>
             </w:rPr>
           </w:pPr>
-          <w:hyperlink w:anchor="_Toc514702398" w:history="1">
+          <w:hyperlink w:anchor="_Toc514943089" w:history="1">
             <w:r>
               <w:rPr>
                 <w:rStyle w:val="Hyperlink"/>
@@ -1811,7 +1811,7 @@
                 <w:noProof/>
                 <w:webHidden/>
               </w:rPr>
-              <w:instrText xml:space="preserve"> PAGEREF _Toc514702398 \h </w:instrText>
+              <w:instrText xml:space="preserve"> PAGEREF _Toc514943089 \h </w:instrText>
             </w:r>
             <w:r>
               <w:rPr>
@@ -1854,7 +1854,7 @@
               <w:noProof/>
             </w:rPr>
           </w:pPr>
-          <w:hyperlink w:anchor="_Toc514702399" w:history="1">
+          <w:hyperlink w:anchor="_Toc514943090" w:history="1">
             <w:r>
               <w:rPr>
                 <w:rStyle w:val="Hyperlink"/>
@@ -1899,7 +1899,7 @@
                 <w:noProof/>
                 <w:webHidden/>
               </w:rPr>
-              <w:instrText xml:space="preserve"> PAGEREF _Toc514702399 \h </w:instrText>
+              <w:instrText xml:space="preserve"> PAGEREF _Toc514943090 \h </w:instrText>
             </w:r>
             <w:r>
               <w:rPr>
@@ -1942,7 +1942,7 @@
               <w:noProof/>
             </w:rPr>
           </w:pPr>
-          <w:hyperlink w:anchor="_Toc514702400" w:history="1">
+          <w:hyperlink w:anchor="_Toc514943091" w:history="1">
             <w:r>
               <w:rPr>
                 <w:rStyle w:val="Hyperlink"/>
@@ -1987,7 +1987,7 @@
                 <w:noProof/>
                 <w:webHidden/>
               </w:rPr>
-              <w:instrText xml:space="preserve"> PAGEREF _Toc514702400 \h </w:instrText>
+              <w:instrText xml:space="preserve"> PAGEREF _Toc514943091 \h </w:instrText>
             </w:r>
             <w:r>
               <w:rPr>
@@ -2030,7 +2030,7 @@
               <w:noProof/>
             </w:rPr>
           </w:pPr>
-          <w:hyperlink w:anchor="_Toc514702401" w:history="1">
+          <w:hyperlink w:anchor="_Toc514943092" w:history="1">
             <w:r>
               <w:rPr>
                 <w:rStyle w:val="Hyperlink"/>
@@ -2075,7 +2075,7 @@
                 <w:noProof/>
                 <w:webHidden/>
               </w:rPr>
-              <w:instrText xml:space="preserve"> PAGEREF _Toc514702401 \h </w:instrText>
+              <w:instrText xml:space="preserve"> PAGEREF _Toc514943092 \h </w:instrText>
             </w:r>
             <w:r>
               <w:rPr>
@@ -2118,7 +2118,7 @@
               <w:noProof/>
             </w:rPr>
           </w:pPr>
-          <w:hyperlink w:anchor="_Toc514702402" w:history="1">
+          <w:hyperlink w:anchor="_Toc514943093" w:history="1">
             <w:r>
               <w:rPr>
                 <w:rStyle w:val="Hyperlink"/>
@@ -2163,7 +2163,7 @@
                 <w:noProof/>
                 <w:webHidden/>
               </w:rPr>
-              <w:instrText xml:space="preserve"> PAGEREF _Toc514702402 \h </w:instrText>
+              <w:instrText xml:space="preserve"> PAGEREF _Toc514943093 \h </w:instrText>
             </w:r>
             <w:r>
               <w:rPr>
@@ -2184,76 +2184,6 @@
                 <w:webHidden/>
               </w:rPr>
               <w:t>12</w:t>
-            </w:r>
-            <w:r>
-              <w:rPr>
-                <w:noProof/>
-                <w:webHidden/>
-              </w:rPr>
-              <w:fldChar w:fldCharType="end"/>
-            </w:r>
-          </w:hyperlink>
-        </w:p>
-        <w:p>
-          <w:pPr>
-            <w:pStyle w:val="TOC1"/>
-            <w:tabs>
-              <w:tab w:val="right" w:leader="dot" w:pos="9350"/>
-            </w:tabs>
-            <w:rPr>
-              <w:rFonts w:eastAsiaTheme="minorEastAsia"/>
-              <w:noProof/>
-            </w:rPr>
-          </w:pPr>
-          <w:hyperlink w:anchor="_Toc514702403" w:history="1">
-            <w:r>
-              <w:rPr>
-                <w:rStyle w:val="Hyperlink"/>
-                <w:b/>
-                <w:noProof/>
-              </w:rPr>
-              <w:t>TAGS</w:t>
-            </w:r>
-            <w:r>
-              <w:rPr>
-                <w:noProof/>
-                <w:webHidden/>
-              </w:rPr>
-              <w:tab/>
-            </w:r>
-            <w:r>
-              <w:rPr>
-                <w:noProof/>
-                <w:webHidden/>
-              </w:rPr>
-              <w:fldChar w:fldCharType="begin"/>
-            </w:r>
-            <w:r>
-              <w:rPr>
-                <w:noProof/>
-                <w:webHidden/>
-              </w:rPr>
-              <w:instrText xml:space="preserve"> PAGEREF _Toc514702403 \h </w:instrText>
-            </w:r>
-            <w:r>
-              <w:rPr>
-                <w:noProof/>
-                <w:webHidden/>
-              </w:rPr>
-            </w:r>
-            <w:r>
-              <w:rPr>
-                <w:noProof/>
-                <w:webHidden/>
-              </w:rPr>
-              <w:fldChar w:fldCharType="separate"/>
-            </w:r>
-            <w:r>
-              <w:rPr>
-                <w:noProof/>
-                <w:webHidden/>
-              </w:rPr>
-              <w:t>13</w:t>
             </w:r>
             <w:r>
               <w:rPr>
@@ -2276,7 +2206,7 @@
               <w:noProof/>
             </w:rPr>
           </w:pPr>
-          <w:hyperlink w:anchor="_Toc514702404" w:history="1">
+          <w:hyperlink w:anchor="_Toc514943094" w:history="1">
             <w:r>
               <w:rPr>
                 <w:rStyle w:val="Hyperlink"/>
@@ -2300,7 +2230,7 @@
                 <w:noProof/>
                 <w:highlight w:val="green"/>
               </w:rPr>
-              <w:t>/api/v1/tags</w:t>
+              <w:t>/api/v1/category</w:t>
             </w:r>
             <w:r>
               <w:rPr>
@@ -2321,7 +2251,7 @@
                 <w:noProof/>
                 <w:webHidden/>
               </w:rPr>
-              <w:instrText xml:space="preserve"> PAGEREF _Toc514702404 \h </w:instrText>
+              <w:instrText xml:space="preserve"> PAGEREF _Toc514943094 \h </w:instrText>
             </w:r>
             <w:r>
               <w:rPr>
@@ -2364,15 +2294,15 @@
               <w:noProof/>
             </w:rPr>
           </w:pPr>
-          <w:hyperlink w:anchor="_Toc514702405" w:history="1">
+          <w:hyperlink w:anchor="_Toc514943095" w:history="1">
             <w:r>
               <w:rPr>
                 <w:rStyle w:val="Hyperlink"/>
                 <w:b/>
                 <w:noProof/>
-                <w:highlight w:val="cyan"/>
-              </w:rPr>
-              <w:t>GET</w:t>
+                <w:highlight w:val="yellow"/>
+              </w:rPr>
+              <w:t xml:space="preserve">PUT </w:t>
             </w:r>
             <w:r>
               <w:rPr>
@@ -2386,7 +2316,253 @@
                 <w:rStyle w:val="Hyperlink"/>
                 <w:b/>
                 <w:noProof/>
-                <w:highlight w:val="cyan"/>
+                <w:highlight w:val="yellow"/>
+              </w:rPr>
+              <w:t>/api/v1/category/{photoId} /{categoryId}</w:t>
+            </w:r>
+            <w:r>
+              <w:rPr>
+                <w:noProof/>
+                <w:webHidden/>
+              </w:rPr>
+              <w:tab/>
+            </w:r>
+            <w:r>
+              <w:rPr>
+                <w:noProof/>
+                <w:webHidden/>
+              </w:rPr>
+              <w:fldChar w:fldCharType="begin"/>
+            </w:r>
+            <w:r>
+              <w:rPr>
+                <w:noProof/>
+                <w:webHidden/>
+              </w:rPr>
+              <w:instrText xml:space="preserve"> PAGEREF _Toc514943095 \h </w:instrText>
+            </w:r>
+            <w:r>
+              <w:rPr>
+                <w:noProof/>
+                <w:webHidden/>
+              </w:rPr>
+            </w:r>
+            <w:r>
+              <w:rPr>
+                <w:noProof/>
+                <w:webHidden/>
+              </w:rPr>
+              <w:fldChar w:fldCharType="separate"/>
+            </w:r>
+            <w:r>
+              <w:rPr>
+                <w:noProof/>
+                <w:webHidden/>
+              </w:rPr>
+              <w:t>13</w:t>
+            </w:r>
+            <w:r>
+              <w:rPr>
+                <w:noProof/>
+                <w:webHidden/>
+              </w:rPr>
+              <w:fldChar w:fldCharType="end"/>
+            </w:r>
+          </w:hyperlink>
+        </w:p>
+        <w:p>
+          <w:pPr>
+            <w:pStyle w:val="TOC2"/>
+            <w:tabs>
+              <w:tab w:val="left" w:pos="1320"/>
+              <w:tab w:val="right" w:leader="dot" w:pos="9350"/>
+            </w:tabs>
+            <w:rPr>
+              <w:rFonts w:eastAsiaTheme="minorEastAsia"/>
+              <w:noProof/>
+            </w:rPr>
+          </w:pPr>
+          <w:hyperlink w:anchor="_Toc514943096" w:history="1">
+            <w:r>
+              <w:rPr>
+                <w:rStyle w:val="Hyperlink"/>
+                <w:b/>
+                <w:noProof/>
+                <w:highlight w:val="red"/>
+              </w:rPr>
+              <w:t>DELETE</w:t>
+            </w:r>
+            <w:r>
+              <w:rPr>
+                <w:rFonts w:eastAsiaTheme="minorEastAsia"/>
+                <w:noProof/>
+              </w:rPr>
+              <w:tab/>
+            </w:r>
+            <w:r>
+              <w:rPr>
+                <w:rStyle w:val="Hyperlink"/>
+                <w:b/>
+                <w:noProof/>
+                <w:highlight w:val="red"/>
+              </w:rPr>
+              <w:t>/api/v1/category/{photoid}</w:t>
+            </w:r>
+            <w:r>
+              <w:rPr>
+                <w:noProof/>
+                <w:webHidden/>
+              </w:rPr>
+              <w:tab/>
+            </w:r>
+            <w:r>
+              <w:rPr>
+                <w:noProof/>
+                <w:webHidden/>
+              </w:rPr>
+              <w:fldChar w:fldCharType="begin"/>
+            </w:r>
+            <w:r>
+              <w:rPr>
+                <w:noProof/>
+                <w:webHidden/>
+              </w:rPr>
+              <w:instrText xml:space="preserve"> PAGEREF _Toc514943096 \h </w:instrText>
+            </w:r>
+            <w:r>
+              <w:rPr>
+                <w:noProof/>
+                <w:webHidden/>
+              </w:rPr>
+            </w:r>
+            <w:r>
+              <w:rPr>
+                <w:noProof/>
+                <w:webHidden/>
+              </w:rPr>
+              <w:fldChar w:fldCharType="separate"/>
+            </w:r>
+            <w:r>
+              <w:rPr>
+                <w:noProof/>
+                <w:webHidden/>
+              </w:rPr>
+              <w:t>13</w:t>
+            </w:r>
+            <w:r>
+              <w:rPr>
+                <w:noProof/>
+                <w:webHidden/>
+              </w:rPr>
+              <w:fldChar w:fldCharType="end"/>
+            </w:r>
+          </w:hyperlink>
+        </w:p>
+        <w:p>
+          <w:pPr>
+            <w:pStyle w:val="TOC1"/>
+            <w:tabs>
+              <w:tab w:val="right" w:leader="dot" w:pos="9350"/>
+            </w:tabs>
+            <w:rPr>
+              <w:rFonts w:eastAsiaTheme="minorEastAsia"/>
+              <w:noProof/>
+            </w:rPr>
+          </w:pPr>
+          <w:hyperlink w:anchor="_Toc514943097" w:history="1">
+            <w:r>
+              <w:rPr>
+                <w:rStyle w:val="Hyperlink"/>
+                <w:b/>
+                <w:noProof/>
+              </w:rPr>
+              <w:t>TAGS</w:t>
+            </w:r>
+            <w:r>
+              <w:rPr>
+                <w:noProof/>
+                <w:webHidden/>
+              </w:rPr>
+              <w:tab/>
+            </w:r>
+            <w:r>
+              <w:rPr>
+                <w:noProof/>
+                <w:webHidden/>
+              </w:rPr>
+              <w:fldChar w:fldCharType="begin"/>
+            </w:r>
+            <w:r>
+              <w:rPr>
+                <w:noProof/>
+                <w:webHidden/>
+              </w:rPr>
+              <w:instrText xml:space="preserve"> PAGEREF _Toc514943097 \h </w:instrText>
+            </w:r>
+            <w:r>
+              <w:rPr>
+                <w:noProof/>
+                <w:webHidden/>
+              </w:rPr>
+            </w:r>
+            <w:r>
+              <w:rPr>
+                <w:noProof/>
+                <w:webHidden/>
+              </w:rPr>
+              <w:fldChar w:fldCharType="separate"/>
+            </w:r>
+            <w:r>
+              <w:rPr>
+                <w:noProof/>
+                <w:webHidden/>
+              </w:rPr>
+              <w:t>14</w:t>
+            </w:r>
+            <w:r>
+              <w:rPr>
+                <w:noProof/>
+                <w:webHidden/>
+              </w:rPr>
+              <w:fldChar w:fldCharType="end"/>
+            </w:r>
+          </w:hyperlink>
+        </w:p>
+        <w:p>
+          <w:pPr>
+            <w:pStyle w:val="TOC2"/>
+            <w:tabs>
+              <w:tab w:val="left" w:pos="1100"/>
+              <w:tab w:val="right" w:leader="dot" w:pos="9350"/>
+            </w:tabs>
+            <w:rPr>
+              <w:rFonts w:eastAsiaTheme="minorEastAsia"/>
+              <w:noProof/>
+            </w:rPr>
+          </w:pPr>
+          <w:hyperlink w:anchor="_Toc514943098" w:history="1">
+            <w:r>
+              <w:rPr>
+                <w:rStyle w:val="Hyperlink"/>
+                <w:b/>
+                <w:noProof/>
+                <w:highlight w:val="green"/>
+              </w:rPr>
+              <w:t>POST</w:t>
+            </w:r>
+            <w:r>
+              <w:rPr>
+                <w:rFonts w:eastAsiaTheme="minorEastAsia"/>
+                <w:noProof/>
+              </w:rPr>
+              <w:tab/>
+            </w:r>
+            <w:r>
+              <w:rPr>
+                <w:rStyle w:val="Hyperlink"/>
+                <w:b/>
+                <w:noProof/>
+                <w:highlight w:val="green"/>
               </w:rPr>
               <w:t>/api/v1/tags</w:t>
             </w:r>
@@ -2409,7 +2585,7 @@
                 <w:noProof/>
                 <w:webHidden/>
               </w:rPr>
-              <w:instrText xml:space="preserve"> PAGEREF _Toc514702405 \h </w:instrText>
+              <w:instrText xml:space="preserve"> PAGEREF _Toc514943098 \h </w:instrText>
             </w:r>
             <w:r>
               <w:rPr>
@@ -2429,7 +2605,7 @@
                 <w:noProof/>
                 <w:webHidden/>
               </w:rPr>
-              <w:t>13</w:t>
+              <w:t>14</w:t>
             </w:r>
             <w:r>
               <w:rPr>
@@ -2452,7 +2628,7 @@
               <w:noProof/>
             </w:rPr>
           </w:pPr>
-          <w:hyperlink w:anchor="_Toc514702406" w:history="1">
+          <w:hyperlink w:anchor="_Toc514943099" w:history="1">
             <w:r>
               <w:rPr>
                 <w:rStyle w:val="Hyperlink"/>
@@ -2460,7 +2636,7 @@
                 <w:noProof/>
                 <w:highlight w:val="cyan"/>
               </w:rPr>
-              <w:t xml:space="preserve">GET </w:t>
+              <w:t>GET</w:t>
             </w:r>
             <w:r>
               <w:rPr>
@@ -2476,7 +2652,7 @@
                 <w:noProof/>
                 <w:highlight w:val="cyan"/>
               </w:rPr>
-              <w:t>/api/v1/tags/{letters}</w:t>
+              <w:t>/api/v1/tags</w:t>
             </w:r>
             <w:r>
               <w:rPr>
@@ -2497,7 +2673,7 @@
                 <w:noProof/>
                 <w:webHidden/>
               </w:rPr>
-              <w:instrText xml:space="preserve"> PAGEREF _Toc514702406 \h </w:instrText>
+              <w:instrText xml:space="preserve"> PAGEREF _Toc514943099 \h </w:instrText>
             </w:r>
             <w:r>
               <w:rPr>
@@ -2540,7 +2716,7 @@
               <w:noProof/>
             </w:rPr>
           </w:pPr>
-          <w:hyperlink w:anchor="_Toc514702407" w:history="1">
+          <w:hyperlink w:anchor="_Toc514943100" w:history="1">
             <w:r>
               <w:rPr>
                 <w:rStyle w:val="Hyperlink"/>
@@ -2548,7 +2724,7 @@
                 <w:noProof/>
                 <w:highlight w:val="cyan"/>
               </w:rPr>
-              <w:t>GET</w:t>
+              <w:t xml:space="preserve">GET </w:t>
             </w:r>
             <w:r>
               <w:rPr>
@@ -2564,7 +2740,7 @@
                 <w:noProof/>
                 <w:highlight w:val="cyan"/>
               </w:rPr>
-              <w:t>/api/v1/tags/public</w:t>
+              <w:t>/api/v1/tags/{letters}</w:t>
             </w:r>
             <w:r>
               <w:rPr>
@@ -2585,7 +2761,7 @@
                 <w:noProof/>
                 <w:webHidden/>
               </w:rPr>
-              <w:instrText xml:space="preserve"> PAGEREF _Toc514702407 \h </w:instrText>
+              <w:instrText xml:space="preserve"> PAGEREF _Toc514943100 \h </w:instrText>
             </w:r>
             <w:r>
               <w:rPr>
@@ -2605,7 +2781,7 @@
                 <w:noProof/>
                 <w:webHidden/>
               </w:rPr>
-              <w:t>14</w:t>
+              <w:t>15</w:t>
             </w:r>
             <w:r>
               <w:rPr>
@@ -2628,7 +2804,7 @@
               <w:noProof/>
             </w:rPr>
           </w:pPr>
-          <w:hyperlink w:anchor="_Toc514702408" w:history="1">
+          <w:hyperlink w:anchor="_Toc514943101" w:history="1">
             <w:r>
               <w:rPr>
                 <w:rStyle w:val="Hyperlink"/>
@@ -2636,7 +2812,7 @@
                 <w:noProof/>
                 <w:highlight w:val="cyan"/>
               </w:rPr>
-              <w:t xml:space="preserve">GET </w:t>
+              <w:t>GET</w:t>
             </w:r>
             <w:r>
               <w:rPr>
@@ -2652,7 +2828,7 @@
                 <w:noProof/>
                 <w:highlight w:val="cyan"/>
               </w:rPr>
-              <w:t>/api/v1/tags/public/{letters}</w:t>
+              <w:t>/api/v1/tags/public</w:t>
             </w:r>
             <w:r>
               <w:rPr>
@@ -2673,7 +2849,7 @@
                 <w:noProof/>
                 <w:webHidden/>
               </w:rPr>
-              <w:instrText xml:space="preserve"> PAGEREF _Toc514702408 \h </w:instrText>
+              <w:instrText xml:space="preserve"> PAGEREF _Toc514943101 \h </w:instrText>
             </w:r>
             <w:r>
               <w:rPr>
@@ -2693,7 +2869,7 @@
                 <w:noProof/>
                 <w:webHidden/>
               </w:rPr>
-              <w:t>14</w:t>
+              <w:t>15</w:t>
             </w:r>
             <w:r>
               <w:rPr>
@@ -2716,15 +2892,15 @@
               <w:noProof/>
             </w:rPr>
           </w:pPr>
-          <w:hyperlink w:anchor="_Toc514702409" w:history="1">
+          <w:hyperlink w:anchor="_Toc514943102" w:history="1">
             <w:r>
               <w:rPr>
                 <w:rStyle w:val="Hyperlink"/>
                 <w:b/>
                 <w:noProof/>
-                <w:highlight w:val="yellow"/>
-              </w:rPr>
-              <w:t>PUT</w:t>
+                <w:highlight w:val="cyan"/>
+              </w:rPr>
+              <w:t xml:space="preserve">GET </w:t>
             </w:r>
             <w:r>
               <w:rPr>
@@ -2738,8 +2914,96 @@
                 <w:rStyle w:val="Hyperlink"/>
                 <w:b/>
                 <w:noProof/>
+                <w:highlight w:val="cyan"/>
+              </w:rPr>
+              <w:t>/api/v1/tags/public/{letters}</w:t>
+            </w:r>
+            <w:r>
+              <w:rPr>
+                <w:noProof/>
+                <w:webHidden/>
+              </w:rPr>
+              <w:tab/>
+            </w:r>
+            <w:r>
+              <w:rPr>
+                <w:noProof/>
+                <w:webHidden/>
+              </w:rPr>
+              <w:fldChar w:fldCharType="begin"/>
+            </w:r>
+            <w:r>
+              <w:rPr>
+                <w:noProof/>
+                <w:webHidden/>
+              </w:rPr>
+              <w:instrText xml:space="preserve"> PAGEREF _Toc514943102 \h </w:instrText>
+            </w:r>
+            <w:r>
+              <w:rPr>
+                <w:noProof/>
+                <w:webHidden/>
+              </w:rPr>
+            </w:r>
+            <w:r>
+              <w:rPr>
+                <w:noProof/>
+                <w:webHidden/>
+              </w:rPr>
+              <w:fldChar w:fldCharType="separate"/>
+            </w:r>
+            <w:r>
+              <w:rPr>
+                <w:noProof/>
+                <w:webHidden/>
+              </w:rPr>
+              <w:t>15</w:t>
+            </w:r>
+            <w:r>
+              <w:rPr>
+                <w:noProof/>
+                <w:webHidden/>
+              </w:rPr>
+              <w:fldChar w:fldCharType="end"/>
+            </w:r>
+          </w:hyperlink>
+        </w:p>
+        <w:p>
+          <w:pPr>
+            <w:pStyle w:val="TOC2"/>
+            <w:tabs>
+              <w:tab w:val="left" w:pos="880"/>
+              <w:tab w:val="right" w:leader="dot" w:pos="9350"/>
+            </w:tabs>
+            <w:rPr>
+              <w:rFonts w:eastAsiaTheme="minorEastAsia"/>
+              <w:noProof/>
+            </w:rPr>
+          </w:pPr>
+          <w:hyperlink w:anchor="_Toc514943103" w:history="1">
+            <w:r>
+              <w:rPr>
+                <w:rStyle w:val="Hyperlink"/>
+                <w:b/>
+                <w:noProof/>
                 <w:highlight w:val="yellow"/>
               </w:rPr>
+              <w:t>PUT</w:t>
+            </w:r>
+            <w:r>
+              <w:rPr>
+                <w:rFonts w:eastAsiaTheme="minorEastAsia"/>
+                <w:noProof/>
+              </w:rPr>
+              <w:tab/>
+            </w:r>
+            <w:r>
+              <w:rPr>
+                <w:rStyle w:val="Hyperlink"/>
+                <w:b/>
+                <w:noProof/>
+                <w:highlight w:val="yellow"/>
+              </w:rPr>
               <w:t>/api/v1/tag/{id}/{name}</w:t>
             </w:r>
             <w:r>
@@ -2761,7 +3025,7 @@
                 <w:noProof/>
                 <w:webHidden/>
               </w:rPr>
-              <w:instrText xml:space="preserve"> PAGEREF _Toc514702409 \h </w:instrText>
+              <w:instrText xml:space="preserve"> PAGEREF _Toc514943103 \h </w:instrText>
             </w:r>
             <w:r>
               <w:rPr>
@@ -2781,7 +3045,7 @@
                 <w:noProof/>
                 <w:webHidden/>
               </w:rPr>
-              <w:t>15</w:t>
+              <w:t>16</w:t>
             </w:r>
             <w:r>
               <w:rPr>
@@ -2804,7 +3068,7 @@
               <w:noProof/>
             </w:rPr>
           </w:pPr>
-          <w:hyperlink w:anchor="_Toc514702410" w:history="1">
+          <w:hyperlink w:anchor="_Toc514943104" w:history="1">
             <w:r>
               <w:rPr>
                 <w:rStyle w:val="Hyperlink"/>
@@ -2849,7 +3113,7 @@
                 <w:noProof/>
                 <w:webHidden/>
               </w:rPr>
-              <w:instrText xml:space="preserve"> PAGEREF _Toc514702410 \h </w:instrText>
+              <w:instrText xml:space="preserve"> PAGEREF _Toc514943104 \h </w:instrText>
             </w:r>
             <w:r>
               <w:rPr>
@@ -2869,7 +3133,7 @@
                 <w:noProof/>
                 <w:webHidden/>
               </w:rPr>
-              <w:t>15</w:t>
+              <w:t>16</w:t>
             </w:r>
             <w:r>
               <w:rPr>
@@ -2891,7 +3155,7 @@
               <w:noProof/>
             </w:rPr>
           </w:pPr>
-          <w:hyperlink w:anchor="_Toc514702411" w:history="1">
+          <w:hyperlink w:anchor="_Toc514943105" w:history="1">
             <w:r>
               <w:rPr>
                 <w:rStyle w:val="Hyperlink"/>
@@ -2919,7 +3183,7 @@
                 <w:noProof/>
                 <w:webHidden/>
               </w:rPr>
-              <w:instrText xml:space="preserve"> PAGEREF _Toc514702411 \h </w:instrText>
+              <w:instrText xml:space="preserve"> PAGEREF _Toc514943105 \h </w:instrText>
             </w:r>
             <w:r>
               <w:rPr>
@@ -2939,7 +3203,7 @@
                 <w:noProof/>
                 <w:webHidden/>
               </w:rPr>
-              <w:t>16</w:t>
+              <w:t>17</w:t>
             </w:r>
             <w:r>
               <w:rPr>
@@ -2962,7 +3226,7 @@
               <w:noProof/>
             </w:rPr>
           </w:pPr>
-          <w:hyperlink w:anchor="_Toc514702412" w:history="1">
+          <w:hyperlink w:anchor="_Toc514943106" w:history="1">
             <w:r>
               <w:rPr>
                 <w:rStyle w:val="Hyperlink"/>
@@ -3007,7 +3271,7 @@
                 <w:noProof/>
                 <w:webHidden/>
               </w:rPr>
-              <w:instrText xml:space="preserve"> PAGEREF _Toc514702412 \h </w:instrText>
+              <w:instrText xml:space="preserve"> PAGEREF _Toc514943106 \h </w:instrText>
             </w:r>
             <w:r>
               <w:rPr>
@@ -3027,7 +3291,7 @@
                 <w:noProof/>
                 <w:webHidden/>
               </w:rPr>
-              <w:t>16</w:t>
+              <w:t>17</w:t>
             </w:r>
             <w:r>
               <w:rPr>
@@ -3050,7 +3314,7 @@
               <w:noProof/>
             </w:rPr>
           </w:pPr>
-          <w:hyperlink w:anchor="_Toc514702413" w:history="1">
+          <w:hyperlink w:anchor="_Toc514943107" w:history="1">
             <w:r>
               <w:rPr>
                 <w:rStyle w:val="Hyperlink"/>
@@ -3095,7 +3359,7 @@
                 <w:noProof/>
                 <w:webHidden/>
               </w:rPr>
-              <w:instrText xml:space="preserve"> PAGEREF _Toc514702413 \h </w:instrText>
+              <w:instrText xml:space="preserve"> PAGEREF _Toc514943107 \h </w:instrText>
             </w:r>
             <w:r>
               <w:rPr>
@@ -3115,7 +3379,7 @@
                 <w:noProof/>
                 <w:webHidden/>
               </w:rPr>
-              <w:t>16</w:t>
+              <w:t>17</w:t>
             </w:r>
             <w:r>
               <w:rPr>
@@ -3138,7 +3402,7 @@
               <w:noProof/>
             </w:rPr>
           </w:pPr>
-          <w:hyperlink w:anchor="_Toc514702414" w:history="1">
+          <w:hyperlink w:anchor="_Toc514943108" w:history="1">
             <w:r>
               <w:rPr>
                 <w:rStyle w:val="Hyperlink"/>
@@ -3183,7 +3447,7 @@
                 <w:noProof/>
                 <w:webHidden/>
               </w:rPr>
-              <w:instrText xml:space="preserve"> PAGEREF _Toc514702414 \h </w:instrText>
+              <w:instrText xml:space="preserve"> PAGEREF _Toc514943108 \h </w:instrText>
             </w:r>
             <w:r>
               <w:rPr>
@@ -3203,7 +3467,7 @@
                 <w:noProof/>
                 <w:webHidden/>
               </w:rPr>
-              <w:t>16</w:t>
+              <w:t>17</w:t>
             </w:r>
             <w:r>
               <w:rPr>
@@ -3225,7 +3489,7 @@
               <w:noProof/>
             </w:rPr>
           </w:pPr>
-          <w:hyperlink w:anchor="_Toc514702415" w:history="1">
+          <w:hyperlink w:anchor="_Toc514943109" w:history="1">
             <w:r>
               <w:rPr>
                 <w:rStyle w:val="Hyperlink"/>
@@ -3253,7 +3517,7 @@
                 <w:noProof/>
                 <w:webHidden/>
               </w:rPr>
-              <w:instrText xml:space="preserve"> PAGEREF _Toc514702415 \h </w:instrText>
+              <w:instrText xml:space="preserve"> PAGEREF _Toc514943109 \h </w:instrText>
             </w:r>
             <w:r>
               <w:rPr>
@@ -3273,7 +3537,7 @@
                 <w:noProof/>
                 <w:webHidden/>
               </w:rPr>
-              <w:t>17</w:t>
+              <w:t>18</w:t>
             </w:r>
             <w:r>
               <w:rPr>
@@ -3296,7 +3560,7 @@
               <w:noProof/>
             </w:rPr>
           </w:pPr>
-          <w:hyperlink w:anchor="_Toc514702416" w:history="1">
+          <w:hyperlink w:anchor="_Toc514943110" w:history="1">
             <w:r>
               <w:rPr>
                 <w:rStyle w:val="Hyperlink"/>
@@ -3341,7 +3605,7 @@
                 <w:noProof/>
                 <w:webHidden/>
               </w:rPr>
-              <w:instrText xml:space="preserve"> PAGEREF _Toc514702416 \h </w:instrText>
+              <w:instrText xml:space="preserve"> PAGEREF _Toc514943110 \h </w:instrText>
             </w:r>
             <w:r>
               <w:rPr>
@@ -3361,7 +3625,7 @@
                 <w:noProof/>
                 <w:webHidden/>
               </w:rPr>
-              <w:t>17</w:t>
+              <w:t>18</w:t>
             </w:r>
             <w:r>
               <w:rPr>
@@ -3384,7 +3648,7 @@
               <w:noProof/>
             </w:rPr>
           </w:pPr>
-          <w:hyperlink w:anchor="_Toc514702417" w:history="1">
+          <w:hyperlink w:anchor="_Toc514943111" w:history="1">
             <w:r>
               <w:rPr>
                 <w:rStyle w:val="Hyperlink"/>
@@ -3429,7 +3693,7 @@
                 <w:noProof/>
                 <w:webHidden/>
               </w:rPr>
-              <w:instrText xml:space="preserve"> PAGEREF _Toc514702417 \h </w:instrText>
+              <w:instrText xml:space="preserve"> PAGEREF _Toc514943111 \h </w:instrText>
             </w:r>
             <w:r>
               <w:rPr>
@@ -3449,7 +3713,7 @@
                 <w:noProof/>
                 <w:webHidden/>
               </w:rPr>
-              <w:t>17</w:t>
+              <w:t>18</w:t>
             </w:r>
             <w:r>
               <w:rPr>
@@ -3472,7 +3736,7 @@
               <w:noProof/>
             </w:rPr>
           </w:pPr>
-          <w:hyperlink w:anchor="_Toc514702418" w:history="1">
+          <w:hyperlink w:anchor="_Toc514943112" w:history="1">
             <w:r>
               <w:rPr>
                 <w:rStyle w:val="Hyperlink"/>
@@ -3517,7 +3781,7 @@
                 <w:noProof/>
                 <w:webHidden/>
               </w:rPr>
-              <w:instrText xml:space="preserve"> PAGEREF _Toc514702418 \h </w:instrText>
+              <w:instrText xml:space="preserve"> PAGEREF _Toc514943112 \h </w:instrText>
             </w:r>
             <w:r>
               <w:rPr>
@@ -3537,7 +3801,7 @@
                 <w:noProof/>
                 <w:webHidden/>
               </w:rPr>
-              <w:t>17</w:t>
+              <w:t>18</w:t>
             </w:r>
             <w:r>
               <w:rPr>
@@ -3560,7 +3824,7 @@
               <w:noProof/>
             </w:rPr>
           </w:pPr>
-          <w:hyperlink w:anchor="_Toc514702419" w:history="1">
+          <w:hyperlink w:anchor="_Toc514943113" w:history="1">
             <w:r>
               <w:rPr>
                 <w:rStyle w:val="Hyperlink"/>
@@ -3605,7 +3869,7 @@
                 <w:noProof/>
                 <w:webHidden/>
               </w:rPr>
-              <w:instrText xml:space="preserve"> PAGEREF _Toc514702419 \h </w:instrText>
+              <w:instrText xml:space="preserve"> PAGEREF _Toc514943113 \h </w:instrText>
             </w:r>
             <w:r>
               <w:rPr>
@@ -3625,7 +3889,7 @@
                 <w:noProof/>
                 <w:webHidden/>
               </w:rPr>
-              <w:t>18</w:t>
+              <w:t>19</w:t>
             </w:r>
             <w:r>
               <w:rPr>
@@ -3665,6 +3929,8 @@
         </w:rPr>
         <w:br w:type="page"/>
       </w:r>
+      <w:bookmarkStart w:id="0" w:name="_GoBack"/>
+      <w:bookmarkEnd w:id="0"/>
     </w:p>
     <w:p>
       <w:pPr>
@@ -3673,7 +3939,7 @@
           <w:b/>
         </w:rPr>
       </w:pPr>
-      <w:bookmarkStart w:id="0" w:name="_Toc514702378"/>
+      <w:bookmarkStart w:id="1" w:name="_Toc514943069"/>
       <w:r>
         <w:rPr>
           <w:b/>
@@ -3687,7 +3953,7 @@
         </w:rPr>
         <w:t>SERS</w:t>
       </w:r>
-      <w:bookmarkEnd w:id="0"/>
+      <w:bookmarkEnd w:id="1"/>
     </w:p>
     <w:p/>
     <w:p>
@@ -3698,7 +3964,7 @@
           <w:sz w:val="20"/>
         </w:rPr>
       </w:pPr>
-      <w:bookmarkStart w:id="1" w:name="_Toc514702379"/>
+      <w:bookmarkStart w:id="2" w:name="_Toc514943070"/>
       <w:r>
         <w:rPr>
           <w:b/>
@@ -3741,7 +4007,7 @@
         </w:rPr>
         <w:t>/v1/login</w:t>
       </w:r>
-      <w:bookmarkEnd w:id="1"/>
+      <w:bookmarkEnd w:id="2"/>
       <w:r>
         <w:rPr>
           <w:b/>
@@ -4013,7 +4279,7 @@
           <w:b/>
         </w:rPr>
       </w:pPr>
-      <w:bookmarkStart w:id="2" w:name="_Toc514702380"/>
+      <w:bookmarkStart w:id="3" w:name="_Toc514943071"/>
       <w:r>
         <w:rPr>
           <w:b/>
@@ -4049,7 +4315,7 @@
         </w:rPr>
         <w:t>/v1/users</w:t>
       </w:r>
-      <w:bookmarkEnd w:id="2"/>
+      <w:bookmarkEnd w:id="3"/>
       <w:r>
         <w:rPr>
           <w:b/>
@@ -4362,7 +4628,7 @@
           <w:color w:val="000000" w:themeColor="text1"/>
         </w:rPr>
       </w:pPr>
-      <w:bookmarkStart w:id="3" w:name="_Toc514702381"/>
+      <w:bookmarkStart w:id="4" w:name="_Toc514943072"/>
       <w:r>
         <w:rPr>
           <w:b/>
@@ -4406,7 +4672,7 @@
         </w:rPr>
         <w:t>/v1/users</w:t>
       </w:r>
-      <w:bookmarkEnd w:id="3"/>
+      <w:bookmarkEnd w:id="4"/>
       <w:r>
         <w:rPr>
           <w:b/>
@@ -4714,7 +4980,7 @@
           <w:sz w:val="20"/>
         </w:rPr>
       </w:pPr>
-      <w:bookmarkStart w:id="4" w:name="_Toc514702382"/>
+      <w:bookmarkStart w:id="5" w:name="_Toc514943073"/>
       <w:r>
         <w:rPr>
           <w:b/>
@@ -4757,7 +5023,7 @@
         </w:rPr>
         <w:t>/v1/users/{email}</w:t>
       </w:r>
-      <w:bookmarkEnd w:id="4"/>
+      <w:bookmarkEnd w:id="5"/>
       <w:r>
         <w:rPr>
           <w:b/>
@@ -5105,7 +5371,7 @@
           <w:b/>
         </w:rPr>
       </w:pPr>
-      <w:bookmarkStart w:id="5" w:name="_Toc514702383"/>
+      <w:bookmarkStart w:id="6" w:name="_Toc514943074"/>
       <w:r>
         <w:rPr>
           <w:b/>
@@ -5149,7 +5415,7 @@
         </w:rPr>
         <w:t>/v1/users</w:t>
       </w:r>
-      <w:bookmarkEnd w:id="5"/>
+      <w:bookmarkEnd w:id="6"/>
       <w:r>
         <w:rPr>
           <w:b/>
@@ -5461,7 +5727,7 @@
           <w:color w:val="000000" w:themeColor="text1"/>
         </w:rPr>
       </w:pPr>
-      <w:bookmarkStart w:id="6" w:name="_Toc514702384"/>
+      <w:bookmarkStart w:id="7" w:name="_Toc514943075"/>
       <w:r>
         <w:rPr>
           <w:b/>
@@ -5512,7 +5778,7 @@
         </w:rPr>
         <w:t>s</w:t>
       </w:r>
-      <w:bookmarkEnd w:id="6"/>
+      <w:bookmarkEnd w:id="7"/>
       <w:r>
         <w:rPr>
           <w:b/>
@@ -5666,7 +5932,7 @@
           <w:b/>
         </w:rPr>
       </w:pPr>
-      <w:bookmarkStart w:id="7" w:name="_Toc514702385"/>
+      <w:bookmarkStart w:id="8" w:name="_Toc514943076"/>
       <w:r>
         <w:rPr>
           <w:b/>
@@ -5674,7 +5940,7 @@
         <w:lastRenderedPageBreak/>
         <w:t>PHOTOS</w:t>
       </w:r>
-      <w:bookmarkEnd w:id="7"/>
+      <w:bookmarkEnd w:id="8"/>
     </w:p>
     <w:p/>
     <w:p>
@@ -5684,7 +5950,7 @@
           <w:b/>
         </w:rPr>
       </w:pPr>
-      <w:bookmarkStart w:id="8" w:name="_Toc514702386"/>
+      <w:bookmarkStart w:id="9" w:name="_Toc514943077"/>
       <w:r>
         <w:rPr>
           <w:b/>
@@ -5728,7 +5994,7 @@
         </w:rPr>
         <w:t>/v1/photos</w:t>
       </w:r>
-      <w:bookmarkEnd w:id="8"/>
+      <w:bookmarkEnd w:id="9"/>
       <w:r>
         <w:rPr>
           <w:b/>
@@ -6160,7 +6426,7 @@
           <w:color w:val="000000" w:themeColor="text1"/>
         </w:rPr>
       </w:pPr>
-      <w:bookmarkStart w:id="9" w:name="_Toc514702387"/>
+      <w:bookmarkStart w:id="10" w:name="_Toc514943078"/>
       <w:r>
         <w:rPr>
           <w:b/>
@@ -6203,7 +6469,7 @@
         </w:rPr>
         <w:t>/v1/photos</w:t>
       </w:r>
-      <w:bookmarkEnd w:id="9"/>
+      <w:bookmarkEnd w:id="10"/>
       <w:r>
         <w:rPr>
           <w:b/>
@@ -6753,7 +7019,7 @@
           <w:b/>
         </w:rPr>
       </w:pPr>
-      <w:bookmarkStart w:id="10" w:name="_Toc514702388"/>
+      <w:bookmarkStart w:id="11" w:name="_Toc514943079"/>
       <w:r>
         <w:rPr>
           <w:b/>
@@ -6812,7 +7078,7 @@
         </w:rPr>
         <w:t>{id}</w:t>
       </w:r>
-      <w:bookmarkEnd w:id="10"/>
+      <w:bookmarkEnd w:id="11"/>
       <w:r>
         <w:rPr>
           <w:b/>
@@ -7425,7 +7691,7 @@
           <w:color w:val="000000" w:themeColor="text1"/>
         </w:rPr>
       </w:pPr>
-      <w:bookmarkStart w:id="11" w:name="_Toc514702389"/>
+      <w:bookmarkStart w:id="12" w:name="_Toc514943080"/>
       <w:r>
         <w:rPr>
           <w:b/>
@@ -7492,7 +7758,7 @@
         </w:rPr>
         <w:t>{name}</w:t>
       </w:r>
-      <w:bookmarkEnd w:id="11"/>
+      <w:bookmarkEnd w:id="12"/>
       <w:r>
         <w:rPr>
           <w:b/>
@@ -8091,7 +8357,7 @@
           <w:b/>
         </w:rPr>
       </w:pPr>
-      <w:bookmarkStart w:id="12" w:name="_Toc514702390"/>
+      <w:bookmarkStart w:id="13" w:name="_Toc514943081"/>
       <w:r>
         <w:rPr>
           <w:b/>
@@ -8135,7 +8401,7 @@
         </w:rPr>
         <w:t>/v1/photos/public</w:t>
       </w:r>
-      <w:bookmarkEnd w:id="12"/>
+      <w:bookmarkEnd w:id="13"/>
       <w:r>
         <w:rPr>
           <w:b/>
@@ -8666,7 +8932,7 @@
           <w:b/>
         </w:rPr>
       </w:pPr>
-      <w:bookmarkStart w:id="13" w:name="_Toc514702391"/>
+      <w:bookmarkStart w:id="14" w:name="_Toc514943082"/>
       <w:r>
         <w:rPr>
           <w:b/>
@@ -8709,7 +8975,7 @@
         </w:rPr>
         <w:t>/v1/photos/shared</w:t>
       </w:r>
-      <w:bookmarkEnd w:id="13"/>
+      <w:bookmarkEnd w:id="14"/>
       <w:r>
         <w:rPr>
           <w:b/>
@@ -9225,7 +9491,7 @@
           <w:b/>
         </w:rPr>
       </w:pPr>
-      <w:bookmarkStart w:id="14" w:name="_Toc514702392"/>
+      <w:bookmarkStart w:id="15" w:name="_Toc514943083"/>
       <w:r>
         <w:rPr>
           <w:b/>
@@ -9269,7 +9535,7 @@
         </w:rPr>
         <w:t>/v1/photos/{id}</w:t>
       </w:r>
-      <w:bookmarkEnd w:id="14"/>
+      <w:bookmarkEnd w:id="15"/>
       <w:r>
         <w:rPr>
           <w:b/>
@@ -9609,7 +9875,7 @@
           <w:b/>
         </w:rPr>
       </w:pPr>
-      <w:bookmarkStart w:id="15" w:name="_Toc514702393"/>
+      <w:bookmarkStart w:id="16" w:name="_Toc514943084"/>
       <w:r>
         <w:rPr>
           <w:b/>
@@ -9652,7 +9918,7 @@
         </w:rPr>
         <w:t>/v1/photos/{id}</w:t>
       </w:r>
-      <w:bookmarkEnd w:id="15"/>
+      <w:bookmarkEnd w:id="16"/>
       <w:r>
         <w:rPr>
           <w:b/>
@@ -9901,7 +10167,7 @@
           <w:b/>
         </w:rPr>
       </w:pPr>
-      <w:bookmarkStart w:id="16" w:name="_Toc514702394"/>
+      <w:bookmarkStart w:id="17" w:name="_Toc514943085"/>
       <w:r>
         <w:rPr>
           <w:b/>
@@ -9909,7 +10175,7 @@
         <w:lastRenderedPageBreak/>
         <w:t>IMAGES</w:t>
       </w:r>
-      <w:bookmarkEnd w:id="16"/>
+      <w:bookmarkEnd w:id="17"/>
     </w:p>
     <w:p>
       <w:pPr>
@@ -9926,7 +10192,7 @@
           <w:b/>
         </w:rPr>
       </w:pPr>
-      <w:bookmarkStart w:id="17" w:name="_Toc514702395"/>
+      <w:bookmarkStart w:id="18" w:name="_Toc514943086"/>
       <w:r>
         <w:rPr>
           <w:b/>
@@ -9962,7 +10228,7 @@
         </w:rPr>
         <w:t>/v1/images</w:t>
       </w:r>
-      <w:bookmarkEnd w:id="17"/>
+      <w:bookmarkEnd w:id="18"/>
       <w:r>
         <w:rPr>
           <w:b/>
@@ -10238,7 +10504,7 @@
           <w:color w:val="000000" w:themeColor="text1"/>
         </w:rPr>
       </w:pPr>
-      <w:bookmarkStart w:id="18" w:name="_Toc514702396"/>
+      <w:bookmarkStart w:id="19" w:name="_Toc514943087"/>
       <w:r>
         <w:rPr>
           <w:b/>
@@ -10315,7 +10581,7 @@
         </w:rPr>
         <w:t>}</w:t>
       </w:r>
-      <w:bookmarkEnd w:id="18"/>
+      <w:bookmarkEnd w:id="19"/>
       <w:r>
         <w:rPr>
           <w:b/>
@@ -10600,7 +10866,7 @@
           <w:b/>
         </w:rPr>
       </w:pPr>
-      <w:bookmarkStart w:id="19" w:name="_Toc514702397"/>
+      <w:bookmarkStart w:id="20" w:name="_Toc514943088"/>
       <w:r>
         <w:rPr>
           <w:b/>
@@ -10608,7 +10874,7 @@
         <w:lastRenderedPageBreak/>
         <w:t>CATEGORIES</w:t>
       </w:r>
-      <w:bookmarkEnd w:id="19"/>
+      <w:bookmarkEnd w:id="20"/>
     </w:p>
     <w:p/>
     <w:p>
@@ -10618,7 +10884,7 @@
           <w:b/>
         </w:rPr>
       </w:pPr>
-      <w:bookmarkStart w:id="20" w:name="_Toc514702398"/>
+      <w:bookmarkStart w:id="21" w:name="_Toc514943089"/>
       <w:r>
         <w:rPr>
           <w:b/>
@@ -10654,7 +10920,7 @@
         </w:rPr>
         <w:t>/v1/categories</w:t>
       </w:r>
-      <w:bookmarkEnd w:id="20"/>
+      <w:bookmarkEnd w:id="21"/>
       <w:r>
         <w:rPr>
           <w:b/>
@@ -10945,7 +11211,7 @@
           <w:b/>
         </w:rPr>
       </w:pPr>
-      <w:bookmarkStart w:id="21" w:name="_Toc514702399"/>
+      <w:bookmarkStart w:id="22" w:name="_Toc514943090"/>
       <w:r>
         <w:rPr>
           <w:b/>
@@ -11006,7 +11272,7 @@
         </w:rPr>
         <w:t>}</w:t>
       </w:r>
-      <w:bookmarkEnd w:id="21"/>
+      <w:bookmarkEnd w:id="22"/>
       <w:r>
         <w:rPr>
           <w:b/>
@@ -11346,7 +11612,7 @@
           <w:b/>
         </w:rPr>
       </w:pPr>
-      <w:bookmarkStart w:id="22" w:name="_Toc514702400"/>
+      <w:bookmarkStart w:id="23" w:name="_Toc514943091"/>
       <w:r>
         <w:rPr>
           <w:b/>
@@ -11383,7 +11649,7 @@
         </w:rPr>
         <w:t>/v1/categories</w:t>
       </w:r>
-      <w:bookmarkEnd w:id="22"/>
+      <w:bookmarkEnd w:id="23"/>
       <w:r>
         <w:rPr>
           <w:b/>
@@ -11650,7 +11916,7 @@
           <w:b/>
         </w:rPr>
       </w:pPr>
-      <w:bookmarkStart w:id="23" w:name="_Toc514702401"/>
+      <w:bookmarkStart w:id="24" w:name="_Toc514943092"/>
       <w:r>
         <w:rPr>
           <w:b/>
@@ -11693,7 +11959,7 @@
         </w:rPr>
         <w:t>/v1/categories/{id}</w:t>
       </w:r>
-      <w:bookmarkEnd w:id="23"/>
+      <w:bookmarkEnd w:id="24"/>
       <w:r>
         <w:rPr>
           <w:b/>
@@ -12040,7 +12306,7 @@
           <w:b/>
         </w:rPr>
       </w:pPr>
-      <w:bookmarkStart w:id="24" w:name="_Toc514702402"/>
+      <w:bookmarkStart w:id="25" w:name="_Toc514943093"/>
       <w:r>
         <w:rPr>
           <w:b/>
@@ -12083,7 +12349,7 @@
         </w:rPr>
         <w:t>/v1/categories/{id}</w:t>
       </w:r>
-      <w:bookmarkEnd w:id="24"/>
+      <w:bookmarkEnd w:id="25"/>
       <w:r>
         <w:rPr>
           <w:b/>
@@ -12338,12 +12604,1117 @@
     </w:p>
     <w:p>
       <w:pPr>
+        <w:pStyle w:val="Heading2"/>
+        <w:rPr>
+          <w:b/>
+        </w:rPr>
+      </w:pPr>
+      <w:bookmarkStart w:id="26" w:name="_Toc514943094"/>
+      <w:r>
+        <w:rPr>
+          <w:b/>
+          <w:color w:val="000000" w:themeColor="text1"/>
+          <w:highlight w:val="green"/>
+        </w:rPr>
+        <w:lastRenderedPageBreak/>
+        <w:t>POST</w:t>
+      </w:r>
+      <w:r>
+        <w:rPr>
+          <w:b/>
+          <w:color w:val="000000" w:themeColor="text1"/>
+          <w:highlight w:val="green"/>
+        </w:rPr>
+        <w:tab/>
+        <w:t>/</w:t>
+      </w:r>
+      <w:proofErr w:type="spellStart"/>
+      <w:r>
+        <w:rPr>
+          <w:b/>
+          <w:color w:val="000000" w:themeColor="text1"/>
+          <w:highlight w:val="green"/>
+        </w:rPr>
+        <w:t>api</w:t>
+      </w:r>
+      <w:proofErr w:type="spellEnd"/>
+      <w:r>
+        <w:rPr>
+          <w:b/>
+          <w:color w:val="000000" w:themeColor="text1"/>
+          <w:highlight w:val="green"/>
+        </w:rPr>
+        <w:t>/v1/</w:t>
+      </w:r>
+      <w:r>
+        <w:rPr>
+          <w:b/>
+          <w:color w:val="000000" w:themeColor="text1"/>
+          <w:highlight w:val="green"/>
+        </w:rPr>
+        <w:t>category</w:t>
+      </w:r>
+      <w:bookmarkEnd w:id="26"/>
+      <w:r>
+        <w:rPr>
+          <w:b/>
+          <w:color w:val="000000" w:themeColor="text1"/>
+        </w:rPr>
+        <w:tab/>
+      </w:r>
+      <w:r>
+        <w:rPr>
+          <w:b/>
+        </w:rPr>
+        <w:tab/>
+      </w:r>
+      <w:r>
+        <w:rPr>
+          <w:b/>
+        </w:rPr>
+        <w:tab/>
+      </w:r>
+    </w:p>
+    <w:p>
+      <w:pPr>
+        <w:rPr>
+          <w:rFonts w:ascii="Courier New" w:eastAsia="Times New Roman" w:hAnsi="Courier New" w:cs="Courier New"/>
+          <w:sz w:val="20"/>
+          <w:szCs w:val="20"/>
+        </w:rPr>
+      </w:pPr>
+      <w:r>
+        <w:rPr>
+          <w:b/>
+          <w:sz w:val="20"/>
+          <w:szCs w:val="20"/>
+        </w:rPr>
+        <w:t>Description:</w:t>
+      </w:r>
+    </w:p>
+    <w:p>
+      <w:pPr>
+        <w:ind w:firstLine="720"/>
+        <w:rPr>
+          <w:b/>
+          <w:sz w:val="20"/>
+          <w:szCs w:val="20"/>
+        </w:rPr>
+      </w:pPr>
+      <w:r>
+        <w:rPr>
+          <w:b/>
+          <w:sz w:val="20"/>
+          <w:szCs w:val="20"/>
+        </w:rPr>
+        <w:t>Assigns category to the photo</w:t>
+      </w:r>
+      <w:r>
+        <w:rPr>
+          <w:b/>
+          <w:sz w:val="20"/>
+          <w:szCs w:val="20"/>
+        </w:rPr>
+        <w:t>.</w:t>
+      </w:r>
+    </w:p>
+    <w:p>
+      <w:pPr>
+        <w:rPr>
+          <w:b/>
+          <w:sz w:val="20"/>
+          <w:szCs w:val="20"/>
+        </w:rPr>
+      </w:pPr>
+      <w:r>
+        <w:rPr>
+          <w:b/>
+          <w:sz w:val="20"/>
+          <w:szCs w:val="20"/>
+        </w:rPr>
+        <w:t xml:space="preserve">Parameters: </w:t>
+      </w:r>
+    </w:p>
+    <w:p>
+      <w:pPr>
+        <w:pStyle w:val="ListParagraph"/>
+        <w:numPr>
+          <w:ilvl w:val="0"/>
+          <w:numId w:val="5"/>
+        </w:numPr>
+        <w:rPr>
+          <w:b/>
+          <w:sz w:val="20"/>
+          <w:szCs w:val="20"/>
+        </w:rPr>
+      </w:pPr>
+      <w:r>
+        <w:rPr>
+          <w:b/>
+          <w:sz w:val="20"/>
+          <w:szCs w:val="20"/>
+        </w:rPr>
+        <w:t>In body:</w:t>
+      </w:r>
+    </w:p>
+    <w:p>
+      <w:pPr>
+        <w:pStyle w:val="ListParagraph"/>
+        <w:numPr>
+          <w:ilvl w:val="1"/>
+          <w:numId w:val="5"/>
+        </w:numPr>
+        <w:rPr>
+          <w:b/>
+          <w:sz w:val="20"/>
+          <w:szCs w:val="20"/>
+        </w:rPr>
+      </w:pPr>
+      <w:proofErr w:type="gramStart"/>
+      <w:r>
+        <w:rPr>
+          <w:b/>
+          <w:sz w:val="20"/>
+          <w:szCs w:val="20"/>
+        </w:rPr>
+        <w:t xml:space="preserve">category </w:t>
+      </w:r>
+      <w:r>
+        <w:rPr>
+          <w:b/>
+          <w:sz w:val="20"/>
+          <w:szCs w:val="20"/>
+        </w:rPr>
+        <w:t xml:space="preserve"> –</w:t>
+      </w:r>
+      <w:proofErr w:type="gramEnd"/>
+      <w:r>
+        <w:rPr>
+          <w:b/>
+          <w:sz w:val="20"/>
+          <w:szCs w:val="20"/>
+        </w:rPr>
+        <w:t xml:space="preserve"> </w:t>
+      </w:r>
+      <w:r>
+        <w:rPr>
+          <w:b/>
+          <w:sz w:val="20"/>
+          <w:szCs w:val="20"/>
+        </w:rPr>
+        <w:t>long</w:t>
+      </w:r>
+      <w:r>
+        <w:rPr>
+          <w:b/>
+          <w:sz w:val="20"/>
+          <w:szCs w:val="20"/>
+        </w:rPr>
+        <w:tab/>
+      </w:r>
+      <w:r>
+        <w:rPr>
+          <w:b/>
+          <w:sz w:val="20"/>
+          <w:szCs w:val="20"/>
+        </w:rPr>
+        <w:t>(id)</w:t>
+      </w:r>
+      <w:r>
+        <w:rPr>
+          <w:b/>
+          <w:sz w:val="20"/>
+          <w:szCs w:val="20"/>
+        </w:rPr>
+        <w:tab/>
+        <w:t>(required)</w:t>
+      </w:r>
+    </w:p>
+    <w:p>
+      <w:pPr>
+        <w:pStyle w:val="ListParagraph"/>
+        <w:numPr>
+          <w:ilvl w:val="1"/>
+          <w:numId w:val="5"/>
+        </w:numPr>
+        <w:rPr>
+          <w:b/>
+          <w:sz w:val="20"/>
+          <w:szCs w:val="20"/>
+        </w:rPr>
+      </w:pPr>
+      <w:proofErr w:type="gramStart"/>
+      <w:r>
+        <w:rPr>
+          <w:b/>
+          <w:sz w:val="20"/>
+          <w:szCs w:val="20"/>
+        </w:rPr>
+        <w:t>photo</w:t>
+      </w:r>
+      <w:r>
+        <w:rPr>
+          <w:b/>
+          <w:sz w:val="20"/>
+          <w:szCs w:val="20"/>
+        </w:rPr>
+        <w:t xml:space="preserve">  -</w:t>
+      </w:r>
+      <w:proofErr w:type="gramEnd"/>
+      <w:r>
+        <w:rPr>
+          <w:b/>
+          <w:sz w:val="20"/>
+          <w:szCs w:val="20"/>
+        </w:rPr>
+        <w:t xml:space="preserve"> long</w:t>
+      </w:r>
+      <w:r>
+        <w:rPr>
+          <w:b/>
+          <w:sz w:val="20"/>
+          <w:szCs w:val="20"/>
+        </w:rPr>
+        <w:t xml:space="preserve"> (id)</w:t>
+      </w:r>
+      <w:r>
+        <w:rPr>
+          <w:b/>
+          <w:sz w:val="20"/>
+          <w:szCs w:val="20"/>
+        </w:rPr>
+        <w:tab/>
+      </w:r>
+      <w:r>
+        <w:rPr>
+          <w:b/>
+          <w:sz w:val="20"/>
+          <w:szCs w:val="20"/>
+        </w:rPr>
+        <w:tab/>
+      </w:r>
+      <w:r>
+        <w:rPr>
+          <w:b/>
+          <w:sz w:val="20"/>
+          <w:szCs w:val="20"/>
+        </w:rPr>
+        <w:t>(required)</w:t>
+      </w:r>
+    </w:p>
+    <w:p>
+      <w:pPr>
+        <w:rPr>
+          <w:b/>
+          <w:sz w:val="20"/>
+          <w:szCs w:val="20"/>
+        </w:rPr>
+      </w:pPr>
+      <w:r>
+        <w:rPr>
+          <w:b/>
+          <w:sz w:val="20"/>
+          <w:szCs w:val="20"/>
+        </w:rPr>
+        <w:t>Responses:</w:t>
+      </w:r>
+    </w:p>
+    <w:p>
+      <w:pPr>
+        <w:pStyle w:val="ListParagraph"/>
+        <w:numPr>
+          <w:ilvl w:val="0"/>
+          <w:numId w:val="1"/>
+        </w:numPr>
+        <w:rPr>
+          <w:b/>
+          <w:sz w:val="20"/>
+          <w:szCs w:val="20"/>
+        </w:rPr>
+      </w:pPr>
+      <w:r>
+        <w:rPr>
+          <w:b/>
+          <w:sz w:val="20"/>
+          <w:szCs w:val="20"/>
+        </w:rPr>
+        <w:t>200 OK</w:t>
+      </w:r>
+    </w:p>
+    <w:p>
+      <w:pPr>
+        <w:pStyle w:val="ListParagraph"/>
+        <w:numPr>
+          <w:ilvl w:val="0"/>
+          <w:numId w:val="1"/>
+        </w:numPr>
+        <w:rPr>
+          <w:b/>
+          <w:sz w:val="20"/>
+          <w:szCs w:val="20"/>
+        </w:rPr>
+      </w:pPr>
+      <w:r>
+        <w:rPr>
+          <w:b/>
+          <w:sz w:val="20"/>
+          <w:szCs w:val="20"/>
+        </w:rPr>
+        <w:t xml:space="preserve">400 Bad </w:t>
+      </w:r>
+      <w:proofErr w:type="gramStart"/>
+      <w:r>
+        <w:rPr>
+          <w:b/>
+          <w:sz w:val="20"/>
+          <w:szCs w:val="20"/>
+        </w:rPr>
+        <w:t>request</w:t>
+      </w:r>
+      <w:proofErr w:type="gramEnd"/>
+    </w:p>
+    <w:p>
+      <w:pPr>
+        <w:rPr>
+          <w:b/>
+          <w:sz w:val="20"/>
+          <w:szCs w:val="20"/>
+        </w:rPr>
+      </w:pPr>
+      <w:r>
+        <w:rPr>
+          <w:b/>
+          <w:sz w:val="20"/>
+        </w:rPr>
+        <w:t>--------------------------------------------------</w:t>
+      </w:r>
+      <w:r>
+        <w:rPr>
+          <w:b/>
+          <w:sz w:val="20"/>
+        </w:rPr>
+        <w:softHyphen/>
+        <w:t>----------------------------------------------------------------------------------------</w:t>
+      </w:r>
+    </w:p>
+    <w:p>
+      <w:pPr>
+        <w:pStyle w:val="Heading2"/>
+        <w:rPr>
+          <w:b/>
+        </w:rPr>
+      </w:pPr>
+      <w:bookmarkStart w:id="27" w:name="_Toc514943095"/>
+      <w:r>
+        <w:rPr>
+          <w:b/>
+          <w:color w:val="000000" w:themeColor="text1"/>
+          <w:highlight w:val="yellow"/>
+        </w:rPr>
+        <w:t xml:space="preserve">PUT </w:t>
+      </w:r>
+      <w:r>
+        <w:rPr>
+          <w:b/>
+          <w:color w:val="000000" w:themeColor="text1"/>
+          <w:highlight w:val="yellow"/>
+        </w:rPr>
+        <w:tab/>
+        <w:t>/</w:t>
+      </w:r>
+      <w:proofErr w:type="spellStart"/>
+      <w:r>
+        <w:rPr>
+          <w:b/>
+          <w:color w:val="000000" w:themeColor="text1"/>
+          <w:highlight w:val="yellow"/>
+        </w:rPr>
+        <w:t>api</w:t>
+      </w:r>
+      <w:proofErr w:type="spellEnd"/>
+      <w:r>
+        <w:rPr>
+          <w:b/>
+          <w:color w:val="000000" w:themeColor="text1"/>
+          <w:highlight w:val="yellow"/>
+        </w:rPr>
+        <w:t>/v1/categor</w:t>
+      </w:r>
+      <w:r>
+        <w:rPr>
+          <w:b/>
+          <w:color w:val="000000" w:themeColor="text1"/>
+          <w:highlight w:val="yellow"/>
+        </w:rPr>
+        <w:t>y</w:t>
+      </w:r>
+      <w:r>
+        <w:rPr>
+          <w:b/>
+          <w:color w:val="000000" w:themeColor="text1"/>
+          <w:highlight w:val="yellow"/>
+        </w:rPr>
+        <w:t>/{</w:t>
+      </w:r>
+      <w:proofErr w:type="spellStart"/>
+      <w:r>
+        <w:rPr>
+          <w:b/>
+          <w:color w:val="000000" w:themeColor="text1"/>
+          <w:highlight w:val="yellow"/>
+        </w:rPr>
+        <w:t>photoI</w:t>
+      </w:r>
+      <w:r>
+        <w:rPr>
+          <w:b/>
+          <w:color w:val="000000" w:themeColor="text1"/>
+          <w:highlight w:val="yellow"/>
+        </w:rPr>
+        <w:t>d</w:t>
+      </w:r>
+      <w:proofErr w:type="spellEnd"/>
+      <w:r>
+        <w:rPr>
+          <w:b/>
+          <w:color w:val="000000" w:themeColor="text1"/>
+          <w:highlight w:val="yellow"/>
+        </w:rPr>
+        <w:t>}</w:t>
+      </w:r>
+      <w:r>
+        <w:rPr>
+          <w:b/>
+          <w:color w:val="000000" w:themeColor="text1"/>
+          <w:highlight w:val="yellow"/>
+        </w:rPr>
+        <w:tab/>
+      </w:r>
+      <w:r>
+        <w:rPr>
+          <w:b/>
+          <w:color w:val="000000" w:themeColor="text1"/>
+          <w:highlight w:val="yellow"/>
+        </w:rPr>
+        <w:t>/{</w:t>
+      </w:r>
+      <w:proofErr w:type="spellStart"/>
+      <w:r>
+        <w:rPr>
+          <w:b/>
+          <w:color w:val="000000" w:themeColor="text1"/>
+          <w:highlight w:val="yellow"/>
+        </w:rPr>
+        <w:t>categoryId</w:t>
+      </w:r>
+      <w:proofErr w:type="spellEnd"/>
+      <w:r>
+        <w:rPr>
+          <w:b/>
+          <w:color w:val="000000" w:themeColor="text1"/>
+          <w:highlight w:val="yellow"/>
+        </w:rPr>
+        <w:t>}</w:t>
+      </w:r>
+      <w:bookmarkEnd w:id="27"/>
+      <w:r>
+        <w:rPr>
+          <w:b/>
+        </w:rPr>
+        <w:tab/>
+      </w:r>
+    </w:p>
+    <w:p>
+      <w:pPr>
+        <w:rPr>
+          <w:b/>
+        </w:rPr>
+      </w:pPr>
+      <w:r>
+        <w:rPr>
+          <w:b/>
+        </w:rPr>
+        <w:t>Description:</w:t>
+      </w:r>
+    </w:p>
+    <w:p>
+      <w:pPr>
+        <w:ind w:firstLine="720"/>
+        <w:rPr>
+          <w:b/>
+        </w:rPr>
+      </w:pPr>
+      <w:r>
+        <w:rPr>
+          <w:b/>
+        </w:rPr>
+        <w:t>Assigns new category to the photo</w:t>
+      </w:r>
+      <w:r>
+        <w:rPr>
+          <w:b/>
+        </w:rPr>
+        <w:t>.</w:t>
+      </w:r>
+    </w:p>
+    <w:p>
+      <w:pPr>
+        <w:rPr>
+          <w:b/>
+          <w:sz w:val="20"/>
+        </w:rPr>
+      </w:pPr>
+      <w:r>
+        <w:rPr>
+          <w:b/>
+          <w:sz w:val="20"/>
+        </w:rPr>
+        <w:t xml:space="preserve">Parameters: </w:t>
+      </w:r>
+    </w:p>
+    <w:p>
+      <w:pPr>
+        <w:pStyle w:val="ListParagraph"/>
+        <w:numPr>
+          <w:ilvl w:val="0"/>
+          <w:numId w:val="6"/>
+        </w:numPr>
+        <w:rPr>
+          <w:b/>
+          <w:sz w:val="20"/>
+        </w:rPr>
+      </w:pPr>
+      <w:r>
+        <w:rPr>
+          <w:b/>
+          <w:sz w:val="20"/>
+        </w:rPr>
+        <w:t>In path</w:t>
+      </w:r>
+    </w:p>
+    <w:p>
+      <w:pPr>
+        <w:pStyle w:val="ListParagraph"/>
+        <w:numPr>
+          <w:ilvl w:val="1"/>
+          <w:numId w:val="6"/>
+        </w:numPr>
+        <w:rPr>
+          <w:b/>
+          <w:sz w:val="20"/>
+        </w:rPr>
+      </w:pPr>
+      <w:proofErr w:type="spellStart"/>
+      <w:r>
+        <w:rPr>
+          <w:b/>
+          <w:sz w:val="20"/>
+        </w:rPr>
+        <w:t>photo</w:t>
+      </w:r>
+      <w:r>
+        <w:rPr>
+          <w:b/>
+          <w:sz w:val="20"/>
+        </w:rPr>
+        <w:t>Id</w:t>
+      </w:r>
+      <w:proofErr w:type="spellEnd"/>
+      <w:r>
+        <w:rPr>
+          <w:b/>
+          <w:sz w:val="20"/>
+        </w:rPr>
+        <w:t xml:space="preserve"> – long </w:t>
+      </w:r>
+      <w:r>
+        <w:rPr>
+          <w:b/>
+          <w:sz w:val="20"/>
+        </w:rPr>
+        <w:tab/>
+      </w:r>
+      <w:r>
+        <w:rPr>
+          <w:b/>
+          <w:sz w:val="20"/>
+        </w:rPr>
+        <w:tab/>
+        <w:t>(required)</w:t>
+      </w:r>
+    </w:p>
+    <w:p>
+      <w:pPr>
+        <w:pStyle w:val="ListParagraph"/>
+        <w:numPr>
+          <w:ilvl w:val="1"/>
+          <w:numId w:val="6"/>
+        </w:numPr>
+        <w:rPr>
+          <w:b/>
+          <w:sz w:val="20"/>
+        </w:rPr>
+      </w:pPr>
+      <w:proofErr w:type="spellStart"/>
+      <w:r>
+        <w:rPr>
+          <w:b/>
+          <w:sz w:val="20"/>
+        </w:rPr>
+        <w:t>category</w:t>
+      </w:r>
+      <w:r>
+        <w:rPr>
+          <w:b/>
+          <w:sz w:val="20"/>
+        </w:rPr>
+        <w:t>Id</w:t>
+      </w:r>
+      <w:proofErr w:type="spellEnd"/>
+      <w:r>
+        <w:rPr>
+          <w:b/>
+          <w:sz w:val="20"/>
+        </w:rPr>
+        <w:t xml:space="preserve"> – long </w:t>
+      </w:r>
+      <w:r>
+        <w:rPr>
+          <w:b/>
+          <w:sz w:val="20"/>
+        </w:rPr>
+        <w:tab/>
+        <w:t>(required)</w:t>
+      </w:r>
+    </w:p>
+    <w:p>
+      <w:pPr>
+        <w:rPr>
+          <w:b/>
+          <w:sz w:val="20"/>
+        </w:rPr>
+      </w:pPr>
+      <w:r>
+        <w:rPr>
+          <w:b/>
+          <w:sz w:val="20"/>
+        </w:rPr>
+        <w:t>Responses:</w:t>
+      </w:r>
+    </w:p>
+    <w:p>
+      <w:pPr>
+        <w:pStyle w:val="ListParagraph"/>
+        <w:numPr>
+          <w:ilvl w:val="0"/>
+          <w:numId w:val="1"/>
+        </w:numPr>
+        <w:rPr>
+          <w:b/>
+          <w:sz w:val="20"/>
+        </w:rPr>
+      </w:pPr>
+      <w:r>
+        <w:rPr>
+          <w:b/>
+          <w:sz w:val="20"/>
+        </w:rPr>
+        <w:t>200 OK</w:t>
+      </w:r>
+    </w:p>
+    <w:p>
+      <w:pPr>
+        <w:pStyle w:val="ListParagraph"/>
+        <w:numPr>
+          <w:ilvl w:val="0"/>
+          <w:numId w:val="1"/>
+        </w:numPr>
+        <w:rPr>
+          <w:b/>
+        </w:rPr>
+      </w:pPr>
+      <w:r>
+        <w:rPr>
+          <w:b/>
+          <w:sz w:val="20"/>
+        </w:rPr>
+        <w:t xml:space="preserve">400 Bad </w:t>
+      </w:r>
+      <w:proofErr w:type="gramStart"/>
+      <w:r>
+        <w:rPr>
+          <w:b/>
+          <w:sz w:val="20"/>
+        </w:rPr>
+        <w:t>request</w:t>
+      </w:r>
+      <w:proofErr w:type="gramEnd"/>
+    </w:p>
+    <w:p>
+      <w:pPr>
+        <w:rPr>
+          <w:b/>
+        </w:rPr>
+      </w:pPr>
+      <w:r>
+        <w:rPr>
+          <w:b/>
+          <w:sz w:val="20"/>
+        </w:rPr>
+        <w:t>--------------------------------------------------</w:t>
+      </w:r>
+      <w:r>
+        <w:rPr>
+          <w:b/>
+          <w:sz w:val="20"/>
+        </w:rPr>
+        <w:softHyphen/>
+        <w:t>----------------------------------------------------------------------------------------</w:t>
+      </w:r>
+    </w:p>
+    <w:p>
+      <w:pPr>
+        <w:pStyle w:val="Heading2"/>
+        <w:rPr>
+          <w:b/>
+        </w:rPr>
+      </w:pPr>
+      <w:bookmarkStart w:id="28" w:name="_Toc514943096"/>
+      <w:r>
+        <w:rPr>
+          <w:b/>
+          <w:color w:val="000000" w:themeColor="text1"/>
+          <w:highlight w:val="red"/>
+        </w:rPr>
+        <w:t>DELETE</w:t>
+      </w:r>
+      <w:r>
+        <w:rPr>
+          <w:b/>
+          <w:color w:val="000000" w:themeColor="text1"/>
+          <w:highlight w:val="red"/>
+        </w:rPr>
+        <w:tab/>
+        <w:t>/</w:t>
+      </w:r>
+      <w:proofErr w:type="spellStart"/>
+      <w:r>
+        <w:rPr>
+          <w:b/>
+          <w:color w:val="000000" w:themeColor="text1"/>
+          <w:highlight w:val="red"/>
+        </w:rPr>
+        <w:t>api</w:t>
+      </w:r>
+      <w:proofErr w:type="spellEnd"/>
+      <w:r>
+        <w:rPr>
+          <w:b/>
+          <w:color w:val="000000" w:themeColor="text1"/>
+          <w:highlight w:val="red"/>
+        </w:rPr>
+        <w:t>/v1/categor</w:t>
+      </w:r>
+      <w:r>
+        <w:rPr>
+          <w:b/>
+          <w:color w:val="000000" w:themeColor="text1"/>
+          <w:highlight w:val="red"/>
+        </w:rPr>
+        <w:t>y</w:t>
+      </w:r>
+      <w:r>
+        <w:rPr>
+          <w:b/>
+          <w:color w:val="000000" w:themeColor="text1"/>
+          <w:highlight w:val="red"/>
+        </w:rPr>
+        <w:t>/{</w:t>
+      </w:r>
+      <w:proofErr w:type="spellStart"/>
+      <w:r>
+        <w:rPr>
+          <w:b/>
+          <w:color w:val="000000" w:themeColor="text1"/>
+          <w:highlight w:val="red"/>
+        </w:rPr>
+        <w:t>photo</w:t>
+      </w:r>
+      <w:r>
+        <w:rPr>
+          <w:b/>
+          <w:color w:val="000000" w:themeColor="text1"/>
+          <w:highlight w:val="red"/>
+        </w:rPr>
+        <w:t>id</w:t>
+      </w:r>
+      <w:proofErr w:type="spellEnd"/>
+      <w:r>
+        <w:rPr>
+          <w:b/>
+          <w:color w:val="000000" w:themeColor="text1"/>
+          <w:highlight w:val="red"/>
+        </w:rPr>
+        <w:t>}</w:t>
+      </w:r>
+      <w:bookmarkEnd w:id="28"/>
+      <w:r>
+        <w:rPr>
+          <w:b/>
+        </w:rPr>
+        <w:tab/>
+      </w:r>
+      <w:r>
+        <w:rPr>
+          <w:b/>
+        </w:rPr>
+        <w:tab/>
+      </w:r>
+      <w:r>
+        <w:rPr>
+          <w:b/>
+        </w:rPr>
+        <w:tab/>
+      </w:r>
+    </w:p>
+    <w:p>
+      <w:pPr>
+        <w:rPr>
+          <w:b/>
+        </w:rPr>
+      </w:pPr>
+      <w:r>
+        <w:rPr>
+          <w:b/>
+        </w:rPr>
+        <w:t>Description:</w:t>
+      </w:r>
+    </w:p>
+    <w:p>
+      <w:pPr>
+        <w:ind w:firstLine="720"/>
+        <w:rPr>
+          <w:b/>
+        </w:rPr>
+      </w:pPr>
+      <w:r>
+        <w:rPr>
+          <w:b/>
+        </w:rPr>
+        <w:t>Remove category assignment</w:t>
+      </w:r>
+      <w:r>
+        <w:rPr>
+          <w:b/>
+        </w:rPr>
+        <w:t>.</w:t>
+      </w:r>
+    </w:p>
+    <w:p>
+      <w:pPr>
+        <w:rPr>
+          <w:b/>
+          <w:sz w:val="20"/>
+        </w:rPr>
+      </w:pPr>
+      <w:r>
+        <w:rPr>
+          <w:b/>
+          <w:sz w:val="20"/>
+        </w:rPr>
+        <w:t xml:space="preserve">Parameters: </w:t>
+      </w:r>
+    </w:p>
+    <w:p>
+      <w:pPr>
+        <w:pStyle w:val="ListParagraph"/>
+        <w:numPr>
+          <w:ilvl w:val="0"/>
+          <w:numId w:val="5"/>
+        </w:numPr>
+        <w:rPr>
+          <w:b/>
+          <w:sz w:val="20"/>
+        </w:rPr>
+      </w:pPr>
+      <w:r>
+        <w:rPr>
+          <w:b/>
+          <w:sz w:val="20"/>
+        </w:rPr>
+        <w:t xml:space="preserve">In </w:t>
+      </w:r>
+      <w:r>
+        <w:rPr>
+          <w:b/>
+          <w:sz w:val="20"/>
+        </w:rPr>
+        <w:t>path</w:t>
+      </w:r>
+      <w:r>
+        <w:rPr>
+          <w:b/>
+          <w:sz w:val="20"/>
+        </w:rPr>
+        <w:t>:</w:t>
+      </w:r>
+    </w:p>
+    <w:p>
+      <w:pPr>
+        <w:pStyle w:val="ListParagraph"/>
+        <w:numPr>
+          <w:ilvl w:val="1"/>
+          <w:numId w:val="5"/>
+        </w:numPr>
+        <w:rPr>
+          <w:b/>
+          <w:sz w:val="20"/>
+        </w:rPr>
+      </w:pPr>
+      <w:proofErr w:type="spellStart"/>
+      <w:r>
+        <w:rPr>
+          <w:b/>
+          <w:sz w:val="20"/>
+        </w:rPr>
+        <w:t>photo</w:t>
+      </w:r>
+      <w:r>
+        <w:rPr>
+          <w:b/>
+          <w:sz w:val="20"/>
+        </w:rPr>
+        <w:t>id</w:t>
+      </w:r>
+      <w:proofErr w:type="spellEnd"/>
+      <w:r>
+        <w:rPr>
+          <w:b/>
+          <w:sz w:val="20"/>
+        </w:rPr>
+        <w:t xml:space="preserve"> </w:t>
+      </w:r>
+      <w:r>
+        <w:rPr>
+          <w:b/>
+          <w:sz w:val="20"/>
+        </w:rPr>
+        <w:t xml:space="preserve">– </w:t>
+      </w:r>
+      <w:r>
+        <w:rPr>
+          <w:b/>
+          <w:sz w:val="20"/>
+        </w:rPr>
+        <w:t>long</w:t>
+      </w:r>
+      <w:r>
+        <w:rPr>
+          <w:b/>
+          <w:sz w:val="20"/>
+        </w:rPr>
+        <w:tab/>
+      </w:r>
+      <w:r>
+        <w:rPr>
+          <w:b/>
+          <w:sz w:val="20"/>
+        </w:rPr>
+        <w:tab/>
+      </w:r>
+      <w:r>
+        <w:rPr>
+          <w:b/>
+          <w:sz w:val="20"/>
+        </w:rPr>
+        <w:t>(required)</w:t>
+      </w:r>
+    </w:p>
+    <w:p>
+      <w:pPr>
+        <w:rPr>
+          <w:b/>
+          <w:sz w:val="20"/>
+        </w:rPr>
+      </w:pPr>
+      <w:r>
+        <w:rPr>
+          <w:b/>
+          <w:sz w:val="20"/>
+        </w:rPr>
+        <w:t>Responses:</w:t>
+      </w:r>
+    </w:p>
+    <w:p>
+      <w:pPr>
+        <w:pStyle w:val="ListParagraph"/>
+        <w:numPr>
+          <w:ilvl w:val="0"/>
+          <w:numId w:val="1"/>
+        </w:numPr>
+        <w:rPr>
+          <w:b/>
+          <w:sz w:val="20"/>
+        </w:rPr>
+      </w:pPr>
+      <w:r>
+        <w:rPr>
+          <w:b/>
+          <w:sz w:val="20"/>
+        </w:rPr>
+        <w:t>200 OK</w:t>
+      </w:r>
+    </w:p>
+    <w:p>
+      <w:pPr>
+        <w:pStyle w:val="ListParagraph"/>
+        <w:numPr>
+          <w:ilvl w:val="0"/>
+          <w:numId w:val="1"/>
+        </w:numPr>
+        <w:rPr>
+          <w:b/>
+          <w:sz w:val="20"/>
+        </w:rPr>
+      </w:pPr>
+      <w:r>
+        <w:rPr>
+          <w:b/>
+          <w:sz w:val="20"/>
+        </w:rPr>
+        <w:t xml:space="preserve">400 Bad </w:t>
+      </w:r>
+      <w:proofErr w:type="gramStart"/>
+      <w:r>
+        <w:rPr>
+          <w:b/>
+          <w:sz w:val="20"/>
+        </w:rPr>
+        <w:t>request</w:t>
+      </w:r>
+      <w:proofErr w:type="gramEnd"/>
+    </w:p>
+    <w:p>
+      <w:pPr>
+        <w:rPr>
+          <w:b/>
+        </w:rPr>
+      </w:pPr>
+      <w:r>
+        <w:rPr>
+          <w:b/>
+        </w:rPr>
+        <w:br w:type="page"/>
+      </w:r>
+    </w:p>
+    <w:p>
+      <w:pPr>
         <w:pStyle w:val="Heading1"/>
         <w:rPr>
           <w:b/>
         </w:rPr>
       </w:pPr>
-      <w:bookmarkStart w:id="25" w:name="_Toc514702403"/>
+      <w:bookmarkStart w:id="29" w:name="_Toc514943097"/>
       <w:r>
         <w:rPr>
           <w:b/>
@@ -12351,7 +13722,7 @@
         <w:lastRenderedPageBreak/>
         <w:t>TAGS</w:t>
       </w:r>
-      <w:bookmarkEnd w:id="25"/>
+      <w:bookmarkEnd w:id="29"/>
     </w:p>
     <w:p/>
     <w:p>
@@ -12362,7 +13733,7 @@
           <w:sz w:val="28"/>
         </w:rPr>
       </w:pPr>
-      <w:bookmarkStart w:id="26" w:name="_Toc514702404"/>
+      <w:bookmarkStart w:id="30" w:name="_Toc514943098"/>
       <w:r>
         <w:rPr>
           <w:b/>
@@ -12398,7 +13769,7 @@
         </w:rPr>
         <w:t>/v1/tags</w:t>
       </w:r>
-      <w:bookmarkEnd w:id="26"/>
+      <w:bookmarkEnd w:id="30"/>
       <w:r>
         <w:rPr>
           <w:b/>
@@ -12606,8 +13977,6 @@
           <w:sz w:val="20"/>
         </w:rPr>
       </w:pPr>
-      <w:bookmarkStart w:id="27" w:name="_GoBack"/>
-      <w:bookmarkEnd w:id="27"/>
       <w:r>
         <w:rPr>
           <w:b/>
@@ -12694,7 +14063,7 @@
           <w:b/>
         </w:rPr>
       </w:pPr>
-      <w:bookmarkStart w:id="28" w:name="_Toc514702405"/>
+      <w:bookmarkStart w:id="31" w:name="_Toc514943099"/>
       <w:r>
         <w:rPr>
           <w:b/>
@@ -12737,7 +14106,7 @@
         </w:rPr>
         <w:t>/v1/tags</w:t>
       </w:r>
-      <w:bookmarkEnd w:id="28"/>
+      <w:bookmarkEnd w:id="31"/>
       <w:r>
         <w:rPr>
           <w:b/>
@@ -12987,7 +14356,7 @@
           <w:b/>
         </w:rPr>
       </w:pPr>
-      <w:bookmarkStart w:id="29" w:name="_Toc514702406"/>
+      <w:bookmarkStart w:id="32" w:name="_Toc514943100"/>
       <w:r>
         <w:rPr>
           <w:b/>
@@ -13031,7 +14400,7 @@
         </w:rPr>
         <w:t>/v1/tags/{letters}</w:t>
       </w:r>
-      <w:bookmarkEnd w:id="29"/>
+      <w:bookmarkEnd w:id="32"/>
       <w:r>
         <w:rPr>
           <w:b/>
@@ -13339,7 +14708,7 @@
           <w:b/>
         </w:rPr>
       </w:pPr>
-      <w:bookmarkStart w:id="30" w:name="_Toc514702407"/>
+      <w:bookmarkStart w:id="33" w:name="_Toc514943101"/>
       <w:r>
         <w:rPr>
           <w:b/>
@@ -13382,7 +14751,7 @@
         </w:rPr>
         <w:t>/v1/tags/public</w:t>
       </w:r>
-      <w:bookmarkEnd w:id="30"/>
+      <w:bookmarkEnd w:id="33"/>
       <w:r>
         <w:rPr>
           <w:b/>
@@ -13647,7 +15016,7 @@
           <w:b/>
         </w:rPr>
       </w:pPr>
-      <w:bookmarkStart w:id="31" w:name="_Toc514702408"/>
+      <w:bookmarkStart w:id="34" w:name="_Toc514943102"/>
       <w:r>
         <w:rPr>
           <w:b/>
@@ -13690,7 +15059,7 @@
         </w:rPr>
         <w:t>/v1/tags/public/{letters}</w:t>
       </w:r>
-      <w:bookmarkEnd w:id="31"/>
+      <w:bookmarkEnd w:id="34"/>
       <w:r>
         <w:rPr>
           <w:b/>
@@ -14014,7 +15383,7 @@
           <w:b/>
         </w:rPr>
       </w:pPr>
-      <w:bookmarkStart w:id="32" w:name="_Toc514702409"/>
+      <w:bookmarkStart w:id="35" w:name="_Toc514943103"/>
       <w:r>
         <w:rPr>
           <w:b/>
@@ -14081,7 +15450,7 @@
         </w:rPr>
         <w:t>/{name}</w:t>
       </w:r>
-      <w:bookmarkEnd w:id="32"/>
+      <w:bookmarkEnd w:id="35"/>
       <w:r>
         <w:rPr>
           <w:b/>
@@ -14342,7 +15711,7 @@
           <w:b/>
         </w:rPr>
       </w:pPr>
-      <w:bookmarkStart w:id="33" w:name="_Toc514702410"/>
+      <w:bookmarkStart w:id="36" w:name="_Toc514943104"/>
       <w:r>
         <w:rPr>
           <w:b/>
@@ -14385,7 +15754,7 @@
         </w:rPr>
         <w:t>/v1/tag/{id}</w:t>
       </w:r>
-      <w:bookmarkEnd w:id="33"/>
+      <w:bookmarkEnd w:id="36"/>
       <w:r>
         <w:rPr>
           <w:b/>
@@ -14642,7 +16011,7 @@
           <w:b/>
         </w:rPr>
       </w:pPr>
-      <w:bookmarkStart w:id="34" w:name="_Toc514702411"/>
+      <w:bookmarkStart w:id="37" w:name="_Toc514943105"/>
       <w:r>
         <w:rPr>
           <w:b/>
@@ -14650,7 +16019,7 @@
         <w:lastRenderedPageBreak/>
         <w:t>SHARES</w:t>
       </w:r>
-      <w:bookmarkEnd w:id="34"/>
+      <w:bookmarkEnd w:id="37"/>
     </w:p>
     <w:p/>
     <w:p>
@@ -14661,7 +16030,7 @@
           <w:sz w:val="28"/>
         </w:rPr>
       </w:pPr>
-      <w:bookmarkStart w:id="35" w:name="_Toc514702412"/>
+      <w:bookmarkStart w:id="38" w:name="_Toc514943106"/>
       <w:r>
         <w:rPr>
           <w:b/>
@@ -14697,7 +16066,7 @@
         </w:rPr>
         <w:t>/v1/shares</w:t>
       </w:r>
-      <w:bookmarkEnd w:id="35"/>
+      <w:bookmarkEnd w:id="38"/>
       <w:r>
         <w:rPr>
           <w:b/>
@@ -14972,7 +16341,7 @@
           <w:b/>
         </w:rPr>
       </w:pPr>
-      <w:bookmarkStart w:id="36" w:name="_Toc514702413"/>
+      <w:bookmarkStart w:id="39" w:name="_Toc514943107"/>
       <w:r>
         <w:rPr>
           <w:b/>
@@ -15015,7 +16384,7 @@
         </w:rPr>
         <w:t>/v1/shares</w:t>
       </w:r>
-      <w:bookmarkEnd w:id="36"/>
+      <w:bookmarkEnd w:id="39"/>
       <w:r>
         <w:rPr>
           <w:b/>
@@ -15267,7 +16636,7 @@
           <w:b/>
         </w:rPr>
       </w:pPr>
-      <w:bookmarkStart w:id="37" w:name="_Toc514702414"/>
+      <w:bookmarkStart w:id="40" w:name="_Toc514943108"/>
       <w:r>
         <w:rPr>
           <w:b/>
@@ -15310,7 +16679,7 @@
         </w:rPr>
         <w:t>/v1/shares/{id}</w:t>
       </w:r>
-      <w:bookmarkEnd w:id="37"/>
+      <w:bookmarkEnd w:id="40"/>
       <w:r>
         <w:rPr>
           <w:b/>
@@ -15545,7 +16914,7 @@
           <w:b/>
         </w:rPr>
       </w:pPr>
-      <w:bookmarkStart w:id="38" w:name="_Toc514702415"/>
+      <w:bookmarkStart w:id="41" w:name="_Toc514943109"/>
       <w:r>
         <w:rPr>
           <w:b/>
@@ -15553,7 +16922,7 @@
         <w:lastRenderedPageBreak/>
         <w:t>RATES</w:t>
       </w:r>
-      <w:bookmarkEnd w:id="38"/>
+      <w:bookmarkEnd w:id="41"/>
     </w:p>
     <w:p/>
     <w:p>
@@ -15564,7 +16933,7 @@
           <w:color w:val="000000" w:themeColor="text1"/>
         </w:rPr>
       </w:pPr>
-      <w:bookmarkStart w:id="39" w:name="_Toc514702416"/>
+      <w:bookmarkStart w:id="42" w:name="_Toc514943110"/>
       <w:r>
         <w:rPr>
           <w:b/>
@@ -15600,7 +16969,7 @@
         </w:rPr>
         <w:t>/v1/rates</w:t>
       </w:r>
-      <w:bookmarkEnd w:id="39"/>
+      <w:bookmarkEnd w:id="42"/>
     </w:p>
     <w:p>
       <w:pPr>
@@ -15861,7 +17230,7 @@
           <w:b/>
         </w:rPr>
       </w:pPr>
-      <w:bookmarkStart w:id="40" w:name="_Toc514702417"/>
+      <w:bookmarkStart w:id="43" w:name="_Toc514943111"/>
       <w:r>
         <w:rPr>
           <w:b/>
@@ -15897,7 +17266,7 @@
         </w:rPr>
         <w:t>/v1/rates</w:t>
       </w:r>
-      <w:bookmarkEnd w:id="40"/>
+      <w:bookmarkEnd w:id="43"/>
       <w:r>
         <w:rPr>
           <w:b/>
@@ -16169,7 +17538,7 @@
           <w:b/>
         </w:rPr>
       </w:pPr>
-      <w:bookmarkStart w:id="41" w:name="_Toc514702418"/>
+      <w:bookmarkStart w:id="44" w:name="_Toc514943112"/>
       <w:r>
         <w:rPr>
           <w:b/>
@@ -16223,7 +17592,7 @@
         </w:rPr>
         <w:t>}/{rate}</w:t>
       </w:r>
-      <w:bookmarkEnd w:id="41"/>
+      <w:bookmarkEnd w:id="44"/>
       <w:r>
         <w:rPr>
           <w:b/>
@@ -16447,7 +17816,7 @@
           <w:b/>
         </w:rPr>
       </w:pPr>
-      <w:bookmarkStart w:id="42" w:name="_Toc514702419"/>
+      <w:bookmarkStart w:id="45" w:name="_Toc514943113"/>
       <w:r>
         <w:rPr>
           <w:b/>
@@ -16502,7 +17871,7 @@
         </w:rPr>
         <w:t>}</w:t>
       </w:r>
-      <w:bookmarkEnd w:id="42"/>
+      <w:bookmarkEnd w:id="45"/>
       <w:r>
         <w:rPr>
           <w:b/>
@@ -16733,9 +18102,9 @@
     </w:p>
     <w:p>
       <w:pPr>
-        <w:rPr>
-          <w:b/>
-          <w:sz w:val="32"/>
+        <w:pStyle w:val="Heading1"/>
+        <w:rPr>
+          <w:b/>
         </w:rPr>
       </w:pPr>
     </w:p>
@@ -18061,6 +19430,54 @@
       <w:szCs w:val="27"/>
     </w:rPr>
   </w:style>
+  <w:style w:type="paragraph" w:styleId="HTMLPreformatted">
+    <w:name w:val="HTML Preformatted"/>
+    <w:basedOn w:val="Normal"/>
+    <w:link w:val="HTMLPreformattedChar"/>
+    <w:uiPriority w:val="99"/>
+    <w:semiHidden/>
+    <w:unhideWhenUsed/>
+    <w:rsid w:val="002A31BC"/>
+    <w:pPr>
+      <w:tabs>
+        <w:tab w:val="left" w:pos="916"/>
+        <w:tab w:val="left" w:pos="1832"/>
+        <w:tab w:val="left" w:pos="2748"/>
+        <w:tab w:val="left" w:pos="3664"/>
+        <w:tab w:val="left" w:pos="4580"/>
+        <w:tab w:val="left" w:pos="5496"/>
+        <w:tab w:val="left" w:pos="6412"/>
+        <w:tab w:val="left" w:pos="7328"/>
+        <w:tab w:val="left" w:pos="8244"/>
+        <w:tab w:val="left" w:pos="9160"/>
+        <w:tab w:val="left" w:pos="10076"/>
+        <w:tab w:val="left" w:pos="10992"/>
+        <w:tab w:val="left" w:pos="11908"/>
+        <w:tab w:val="left" w:pos="12824"/>
+        <w:tab w:val="left" w:pos="13740"/>
+        <w:tab w:val="left" w:pos="14656"/>
+      </w:tabs>
+      <w:spacing w:after="0" w:line="240" w:lineRule="auto"/>
+    </w:pPr>
+    <w:rPr>
+      <w:rFonts w:ascii="Courier New" w:eastAsia="Times New Roman" w:hAnsi="Courier New" w:cs="Courier New"/>
+      <w:sz w:val="20"/>
+      <w:szCs w:val="20"/>
+    </w:rPr>
+  </w:style>
+  <w:style w:type="character" w:customStyle="1" w:styleId="HTMLPreformattedChar">
+    <w:name w:val="HTML Preformatted Char"/>
+    <w:basedOn w:val="DefaultParagraphFont"/>
+    <w:link w:val="HTMLPreformatted"/>
+    <w:uiPriority w:val="99"/>
+    <w:semiHidden/>
+    <w:rsid w:val="002A31BC"/>
+    <w:rPr>
+      <w:rFonts w:ascii="Courier New" w:eastAsia="Times New Roman" w:hAnsi="Courier New" w:cs="Courier New"/>
+      <w:sz w:val="20"/>
+      <w:szCs w:val="20"/>
+    </w:rPr>
+  </w:style>
 </w:styles>
 </file>
 
@@ -18330,7 +19747,7 @@
 </file>
 
 <file path=customXml/itemProps1.xml><?xml version="1.0" encoding="utf-8"?>
-<ds:datastoreItem xmlns:ds="http://schemas.openxmlformats.org/officeDocument/2006/customXml" ds:itemID="{39B0114C-6AC3-4574-AA8C-09C344425E7C}">
+<ds:datastoreItem xmlns:ds="http://schemas.openxmlformats.org/officeDocument/2006/customXml" ds:itemID="{848C9A4B-243B-4C51-9B4A-3CB4D2C8EFF3}">
   <ds:schemaRefs>
     <ds:schemaRef ds:uri="http://schemas.openxmlformats.org/officeDocument/2006/bibliography"/>
   </ds:schemaRefs>

</xml_diff>

<commit_message>
updated new endpoints in doc
</commit_message>
<xml_diff>
--- a/Server/APIdoc.docx
+++ b/Server/APIdoc.docx
@@ -1,6 +1,6 @@
 
 <file path=word/document.xml><?xml version="1.0" encoding="utf-8"?>
-<w:document xmlns:wpc="http://schemas.microsoft.com/office/word/2010/wordprocessingCanvas" xmlns:cx="http://schemas.microsoft.com/office/drawing/2014/chartex" xmlns:mc="http://schemas.openxmlformats.org/markup-compatibility/2006" xmlns:o="urn:schemas-microsoft-com:office:office" xmlns:r="http://schemas.openxmlformats.org/officeDocument/2006/relationships" xmlns:m="http://schemas.openxmlformats.org/officeDocument/2006/math" xmlns:v="urn:schemas-microsoft-com:vml" xmlns:wp14="http://schemas.microsoft.com/office/word/2010/wordprocessingDrawing" xmlns:wp="http://schemas.openxmlformats.org/drawingml/2006/wordprocessingDrawing" xmlns:w10="urn:schemas-microsoft-com:office:word" xmlns:w="http://schemas.openxmlformats.org/wordprocessingml/2006/main" xmlns:w14="http://schemas.microsoft.com/office/word/2010/wordml" xmlns:w15="http://schemas.microsoft.com/office/word/2012/wordml" xmlns:w16se="http://schemas.microsoft.com/office/word/2015/wordml/symex" xmlns:wpg="http://schemas.microsoft.com/office/word/2010/wordprocessingGroup" xmlns:wpi="http://schemas.microsoft.com/office/word/2010/wordprocessingInk" xmlns:wne="http://schemas.microsoft.com/office/word/2006/wordml" xmlns:wps="http://schemas.microsoft.com/office/word/2010/wordprocessingShape" mc:Ignorable="w14 w15 w16se wp14">
+<w:document xmlns:wpc="http://schemas.microsoft.com/office/word/2010/wordprocessingCanvas" xmlns:cx="http://schemas.microsoft.com/office/drawing/2014/chartex" xmlns:cx1="http://schemas.microsoft.com/office/drawing/2015/9/8/chartex" xmlns:cx2="http://schemas.microsoft.com/office/drawing/2015/10/21/chartex" xmlns:cx3="http://schemas.microsoft.com/office/drawing/2016/5/9/chartex" xmlns:cx4="http://schemas.microsoft.com/office/drawing/2016/5/10/chartex" xmlns:cx5="http://schemas.microsoft.com/office/drawing/2016/5/11/chartex" xmlns:cx6="http://schemas.microsoft.com/office/drawing/2016/5/12/chartex" xmlns:cx7="http://schemas.microsoft.com/office/drawing/2016/5/13/chartex" xmlns:cx8="http://schemas.microsoft.com/office/drawing/2016/5/14/chartex" xmlns:mc="http://schemas.openxmlformats.org/markup-compatibility/2006" xmlns:aink="http://schemas.microsoft.com/office/drawing/2016/ink" xmlns:am3d="http://schemas.microsoft.com/office/drawing/2017/model3d" xmlns:o="urn:schemas-microsoft-com:office:office" xmlns:r="http://schemas.openxmlformats.org/officeDocument/2006/relationships" xmlns:m="http://schemas.openxmlformats.org/officeDocument/2006/math" xmlns:v="urn:schemas-microsoft-com:vml" xmlns:wp14="http://schemas.microsoft.com/office/word/2010/wordprocessingDrawing" xmlns:wp="http://schemas.openxmlformats.org/drawingml/2006/wordprocessingDrawing" xmlns:w10="urn:schemas-microsoft-com:office:word" xmlns:w="http://schemas.openxmlformats.org/wordprocessingml/2006/main" xmlns:w14="http://schemas.microsoft.com/office/word/2010/wordml" xmlns:w15="http://schemas.microsoft.com/office/word/2012/wordml" xmlns:w16cid="http://schemas.microsoft.com/office/word/2016/wordml/cid" xmlns:w16se="http://schemas.microsoft.com/office/word/2015/wordml/symex" xmlns:wpg="http://schemas.microsoft.com/office/word/2010/wordprocessingGroup" xmlns:wpi="http://schemas.microsoft.com/office/word/2010/wordprocessingInk" xmlns:wne="http://schemas.microsoft.com/office/word/2006/wordml" xmlns:wps="http://schemas.microsoft.com/office/word/2010/wordprocessingShape" mc:Ignorable="w14 w15 w16se w16cid wp14">
   <w:body>
     <w:sdt>
       <w:sdtPr>
@@ -39,7 +39,7 @@
               <w:sz w:val="20"/>
               <w:szCs w:val="20"/>
             </w:rPr>
-            <w:t>Conte</w:t>
+            <w:t>Co</w:t>
           </w:r>
           <w:bookmarkStart w:id="0" w:name="_GoBack"/>
           <w:bookmarkEnd w:id="0"/>
@@ -49,7 +49,7 @@
               <w:sz w:val="20"/>
               <w:szCs w:val="20"/>
             </w:rPr>
-            <w:t>nts</w:t>
+            <w:t>ntents</w:t>
           </w:r>
         </w:p>
         <w:p>
@@ -61,7 +61,6 @@
             <w:rPr>
               <w:rFonts w:eastAsiaTheme="minorEastAsia"/>
               <w:noProof/>
-              <w:lang w:val="pl-PL" w:eastAsia="pl-PL"/>
             </w:rPr>
           </w:pPr>
           <w:r>
@@ -88,7 +87,7 @@
             </w:rPr>
             <w:fldChar w:fldCharType="separate"/>
           </w:r>
-          <w:hyperlink w:anchor="_Toc515446981" w:history="1">
+          <w:hyperlink w:anchor="_Toc515609930" w:history="1">
             <w:r>
               <w:rPr>
                 <w:rStyle w:val="Hyperlink"/>
@@ -115,7 +114,7 @@
                 <w:noProof/>
                 <w:webHidden/>
               </w:rPr>
-              <w:instrText xml:space="preserve"> PAGEREF _Toc515446981 \h </w:instrText>
+              <w:instrText xml:space="preserve"> PAGEREF _Toc515609930 \h </w:instrText>
             </w:r>
             <w:r>
               <w:rPr>
@@ -156,10 +155,9 @@
             <w:rPr>
               <w:rFonts w:eastAsiaTheme="minorEastAsia"/>
               <w:noProof/>
-              <w:lang w:val="pl-PL" w:eastAsia="pl-PL"/>
             </w:rPr>
           </w:pPr>
-          <w:hyperlink w:anchor="_Toc515446982" w:history="1">
+          <w:hyperlink w:anchor="_Toc515609931" w:history="1">
             <w:r>
               <w:rPr>
                 <w:rStyle w:val="Hyperlink"/>
@@ -173,7 +171,6 @@
               <w:rPr>
                 <w:rFonts w:eastAsiaTheme="minorEastAsia"/>
                 <w:noProof/>
-                <w:lang w:val="pl-PL" w:eastAsia="pl-PL"/>
               </w:rPr>
               <w:tab/>
             </w:r>
@@ -205,7 +202,7 @@
                 <w:noProof/>
                 <w:webHidden/>
               </w:rPr>
-              <w:instrText xml:space="preserve"> PAGEREF _Toc515446982 \h </w:instrText>
+              <w:instrText xml:space="preserve"> PAGEREF _Toc515609931 \h </w:instrText>
             </w:r>
             <w:r>
               <w:rPr>
@@ -246,10 +243,9 @@
             <w:rPr>
               <w:rFonts w:eastAsiaTheme="minorEastAsia"/>
               <w:noProof/>
-              <w:lang w:val="pl-PL" w:eastAsia="pl-PL"/>
             </w:rPr>
           </w:pPr>
-          <w:hyperlink w:anchor="_Toc515446983" w:history="1">
+          <w:hyperlink w:anchor="_Toc515609932" w:history="1">
             <w:r>
               <w:rPr>
                 <w:rStyle w:val="Hyperlink"/>
@@ -263,7 +259,6 @@
               <w:rPr>
                 <w:rFonts w:eastAsiaTheme="minorEastAsia"/>
                 <w:noProof/>
-                <w:lang w:val="pl-PL" w:eastAsia="pl-PL"/>
               </w:rPr>
               <w:tab/>
             </w:r>
@@ -295,7 +290,7 @@
                 <w:noProof/>
                 <w:webHidden/>
               </w:rPr>
-              <w:instrText xml:space="preserve"> PAGEREF _Toc515446983 \h </w:instrText>
+              <w:instrText xml:space="preserve"> PAGEREF _Toc515609932 \h </w:instrText>
             </w:r>
             <w:r>
               <w:rPr>
@@ -336,10 +331,9 @@
             <w:rPr>
               <w:rFonts w:eastAsiaTheme="minorEastAsia"/>
               <w:noProof/>
-              <w:lang w:val="pl-PL" w:eastAsia="pl-PL"/>
             </w:rPr>
           </w:pPr>
-          <w:hyperlink w:anchor="_Toc515446984" w:history="1">
+          <w:hyperlink w:anchor="_Toc515609933" w:history="1">
             <w:r>
               <w:rPr>
                 <w:rStyle w:val="Hyperlink"/>
@@ -353,7 +347,6 @@
               <w:rPr>
                 <w:rFonts w:eastAsiaTheme="minorEastAsia"/>
                 <w:noProof/>
-                <w:lang w:val="pl-PL" w:eastAsia="pl-PL"/>
               </w:rPr>
               <w:tab/>
             </w:r>
@@ -385,7 +378,7 @@
                 <w:noProof/>
                 <w:webHidden/>
               </w:rPr>
-              <w:instrText xml:space="preserve"> PAGEREF _Toc515446984 \h </w:instrText>
+              <w:instrText xml:space="preserve"> PAGEREF _Toc515609933 \h </w:instrText>
             </w:r>
             <w:r>
               <w:rPr>
@@ -426,10 +419,9 @@
             <w:rPr>
               <w:rFonts w:eastAsiaTheme="minorEastAsia"/>
               <w:noProof/>
-              <w:lang w:val="pl-PL" w:eastAsia="pl-PL"/>
             </w:rPr>
           </w:pPr>
-          <w:hyperlink w:anchor="_Toc515446985" w:history="1">
+          <w:hyperlink w:anchor="_Toc515609934" w:history="1">
             <w:r>
               <w:rPr>
                 <w:rStyle w:val="Hyperlink"/>
@@ -443,7 +435,6 @@
               <w:rPr>
                 <w:rFonts w:eastAsiaTheme="minorEastAsia"/>
                 <w:noProof/>
-                <w:lang w:val="pl-PL" w:eastAsia="pl-PL"/>
               </w:rPr>
               <w:tab/>
             </w:r>
@@ -475,7 +466,7 @@
                 <w:noProof/>
                 <w:webHidden/>
               </w:rPr>
-              <w:instrText xml:space="preserve"> PAGEREF _Toc515446985 \h </w:instrText>
+              <w:instrText xml:space="preserve"> PAGEREF _Toc515609934 \h </w:instrText>
             </w:r>
             <w:r>
               <w:rPr>
@@ -516,10 +507,9 @@
             <w:rPr>
               <w:rFonts w:eastAsiaTheme="minorEastAsia"/>
               <w:noProof/>
-              <w:lang w:val="pl-PL" w:eastAsia="pl-PL"/>
             </w:rPr>
           </w:pPr>
-          <w:hyperlink w:anchor="_Toc515446986" w:history="1">
+          <w:hyperlink w:anchor="_Toc515609935" w:history="1">
             <w:r>
               <w:rPr>
                 <w:rStyle w:val="Hyperlink"/>
@@ -533,7 +523,6 @@
               <w:rPr>
                 <w:rFonts w:eastAsiaTheme="minorEastAsia"/>
                 <w:noProof/>
-                <w:lang w:val="pl-PL" w:eastAsia="pl-PL"/>
               </w:rPr>
               <w:tab/>
             </w:r>
@@ -565,7 +554,7 @@
                 <w:noProof/>
                 <w:webHidden/>
               </w:rPr>
-              <w:instrText xml:space="preserve"> PAGEREF _Toc515446986 \h </w:instrText>
+              <w:instrText xml:space="preserve"> PAGEREF _Toc515609935 \h </w:instrText>
             </w:r>
             <w:r>
               <w:rPr>
@@ -606,10 +595,9 @@
             <w:rPr>
               <w:rFonts w:eastAsiaTheme="minorEastAsia"/>
               <w:noProof/>
-              <w:lang w:val="pl-PL" w:eastAsia="pl-PL"/>
             </w:rPr>
           </w:pPr>
-          <w:hyperlink w:anchor="_Toc515446987" w:history="1">
+          <w:hyperlink w:anchor="_Toc515609936" w:history="1">
             <w:r>
               <w:rPr>
                 <w:rStyle w:val="Hyperlink"/>
@@ -623,7 +611,6 @@
               <w:rPr>
                 <w:rFonts w:eastAsiaTheme="minorEastAsia"/>
                 <w:noProof/>
-                <w:lang w:val="pl-PL" w:eastAsia="pl-PL"/>
               </w:rPr>
               <w:tab/>
             </w:r>
@@ -655,7 +642,7 @@
                 <w:noProof/>
                 <w:webHidden/>
               </w:rPr>
-              <w:instrText xml:space="preserve"> PAGEREF _Toc515446987 \h </w:instrText>
+              <w:instrText xml:space="preserve"> PAGEREF _Toc515609936 \h </w:instrText>
             </w:r>
             <w:r>
               <w:rPr>
@@ -696,10 +683,9 @@
             <w:rPr>
               <w:rFonts w:eastAsiaTheme="minorEastAsia"/>
               <w:noProof/>
-              <w:lang w:val="pl-PL" w:eastAsia="pl-PL"/>
             </w:rPr>
           </w:pPr>
-          <w:hyperlink w:anchor="_Toc515446988" w:history="1">
+          <w:hyperlink w:anchor="_Toc515609937" w:history="1">
             <w:r>
               <w:rPr>
                 <w:rStyle w:val="Hyperlink"/>
@@ -713,7 +699,6 @@
               <w:rPr>
                 <w:rFonts w:eastAsiaTheme="minorEastAsia"/>
                 <w:noProof/>
-                <w:lang w:val="pl-PL" w:eastAsia="pl-PL"/>
               </w:rPr>
               <w:tab/>
             </w:r>
@@ -745,7 +730,7 @@
                 <w:noProof/>
                 <w:webHidden/>
               </w:rPr>
-              <w:instrText xml:space="preserve"> PAGEREF _Toc515446988 \h </w:instrText>
+              <w:instrText xml:space="preserve"> PAGEREF _Toc515609937 \h </w:instrText>
             </w:r>
             <w:r>
               <w:rPr>
@@ -785,10 +770,9 @@
             <w:rPr>
               <w:rFonts w:eastAsiaTheme="minorEastAsia"/>
               <w:noProof/>
-              <w:lang w:val="pl-PL" w:eastAsia="pl-PL"/>
             </w:rPr>
           </w:pPr>
-          <w:hyperlink w:anchor="_Toc515446989" w:history="1">
+          <w:hyperlink w:anchor="_Toc515609938" w:history="1">
             <w:r>
               <w:rPr>
                 <w:rStyle w:val="Hyperlink"/>
@@ -815,7 +799,7 @@
                 <w:noProof/>
                 <w:webHidden/>
               </w:rPr>
-              <w:instrText xml:space="preserve"> PAGEREF _Toc515446989 \h </w:instrText>
+              <w:instrText xml:space="preserve"> PAGEREF _Toc515609938 \h </w:instrText>
             </w:r>
             <w:r>
               <w:rPr>
@@ -856,10 +840,9 @@
             <w:rPr>
               <w:rFonts w:eastAsiaTheme="minorEastAsia"/>
               <w:noProof/>
-              <w:lang w:val="pl-PL" w:eastAsia="pl-PL"/>
             </w:rPr>
           </w:pPr>
-          <w:hyperlink w:anchor="_Toc515446990" w:history="1">
+          <w:hyperlink w:anchor="_Toc515609939" w:history="1">
             <w:r>
               <w:rPr>
                 <w:rStyle w:val="Hyperlink"/>
@@ -873,7 +856,6 @@
               <w:rPr>
                 <w:rFonts w:eastAsiaTheme="minorEastAsia"/>
                 <w:noProof/>
-                <w:lang w:val="pl-PL" w:eastAsia="pl-PL"/>
               </w:rPr>
               <w:tab/>
             </w:r>
@@ -905,7 +887,7 @@
                 <w:noProof/>
                 <w:webHidden/>
               </w:rPr>
-              <w:instrText xml:space="preserve"> PAGEREF _Toc515446990 \h </w:instrText>
+              <w:instrText xml:space="preserve"> PAGEREF _Toc515609939 \h </w:instrText>
             </w:r>
             <w:r>
               <w:rPr>
@@ -946,10 +928,9 @@
             <w:rPr>
               <w:rFonts w:eastAsiaTheme="minorEastAsia"/>
               <w:noProof/>
-              <w:lang w:val="pl-PL" w:eastAsia="pl-PL"/>
             </w:rPr>
           </w:pPr>
-          <w:hyperlink w:anchor="_Toc515446991" w:history="1">
+          <w:hyperlink w:anchor="_Toc515609940" w:history="1">
             <w:r>
               <w:rPr>
                 <w:rStyle w:val="Hyperlink"/>
@@ -963,7 +944,6 @@
               <w:rPr>
                 <w:rFonts w:eastAsiaTheme="minorEastAsia"/>
                 <w:noProof/>
-                <w:lang w:val="pl-PL" w:eastAsia="pl-PL"/>
               </w:rPr>
               <w:tab/>
             </w:r>
@@ -995,7 +975,7 @@
                 <w:noProof/>
                 <w:webHidden/>
               </w:rPr>
-              <w:instrText xml:space="preserve"> PAGEREF _Toc515446991 \h </w:instrText>
+              <w:instrText xml:space="preserve"> PAGEREF _Toc515609940 \h </w:instrText>
             </w:r>
             <w:r>
               <w:rPr>
@@ -1036,10 +1016,9 @@
             <w:rPr>
               <w:rFonts w:eastAsiaTheme="minorEastAsia"/>
               <w:noProof/>
-              <w:lang w:val="pl-PL" w:eastAsia="pl-PL"/>
             </w:rPr>
           </w:pPr>
-          <w:hyperlink w:anchor="_Toc515446992" w:history="1">
+          <w:hyperlink w:anchor="_Toc515609941" w:history="1">
             <w:r>
               <w:rPr>
                 <w:rStyle w:val="Hyperlink"/>
@@ -1053,7 +1032,6 @@
               <w:rPr>
                 <w:rFonts w:eastAsiaTheme="minorEastAsia"/>
                 <w:noProof/>
-                <w:lang w:val="pl-PL" w:eastAsia="pl-PL"/>
               </w:rPr>
               <w:tab/>
             </w:r>
@@ -1085,7 +1063,7 @@
                 <w:noProof/>
                 <w:webHidden/>
               </w:rPr>
-              <w:instrText xml:space="preserve"> PAGEREF _Toc515446992 \h </w:instrText>
+              <w:instrText xml:space="preserve"> PAGEREF _Toc515609941 \h </w:instrText>
             </w:r>
             <w:r>
               <w:rPr>
@@ -1126,10 +1104,9 @@
             <w:rPr>
               <w:rFonts w:eastAsiaTheme="minorEastAsia"/>
               <w:noProof/>
-              <w:lang w:val="pl-PL" w:eastAsia="pl-PL"/>
             </w:rPr>
           </w:pPr>
-          <w:hyperlink w:anchor="_Toc515446993" w:history="1">
+          <w:hyperlink w:anchor="_Toc515609942" w:history="1">
             <w:r>
               <w:rPr>
                 <w:rStyle w:val="Hyperlink"/>
@@ -1143,7 +1120,6 @@
               <w:rPr>
                 <w:rFonts w:eastAsiaTheme="minorEastAsia"/>
                 <w:noProof/>
-                <w:lang w:val="pl-PL" w:eastAsia="pl-PL"/>
               </w:rPr>
               <w:tab/>
             </w:r>
@@ -1175,7 +1151,7 @@
                 <w:noProof/>
                 <w:webHidden/>
               </w:rPr>
-              <w:instrText xml:space="preserve"> PAGEREF _Toc515446993 \h </w:instrText>
+              <w:instrText xml:space="preserve"> PAGEREF _Toc515609942 \h </w:instrText>
             </w:r>
             <w:r>
               <w:rPr>
@@ -1215,10 +1191,9 @@
             <w:rPr>
               <w:rFonts w:eastAsiaTheme="minorEastAsia"/>
               <w:noProof/>
-              <w:lang w:val="pl-PL" w:eastAsia="pl-PL"/>
             </w:rPr>
           </w:pPr>
-          <w:hyperlink w:anchor="_Toc515446994" w:history="1">
+          <w:hyperlink w:anchor="_Toc515609943" w:history="1">
             <w:r>
               <w:rPr>
                 <w:rStyle w:val="Hyperlink"/>
@@ -1245,7 +1220,7 @@
                 <w:noProof/>
                 <w:webHidden/>
               </w:rPr>
-              <w:instrText xml:space="preserve"> PAGEREF _Toc515446994 \h </w:instrText>
+              <w:instrText xml:space="preserve"> PAGEREF _Toc515609943 \h </w:instrText>
             </w:r>
             <w:r>
               <w:rPr>
@@ -1286,10 +1261,9 @@
             <w:rPr>
               <w:rFonts w:eastAsiaTheme="minorEastAsia"/>
               <w:noProof/>
-              <w:lang w:val="pl-PL" w:eastAsia="pl-PL"/>
             </w:rPr>
           </w:pPr>
-          <w:hyperlink w:anchor="_Toc515446995" w:history="1">
+          <w:hyperlink w:anchor="_Toc515609944" w:history="1">
             <w:r>
               <w:rPr>
                 <w:rStyle w:val="Hyperlink"/>
@@ -1303,7 +1277,6 @@
               <w:rPr>
                 <w:rFonts w:eastAsiaTheme="minorEastAsia"/>
                 <w:noProof/>
-                <w:lang w:val="pl-PL" w:eastAsia="pl-PL"/>
               </w:rPr>
               <w:tab/>
             </w:r>
@@ -1335,7 +1308,7 @@
                 <w:noProof/>
                 <w:webHidden/>
               </w:rPr>
-              <w:instrText xml:space="preserve"> PAGEREF _Toc515446995 \h </w:instrText>
+              <w:instrText xml:space="preserve"> PAGEREF _Toc515609944 \h </w:instrText>
             </w:r>
             <w:r>
               <w:rPr>
@@ -1376,10 +1349,9 @@
             <w:rPr>
               <w:rFonts w:eastAsiaTheme="minorEastAsia"/>
               <w:noProof/>
-              <w:lang w:val="pl-PL" w:eastAsia="pl-PL"/>
             </w:rPr>
           </w:pPr>
-          <w:hyperlink w:anchor="_Toc515446996" w:history="1">
+          <w:hyperlink w:anchor="_Toc515609945" w:history="1">
             <w:r>
               <w:rPr>
                 <w:rStyle w:val="Hyperlink"/>
@@ -1393,7 +1365,6 @@
               <w:rPr>
                 <w:rFonts w:eastAsiaTheme="minorEastAsia"/>
                 <w:noProof/>
-                <w:lang w:val="pl-PL" w:eastAsia="pl-PL"/>
               </w:rPr>
               <w:tab/>
             </w:r>
@@ -1425,7 +1396,7 @@
                 <w:noProof/>
                 <w:webHidden/>
               </w:rPr>
-              <w:instrText xml:space="preserve"> PAGEREF _Toc515446996 \h </w:instrText>
+              <w:instrText xml:space="preserve"> PAGEREF _Toc515609945 \h </w:instrText>
             </w:r>
             <w:r>
               <w:rPr>
@@ -1466,10 +1437,9 @@
             <w:rPr>
               <w:rFonts w:eastAsiaTheme="minorEastAsia"/>
               <w:noProof/>
-              <w:lang w:val="pl-PL" w:eastAsia="pl-PL"/>
             </w:rPr>
           </w:pPr>
-          <w:hyperlink w:anchor="_Toc515446997" w:history="1">
+          <w:hyperlink w:anchor="_Toc515609946" w:history="1">
             <w:r>
               <w:rPr>
                 <w:rStyle w:val="Hyperlink"/>
@@ -1483,7 +1453,6 @@
               <w:rPr>
                 <w:rFonts w:eastAsiaTheme="minorEastAsia"/>
                 <w:noProof/>
-                <w:lang w:val="pl-PL" w:eastAsia="pl-PL"/>
               </w:rPr>
               <w:tab/>
             </w:r>
@@ -1515,7 +1484,7 @@
                 <w:noProof/>
                 <w:webHidden/>
               </w:rPr>
-              <w:instrText xml:space="preserve"> PAGEREF _Toc515446997 \h </w:instrText>
+              <w:instrText xml:space="preserve"> PAGEREF _Toc515609946 \h </w:instrText>
             </w:r>
             <w:r>
               <w:rPr>
@@ -1556,10 +1525,9 @@
             <w:rPr>
               <w:rFonts w:eastAsiaTheme="minorEastAsia"/>
               <w:noProof/>
-              <w:lang w:val="pl-PL" w:eastAsia="pl-PL"/>
             </w:rPr>
           </w:pPr>
-          <w:hyperlink w:anchor="_Toc515446998" w:history="1">
+          <w:hyperlink w:anchor="_Toc515609947" w:history="1">
             <w:r>
               <w:rPr>
                 <w:rStyle w:val="Hyperlink"/>
@@ -1573,7 +1541,6 @@
               <w:rPr>
                 <w:rFonts w:eastAsiaTheme="minorEastAsia"/>
                 <w:noProof/>
-                <w:lang w:val="pl-PL" w:eastAsia="pl-PL"/>
               </w:rPr>
               <w:tab/>
             </w:r>
@@ -1605,7 +1572,7 @@
                 <w:noProof/>
                 <w:webHidden/>
               </w:rPr>
-              <w:instrText xml:space="preserve"> PAGEREF _Toc515446998 \h </w:instrText>
+              <w:instrText xml:space="preserve"> PAGEREF _Toc515609947 \h </w:instrText>
             </w:r>
             <w:r>
               <w:rPr>
@@ -1646,10 +1613,9 @@
             <w:rPr>
               <w:rFonts w:eastAsiaTheme="minorEastAsia"/>
               <w:noProof/>
-              <w:lang w:val="pl-PL" w:eastAsia="pl-PL"/>
             </w:rPr>
           </w:pPr>
-          <w:hyperlink w:anchor="_Toc515446999" w:history="1">
+          <w:hyperlink w:anchor="_Toc515609948" w:history="1">
             <w:r>
               <w:rPr>
                 <w:rStyle w:val="Hyperlink"/>
@@ -1663,7 +1629,6 @@
               <w:rPr>
                 <w:rFonts w:eastAsiaTheme="minorEastAsia"/>
                 <w:noProof/>
-                <w:lang w:val="pl-PL" w:eastAsia="pl-PL"/>
               </w:rPr>
               <w:tab/>
             </w:r>
@@ -1695,7 +1660,7 @@
                 <w:noProof/>
                 <w:webHidden/>
               </w:rPr>
-              <w:instrText xml:space="preserve"> PAGEREF _Toc515446999 \h </w:instrText>
+              <w:instrText xml:space="preserve"> PAGEREF _Toc515609948 \h </w:instrText>
             </w:r>
             <w:r>
               <w:rPr>
@@ -1735,10 +1700,9 @@
             <w:rPr>
               <w:rFonts w:eastAsiaTheme="minorEastAsia"/>
               <w:noProof/>
-              <w:lang w:val="pl-PL" w:eastAsia="pl-PL"/>
             </w:rPr>
           </w:pPr>
-          <w:hyperlink w:anchor="_Toc515447000" w:history="1">
+          <w:hyperlink w:anchor="_Toc515609949" w:history="1">
             <w:r>
               <w:rPr>
                 <w:rStyle w:val="Hyperlink"/>
@@ -1765,7 +1729,7 @@
                 <w:noProof/>
                 <w:webHidden/>
               </w:rPr>
-              <w:instrText xml:space="preserve"> PAGEREF _Toc515447000 \h </w:instrText>
+              <w:instrText xml:space="preserve"> PAGEREF _Toc515609949 \h </w:instrText>
             </w:r>
             <w:r>
               <w:rPr>
@@ -1785,7 +1749,7 @@
                 <w:noProof/>
                 <w:webHidden/>
               </w:rPr>
-              <w:t>11</w:t>
+              <w:t>10</w:t>
             </w:r>
             <w:r>
               <w:rPr>
@@ -1806,10 +1770,9 @@
             <w:rPr>
               <w:rFonts w:eastAsiaTheme="minorEastAsia"/>
               <w:noProof/>
-              <w:lang w:val="pl-PL" w:eastAsia="pl-PL"/>
             </w:rPr>
           </w:pPr>
-          <w:hyperlink w:anchor="_Toc515447001" w:history="1">
+          <w:hyperlink w:anchor="_Toc515609950" w:history="1">
             <w:r>
               <w:rPr>
                 <w:rStyle w:val="Hyperlink"/>
@@ -1823,7 +1786,6 @@
               <w:rPr>
                 <w:rFonts w:eastAsiaTheme="minorEastAsia"/>
                 <w:noProof/>
-                <w:lang w:val="pl-PL" w:eastAsia="pl-PL"/>
               </w:rPr>
               <w:tab/>
             </w:r>
@@ -1855,7 +1817,7 @@
                 <w:noProof/>
                 <w:webHidden/>
               </w:rPr>
-              <w:instrText xml:space="preserve"> PAGEREF _Toc515447001 \h </w:instrText>
+              <w:instrText xml:space="preserve"> PAGEREF _Toc515609950 \h </w:instrText>
             </w:r>
             <w:r>
               <w:rPr>
@@ -1875,7 +1837,7 @@
                 <w:noProof/>
                 <w:webHidden/>
               </w:rPr>
-              <w:t>11</w:t>
+              <w:t>10</w:t>
             </w:r>
             <w:r>
               <w:rPr>
@@ -1896,10 +1858,9 @@
             <w:rPr>
               <w:rFonts w:eastAsiaTheme="minorEastAsia"/>
               <w:noProof/>
-              <w:lang w:val="pl-PL" w:eastAsia="pl-PL"/>
             </w:rPr>
           </w:pPr>
-          <w:hyperlink w:anchor="_Toc515447002" w:history="1">
+          <w:hyperlink w:anchor="_Toc515609951" w:history="1">
             <w:r>
               <w:rPr>
                 <w:rStyle w:val="Hyperlink"/>
@@ -1913,7 +1874,6 @@
               <w:rPr>
                 <w:rFonts w:eastAsiaTheme="minorEastAsia"/>
                 <w:noProof/>
-                <w:lang w:val="pl-PL" w:eastAsia="pl-PL"/>
               </w:rPr>
               <w:tab/>
             </w:r>
@@ -1945,7 +1905,7 @@
                 <w:noProof/>
                 <w:webHidden/>
               </w:rPr>
-              <w:instrText xml:space="preserve"> PAGEREF _Toc515447002 \h </w:instrText>
+              <w:instrText xml:space="preserve"> PAGEREF _Toc515609951 \h </w:instrText>
             </w:r>
             <w:r>
               <w:rPr>
@@ -1965,7 +1925,7 @@
                 <w:noProof/>
                 <w:webHidden/>
               </w:rPr>
-              <w:t>11</w:t>
+              <w:t>10</w:t>
             </w:r>
             <w:r>
               <w:rPr>
@@ -1986,10 +1946,9 @@
             <w:rPr>
               <w:rFonts w:eastAsiaTheme="minorEastAsia"/>
               <w:noProof/>
-              <w:lang w:val="pl-PL" w:eastAsia="pl-PL"/>
             </w:rPr>
           </w:pPr>
-          <w:hyperlink w:anchor="_Toc515447003" w:history="1">
+          <w:hyperlink w:anchor="_Toc515609952" w:history="1">
             <w:r>
               <w:rPr>
                 <w:rStyle w:val="Hyperlink"/>
@@ -2003,7 +1962,6 @@
               <w:rPr>
                 <w:rFonts w:eastAsiaTheme="minorEastAsia"/>
                 <w:noProof/>
-                <w:lang w:val="pl-PL" w:eastAsia="pl-PL"/>
               </w:rPr>
               <w:tab/>
             </w:r>
@@ -2035,7 +1993,7 @@
                 <w:noProof/>
                 <w:webHidden/>
               </w:rPr>
-              <w:instrText xml:space="preserve"> PAGEREF _Toc515447003 \h </w:instrText>
+              <w:instrText xml:space="preserve"> PAGEREF _Toc515609952 \h </w:instrText>
             </w:r>
             <w:r>
               <w:rPr>
@@ -2055,7 +2013,7 @@
                 <w:noProof/>
                 <w:webHidden/>
               </w:rPr>
-              <w:t>12</w:t>
+              <w:t>11</w:t>
             </w:r>
             <w:r>
               <w:rPr>
@@ -2076,10 +2034,9 @@
             <w:rPr>
               <w:rFonts w:eastAsiaTheme="minorEastAsia"/>
               <w:noProof/>
-              <w:lang w:val="pl-PL" w:eastAsia="pl-PL"/>
             </w:rPr>
           </w:pPr>
-          <w:hyperlink w:anchor="_Toc515447004" w:history="1">
+          <w:hyperlink w:anchor="_Toc515609953" w:history="1">
             <w:r>
               <w:rPr>
                 <w:rStyle w:val="Hyperlink"/>
@@ -2093,7 +2050,6 @@
               <w:rPr>
                 <w:rFonts w:eastAsiaTheme="minorEastAsia"/>
                 <w:noProof/>
-                <w:lang w:val="pl-PL" w:eastAsia="pl-PL"/>
               </w:rPr>
               <w:tab/>
             </w:r>
@@ -2125,7 +2081,7 @@
                 <w:noProof/>
                 <w:webHidden/>
               </w:rPr>
-              <w:instrText xml:space="preserve"> PAGEREF _Toc515447004 \h </w:instrText>
+              <w:instrText xml:space="preserve"> PAGEREF _Toc515609953 \h </w:instrText>
             </w:r>
             <w:r>
               <w:rPr>
@@ -2145,7 +2101,7 @@
                 <w:noProof/>
                 <w:webHidden/>
               </w:rPr>
-              <w:t>12</w:t>
+              <w:t>11</w:t>
             </w:r>
             <w:r>
               <w:rPr>
@@ -2166,10 +2122,9 @@
             <w:rPr>
               <w:rFonts w:eastAsiaTheme="minorEastAsia"/>
               <w:noProof/>
-              <w:lang w:val="pl-PL" w:eastAsia="pl-PL"/>
             </w:rPr>
           </w:pPr>
-          <w:hyperlink w:anchor="_Toc515447005" w:history="1">
+          <w:hyperlink w:anchor="_Toc515609954" w:history="1">
             <w:r>
               <w:rPr>
                 <w:rStyle w:val="Hyperlink"/>
@@ -2183,7 +2138,6 @@
               <w:rPr>
                 <w:rFonts w:eastAsiaTheme="minorEastAsia"/>
                 <w:noProof/>
-                <w:lang w:val="pl-PL" w:eastAsia="pl-PL"/>
               </w:rPr>
               <w:tab/>
             </w:r>
@@ -2215,7 +2169,7 @@
                 <w:noProof/>
                 <w:webHidden/>
               </w:rPr>
-              <w:instrText xml:space="preserve"> PAGEREF _Toc515447005 \h </w:instrText>
+              <w:instrText xml:space="preserve"> PAGEREF _Toc515609954 \h </w:instrText>
             </w:r>
             <w:r>
               <w:rPr>
@@ -2235,7 +2189,7 @@
                 <w:noProof/>
                 <w:webHidden/>
               </w:rPr>
-              <w:t>13</w:t>
+              <w:t>12</w:t>
             </w:r>
             <w:r>
               <w:rPr>
@@ -2256,10 +2210,9 @@
             <w:rPr>
               <w:rFonts w:eastAsiaTheme="minorEastAsia"/>
               <w:noProof/>
-              <w:lang w:val="pl-PL" w:eastAsia="pl-PL"/>
             </w:rPr>
           </w:pPr>
-          <w:hyperlink w:anchor="_Toc515447006" w:history="1">
+          <w:hyperlink w:anchor="_Toc515609955" w:history="1">
             <w:r>
               <w:rPr>
                 <w:rStyle w:val="Hyperlink"/>
@@ -2273,7 +2226,6 @@
               <w:rPr>
                 <w:rFonts w:eastAsiaTheme="minorEastAsia"/>
                 <w:noProof/>
-                <w:lang w:val="pl-PL" w:eastAsia="pl-PL"/>
               </w:rPr>
               <w:tab/>
             </w:r>
@@ -2305,7 +2257,7 @@
                 <w:noProof/>
                 <w:webHidden/>
               </w:rPr>
-              <w:instrText xml:space="preserve"> PAGEREF _Toc515447006 \h </w:instrText>
+              <w:instrText xml:space="preserve"> PAGEREF _Toc515609955 \h </w:instrText>
             </w:r>
             <w:r>
               <w:rPr>
@@ -2325,7 +2277,7 @@
                 <w:noProof/>
                 <w:webHidden/>
               </w:rPr>
-              <w:t>13</w:t>
+              <w:t>12</w:t>
             </w:r>
             <w:r>
               <w:rPr>
@@ -2346,10 +2298,9 @@
             <w:rPr>
               <w:rFonts w:eastAsiaTheme="minorEastAsia"/>
               <w:noProof/>
-              <w:lang w:val="pl-PL" w:eastAsia="pl-PL"/>
             </w:rPr>
           </w:pPr>
-          <w:hyperlink w:anchor="_Toc515447007" w:history="1">
+          <w:hyperlink w:anchor="_Toc515609956" w:history="1">
             <w:r>
               <w:rPr>
                 <w:rStyle w:val="Hyperlink"/>
@@ -2363,7 +2314,6 @@
               <w:rPr>
                 <w:rFonts w:eastAsiaTheme="minorEastAsia"/>
                 <w:noProof/>
-                <w:lang w:val="pl-PL" w:eastAsia="pl-PL"/>
               </w:rPr>
               <w:tab/>
             </w:r>
@@ -2395,7 +2345,7 @@
                 <w:noProof/>
                 <w:webHidden/>
               </w:rPr>
-              <w:instrText xml:space="preserve"> PAGEREF _Toc515447007 \h </w:instrText>
+              <w:instrText xml:space="preserve"> PAGEREF _Toc515609956 \h </w:instrText>
             </w:r>
             <w:r>
               <w:rPr>
@@ -2415,7 +2365,7 @@
                 <w:noProof/>
                 <w:webHidden/>
               </w:rPr>
-              <w:t>14</w:t>
+              <w:t>13</w:t>
             </w:r>
             <w:r>
               <w:rPr>
@@ -2436,10 +2386,9 @@
             <w:rPr>
               <w:rFonts w:eastAsiaTheme="minorEastAsia"/>
               <w:noProof/>
-              <w:lang w:val="pl-PL" w:eastAsia="pl-PL"/>
             </w:rPr>
           </w:pPr>
-          <w:hyperlink w:anchor="_Toc515447008" w:history="1">
+          <w:hyperlink w:anchor="_Toc515609957" w:history="1">
             <w:r>
               <w:rPr>
                 <w:rStyle w:val="Hyperlink"/>
@@ -2453,7 +2402,6 @@
               <w:rPr>
                 <w:rFonts w:eastAsiaTheme="minorEastAsia"/>
                 <w:noProof/>
-                <w:lang w:val="pl-PL" w:eastAsia="pl-PL"/>
               </w:rPr>
               <w:tab/>
             </w:r>
@@ -2485,7 +2433,183 @@
                 <w:noProof/>
                 <w:webHidden/>
               </w:rPr>
-              <w:instrText xml:space="preserve"> PAGEREF _Toc515447008 \h </w:instrText>
+              <w:instrText xml:space="preserve"> PAGEREF _Toc515609957 \h </w:instrText>
+            </w:r>
+            <w:r>
+              <w:rPr>
+                <w:noProof/>
+                <w:webHidden/>
+              </w:rPr>
+            </w:r>
+            <w:r>
+              <w:rPr>
+                <w:noProof/>
+                <w:webHidden/>
+              </w:rPr>
+              <w:fldChar w:fldCharType="separate"/>
+            </w:r>
+            <w:r>
+              <w:rPr>
+                <w:noProof/>
+                <w:webHidden/>
+              </w:rPr>
+              <w:t>13</w:t>
+            </w:r>
+            <w:r>
+              <w:rPr>
+                <w:noProof/>
+                <w:webHidden/>
+              </w:rPr>
+              <w:fldChar w:fldCharType="end"/>
+            </w:r>
+          </w:hyperlink>
+        </w:p>
+        <w:p>
+          <w:pPr>
+            <w:pStyle w:val="TOC2"/>
+            <w:tabs>
+              <w:tab w:val="left" w:pos="880"/>
+              <w:tab w:val="right" w:leader="dot" w:pos="9350"/>
+            </w:tabs>
+            <w:rPr>
+              <w:rFonts w:eastAsiaTheme="minorEastAsia"/>
+              <w:noProof/>
+            </w:rPr>
+          </w:pPr>
+          <w:hyperlink w:anchor="_Toc515609958" w:history="1">
+            <w:r>
+              <w:rPr>
+                <w:rStyle w:val="Hyperlink"/>
+                <w:b/>
+                <w:noProof/>
+                <w:highlight w:val="cyan"/>
+              </w:rPr>
+              <w:t>GET</w:t>
+            </w:r>
+            <w:r>
+              <w:rPr>
+                <w:rFonts w:eastAsiaTheme="minorEastAsia"/>
+                <w:noProof/>
+              </w:rPr>
+              <w:tab/>
+            </w:r>
+            <w:r>
+              <w:rPr>
+                <w:rStyle w:val="Hyperlink"/>
+                <w:b/>
+                <w:noProof/>
+                <w:highlight w:val="cyan"/>
+              </w:rPr>
+              <w:t>/api/v1/photos /nocat</w:t>
+            </w:r>
+            <w:r>
+              <w:rPr>
+                <w:noProof/>
+                <w:webHidden/>
+              </w:rPr>
+              <w:tab/>
+            </w:r>
+            <w:r>
+              <w:rPr>
+                <w:noProof/>
+                <w:webHidden/>
+              </w:rPr>
+              <w:fldChar w:fldCharType="begin"/>
+            </w:r>
+            <w:r>
+              <w:rPr>
+                <w:noProof/>
+                <w:webHidden/>
+              </w:rPr>
+              <w:instrText xml:space="preserve"> PAGEREF _Toc515609958 \h </w:instrText>
+            </w:r>
+            <w:r>
+              <w:rPr>
+                <w:noProof/>
+                <w:webHidden/>
+              </w:rPr>
+            </w:r>
+            <w:r>
+              <w:rPr>
+                <w:noProof/>
+                <w:webHidden/>
+              </w:rPr>
+              <w:fldChar w:fldCharType="separate"/>
+            </w:r>
+            <w:r>
+              <w:rPr>
+                <w:noProof/>
+                <w:webHidden/>
+              </w:rPr>
+              <w:t>14</w:t>
+            </w:r>
+            <w:r>
+              <w:rPr>
+                <w:noProof/>
+                <w:webHidden/>
+              </w:rPr>
+              <w:fldChar w:fldCharType="end"/>
+            </w:r>
+          </w:hyperlink>
+        </w:p>
+        <w:p>
+          <w:pPr>
+            <w:pStyle w:val="TOC2"/>
+            <w:tabs>
+              <w:tab w:val="left" w:pos="880"/>
+              <w:tab w:val="right" w:leader="dot" w:pos="9350"/>
+            </w:tabs>
+            <w:rPr>
+              <w:rFonts w:eastAsiaTheme="minorEastAsia"/>
+              <w:noProof/>
+            </w:rPr>
+          </w:pPr>
+          <w:hyperlink w:anchor="_Toc515609959" w:history="1">
+            <w:r>
+              <w:rPr>
+                <w:rStyle w:val="Hyperlink"/>
+                <w:b/>
+                <w:noProof/>
+                <w:highlight w:val="cyan"/>
+              </w:rPr>
+              <w:t>GET</w:t>
+            </w:r>
+            <w:r>
+              <w:rPr>
+                <w:rFonts w:eastAsiaTheme="minorEastAsia"/>
+                <w:noProof/>
+              </w:rPr>
+              <w:tab/>
+            </w:r>
+            <w:r>
+              <w:rPr>
+                <w:rStyle w:val="Hyperlink"/>
+                <w:b/>
+                <w:noProof/>
+                <w:highlight w:val="cyan"/>
+              </w:rPr>
+              <w:t>/api/v1/photos /archived</w:t>
+            </w:r>
+            <w:r>
+              <w:rPr>
+                <w:noProof/>
+                <w:webHidden/>
+              </w:rPr>
+              <w:tab/>
+            </w:r>
+            <w:r>
+              <w:rPr>
+                <w:noProof/>
+                <w:webHidden/>
+              </w:rPr>
+              <w:fldChar w:fldCharType="begin"/>
+            </w:r>
+            <w:r>
+              <w:rPr>
+                <w:noProof/>
+                <w:webHidden/>
+              </w:rPr>
+              <w:instrText xml:space="preserve"> PAGEREF _Toc515609959 \h </w:instrText>
             </w:r>
             <w:r>
               <w:rPr>
@@ -2525,10 +2649,9 @@
             <w:rPr>
               <w:rFonts w:eastAsiaTheme="minorEastAsia"/>
               <w:noProof/>
-              <w:lang w:val="pl-PL" w:eastAsia="pl-PL"/>
             </w:rPr>
           </w:pPr>
-          <w:hyperlink w:anchor="_Toc515447009" w:history="1">
+          <w:hyperlink w:anchor="_Toc515609960" w:history="1">
             <w:r>
               <w:rPr>
                 <w:rStyle w:val="Hyperlink"/>
@@ -2555,7 +2678,7 @@
                 <w:noProof/>
                 <w:webHidden/>
               </w:rPr>
-              <w:instrText xml:space="preserve"> PAGEREF _Toc515447009 \h </w:instrText>
+              <w:instrText xml:space="preserve"> PAGEREF _Toc515609960 \h </w:instrText>
             </w:r>
             <w:r>
               <w:rPr>
@@ -2596,10 +2719,9 @@
             <w:rPr>
               <w:rFonts w:eastAsiaTheme="minorEastAsia"/>
               <w:noProof/>
-              <w:lang w:val="pl-PL" w:eastAsia="pl-PL"/>
             </w:rPr>
           </w:pPr>
-          <w:hyperlink w:anchor="_Toc515447010" w:history="1">
+          <w:hyperlink w:anchor="_Toc515609961" w:history="1">
             <w:r>
               <w:rPr>
                 <w:rStyle w:val="Hyperlink"/>
@@ -2613,7 +2735,6 @@
               <w:rPr>
                 <w:rFonts w:eastAsiaTheme="minorEastAsia"/>
                 <w:noProof/>
-                <w:lang w:val="pl-PL" w:eastAsia="pl-PL"/>
               </w:rPr>
               <w:tab/>
             </w:r>
@@ -2645,7 +2766,7 @@
                 <w:noProof/>
                 <w:webHidden/>
               </w:rPr>
-              <w:instrText xml:space="preserve"> PAGEREF _Toc515447010 \h </w:instrText>
+              <w:instrText xml:space="preserve"> PAGEREF _Toc515609961 \h </w:instrText>
             </w:r>
             <w:r>
               <w:rPr>
@@ -2686,10 +2807,9 @@
             <w:rPr>
               <w:rFonts w:eastAsiaTheme="minorEastAsia"/>
               <w:noProof/>
-              <w:lang w:val="pl-PL" w:eastAsia="pl-PL"/>
             </w:rPr>
           </w:pPr>
-          <w:hyperlink w:anchor="_Toc515447011" w:history="1">
+          <w:hyperlink w:anchor="_Toc515609962" w:history="1">
             <w:r>
               <w:rPr>
                 <w:rStyle w:val="Hyperlink"/>
@@ -2703,7 +2823,6 @@
               <w:rPr>
                 <w:rFonts w:eastAsiaTheme="minorEastAsia"/>
                 <w:noProof/>
-                <w:lang w:val="pl-PL" w:eastAsia="pl-PL"/>
               </w:rPr>
               <w:tab/>
             </w:r>
@@ -2735,7 +2854,7 @@
                 <w:noProof/>
                 <w:webHidden/>
               </w:rPr>
-              <w:instrText xml:space="preserve"> PAGEREF _Toc515447011 \h </w:instrText>
+              <w:instrText xml:space="preserve"> PAGEREF _Toc515609962 \h </w:instrText>
             </w:r>
             <w:r>
               <w:rPr>
@@ -2775,10 +2894,9 @@
             <w:rPr>
               <w:rFonts w:eastAsiaTheme="minorEastAsia"/>
               <w:noProof/>
-              <w:lang w:val="pl-PL" w:eastAsia="pl-PL"/>
             </w:rPr>
           </w:pPr>
-          <w:hyperlink w:anchor="_Toc515447012" w:history="1">
+          <w:hyperlink w:anchor="_Toc515609963" w:history="1">
             <w:r>
               <w:rPr>
                 <w:rStyle w:val="Hyperlink"/>
@@ -2805,7 +2923,7 @@
                 <w:noProof/>
                 <w:webHidden/>
               </w:rPr>
-              <w:instrText xml:space="preserve"> PAGEREF _Toc515447012 \h </w:instrText>
+              <w:instrText xml:space="preserve"> PAGEREF _Toc515609963 \h </w:instrText>
             </w:r>
             <w:r>
               <w:rPr>
@@ -2846,10 +2964,9 @@
             <w:rPr>
               <w:rFonts w:eastAsiaTheme="minorEastAsia"/>
               <w:noProof/>
-              <w:lang w:val="pl-PL" w:eastAsia="pl-PL"/>
             </w:rPr>
           </w:pPr>
-          <w:hyperlink w:anchor="_Toc515447013" w:history="1">
+          <w:hyperlink w:anchor="_Toc515609964" w:history="1">
             <w:r>
               <w:rPr>
                 <w:rStyle w:val="Hyperlink"/>
@@ -2863,7 +2980,6 @@
               <w:rPr>
                 <w:rFonts w:eastAsiaTheme="minorEastAsia"/>
                 <w:noProof/>
-                <w:lang w:val="pl-PL" w:eastAsia="pl-PL"/>
               </w:rPr>
               <w:tab/>
             </w:r>
@@ -2895,7 +3011,7 @@
                 <w:noProof/>
                 <w:webHidden/>
               </w:rPr>
-              <w:instrText xml:space="preserve"> PAGEREF _Toc515447013 \h </w:instrText>
+              <w:instrText xml:space="preserve"> PAGEREF _Toc515609964 \h </w:instrText>
             </w:r>
             <w:r>
               <w:rPr>
@@ -2936,10 +3052,9 @@
             <w:rPr>
               <w:rFonts w:eastAsiaTheme="minorEastAsia"/>
               <w:noProof/>
-              <w:lang w:val="pl-PL" w:eastAsia="pl-PL"/>
             </w:rPr>
           </w:pPr>
-          <w:hyperlink w:anchor="_Toc515447014" w:history="1">
+          <w:hyperlink w:anchor="_Toc515609965" w:history="1">
             <w:r>
               <w:rPr>
                 <w:rStyle w:val="Hyperlink"/>
@@ -2953,7 +3068,6 @@
               <w:rPr>
                 <w:rFonts w:eastAsiaTheme="minorEastAsia"/>
                 <w:noProof/>
-                <w:lang w:val="pl-PL" w:eastAsia="pl-PL"/>
               </w:rPr>
               <w:tab/>
             </w:r>
@@ -2985,7 +3099,7 @@
                 <w:noProof/>
                 <w:webHidden/>
               </w:rPr>
-              <w:instrText xml:space="preserve"> PAGEREF _Toc515447014 \h </w:instrText>
+              <w:instrText xml:space="preserve"> PAGEREF _Toc515609965 \h </w:instrText>
             </w:r>
             <w:r>
               <w:rPr>
@@ -3026,10 +3140,9 @@
             <w:rPr>
               <w:rFonts w:eastAsiaTheme="minorEastAsia"/>
               <w:noProof/>
-              <w:lang w:val="pl-PL" w:eastAsia="pl-PL"/>
             </w:rPr>
           </w:pPr>
-          <w:hyperlink w:anchor="_Toc515447015" w:history="1">
+          <w:hyperlink w:anchor="_Toc515609966" w:history="1">
             <w:r>
               <w:rPr>
                 <w:rStyle w:val="Hyperlink"/>
@@ -3043,7 +3156,6 @@
               <w:rPr>
                 <w:rFonts w:eastAsiaTheme="minorEastAsia"/>
                 <w:noProof/>
-                <w:lang w:val="pl-PL" w:eastAsia="pl-PL"/>
               </w:rPr>
               <w:tab/>
             </w:r>
@@ -3075,7 +3187,7 @@
                 <w:noProof/>
                 <w:webHidden/>
               </w:rPr>
-              <w:instrText xml:space="preserve"> PAGEREF _Toc515447015 \h </w:instrText>
+              <w:instrText xml:space="preserve"> PAGEREF _Toc515609966 \h </w:instrText>
             </w:r>
             <w:r>
               <w:rPr>
@@ -3116,10 +3228,9 @@
             <w:rPr>
               <w:rFonts w:eastAsiaTheme="minorEastAsia"/>
               <w:noProof/>
-              <w:lang w:val="pl-PL" w:eastAsia="pl-PL"/>
             </w:rPr>
           </w:pPr>
-          <w:hyperlink w:anchor="_Toc515447016" w:history="1">
+          <w:hyperlink w:anchor="_Toc515609967" w:history="1">
             <w:r>
               <w:rPr>
                 <w:rStyle w:val="Hyperlink"/>
@@ -3133,7 +3244,6 @@
               <w:rPr>
                 <w:rFonts w:eastAsiaTheme="minorEastAsia"/>
                 <w:noProof/>
-                <w:lang w:val="pl-PL" w:eastAsia="pl-PL"/>
               </w:rPr>
               <w:tab/>
             </w:r>
@@ -3165,7 +3275,7 @@
                 <w:noProof/>
                 <w:webHidden/>
               </w:rPr>
-              <w:instrText xml:space="preserve"> PAGEREF _Toc515447016 \h </w:instrText>
+              <w:instrText xml:space="preserve"> PAGEREF _Toc515609967 \h </w:instrText>
             </w:r>
             <w:r>
               <w:rPr>
@@ -3206,10 +3316,9 @@
             <w:rPr>
               <w:rFonts w:eastAsiaTheme="minorEastAsia"/>
               <w:noProof/>
-              <w:lang w:val="pl-PL" w:eastAsia="pl-PL"/>
             </w:rPr>
           </w:pPr>
-          <w:hyperlink w:anchor="_Toc515447017" w:history="1">
+          <w:hyperlink w:anchor="_Toc515609968" w:history="1">
             <w:r>
               <w:rPr>
                 <w:rStyle w:val="Hyperlink"/>
@@ -3223,7 +3332,6 @@
               <w:rPr>
                 <w:rFonts w:eastAsiaTheme="minorEastAsia"/>
                 <w:noProof/>
-                <w:lang w:val="pl-PL" w:eastAsia="pl-PL"/>
               </w:rPr>
               <w:tab/>
             </w:r>
@@ -3255,7 +3363,7 @@
                 <w:noProof/>
                 <w:webHidden/>
               </w:rPr>
-              <w:instrText xml:space="preserve"> PAGEREF _Toc515447017 \h </w:instrText>
+              <w:instrText xml:space="preserve"> PAGEREF _Toc515609968 \h </w:instrText>
             </w:r>
             <w:r>
               <w:rPr>
@@ -3296,10 +3404,9 @@
             <w:rPr>
               <w:rFonts w:eastAsiaTheme="minorEastAsia"/>
               <w:noProof/>
-              <w:lang w:val="pl-PL" w:eastAsia="pl-PL"/>
             </w:rPr>
           </w:pPr>
-          <w:hyperlink w:anchor="_Toc515447018" w:history="1">
+          <w:hyperlink w:anchor="_Toc515609969" w:history="1">
             <w:r>
               <w:rPr>
                 <w:rStyle w:val="Hyperlink"/>
@@ -3313,7 +3420,6 @@
               <w:rPr>
                 <w:rFonts w:eastAsiaTheme="minorEastAsia"/>
                 <w:noProof/>
-                <w:lang w:val="pl-PL" w:eastAsia="pl-PL"/>
               </w:rPr>
               <w:tab/>
             </w:r>
@@ -3345,7 +3451,7 @@
                 <w:noProof/>
                 <w:webHidden/>
               </w:rPr>
-              <w:instrText xml:space="preserve"> PAGEREF _Toc515447018 \h </w:instrText>
+              <w:instrText xml:space="preserve"> PAGEREF _Toc515609969 \h </w:instrText>
             </w:r>
             <w:r>
               <w:rPr>
@@ -3386,10 +3492,9 @@
             <w:rPr>
               <w:rFonts w:eastAsiaTheme="minorEastAsia"/>
               <w:noProof/>
-              <w:lang w:val="pl-PL" w:eastAsia="pl-PL"/>
             </w:rPr>
           </w:pPr>
-          <w:hyperlink w:anchor="_Toc515447019" w:history="1">
+          <w:hyperlink w:anchor="_Toc515609970" w:history="1">
             <w:r>
               <w:rPr>
                 <w:rStyle w:val="Hyperlink"/>
@@ -3403,7 +3508,6 @@
               <w:rPr>
                 <w:rFonts w:eastAsiaTheme="minorEastAsia"/>
                 <w:noProof/>
-                <w:lang w:val="pl-PL" w:eastAsia="pl-PL"/>
               </w:rPr>
               <w:tab/>
             </w:r>
@@ -3435,7 +3539,7 @@
                 <w:noProof/>
                 <w:webHidden/>
               </w:rPr>
-              <w:instrText xml:space="preserve"> PAGEREF _Toc515447019 \h </w:instrText>
+              <w:instrText xml:space="preserve"> PAGEREF _Toc515609970 \h </w:instrText>
             </w:r>
             <w:r>
               <w:rPr>
@@ -3476,10 +3580,9 @@
             <w:rPr>
               <w:rFonts w:eastAsiaTheme="minorEastAsia"/>
               <w:noProof/>
-              <w:lang w:val="pl-PL" w:eastAsia="pl-PL"/>
             </w:rPr>
           </w:pPr>
-          <w:hyperlink w:anchor="_Toc515447020" w:history="1">
+          <w:hyperlink w:anchor="_Toc515609971" w:history="1">
             <w:r>
               <w:rPr>
                 <w:rStyle w:val="Hyperlink"/>
@@ -3493,7 +3596,6 @@
               <w:rPr>
                 <w:rFonts w:eastAsiaTheme="minorEastAsia"/>
                 <w:noProof/>
-                <w:lang w:val="pl-PL" w:eastAsia="pl-PL"/>
               </w:rPr>
               <w:tab/>
             </w:r>
@@ -3525,7 +3627,7 @@
                 <w:noProof/>
                 <w:webHidden/>
               </w:rPr>
-              <w:instrText xml:space="preserve"> PAGEREF _Toc515447020 \h </w:instrText>
+              <w:instrText xml:space="preserve"> PAGEREF _Toc515609971 \h </w:instrText>
             </w:r>
             <w:r>
               <w:rPr>
@@ -3565,10 +3667,9 @@
             <w:rPr>
               <w:rFonts w:eastAsiaTheme="minorEastAsia"/>
               <w:noProof/>
-              <w:lang w:val="pl-PL" w:eastAsia="pl-PL"/>
             </w:rPr>
           </w:pPr>
-          <w:hyperlink w:anchor="_Toc515447021" w:history="1">
+          <w:hyperlink w:anchor="_Toc515609972" w:history="1">
             <w:r>
               <w:rPr>
                 <w:rStyle w:val="Hyperlink"/>
@@ -3595,7 +3696,7 @@
                 <w:noProof/>
                 <w:webHidden/>
               </w:rPr>
-              <w:instrText xml:space="preserve"> PAGEREF _Toc515447021 \h </w:instrText>
+              <w:instrText xml:space="preserve"> PAGEREF _Toc515609972 \h </w:instrText>
             </w:r>
             <w:r>
               <w:rPr>
@@ -3636,10 +3737,9 @@
             <w:rPr>
               <w:rFonts w:eastAsiaTheme="minorEastAsia"/>
               <w:noProof/>
-              <w:lang w:val="pl-PL" w:eastAsia="pl-PL"/>
             </w:rPr>
           </w:pPr>
-          <w:hyperlink w:anchor="_Toc515447022" w:history="1">
+          <w:hyperlink w:anchor="_Toc515609973" w:history="1">
             <w:r>
               <w:rPr>
                 <w:rStyle w:val="Hyperlink"/>
@@ -3653,7 +3753,6 @@
               <w:rPr>
                 <w:rFonts w:eastAsiaTheme="minorEastAsia"/>
                 <w:noProof/>
-                <w:lang w:val="pl-PL" w:eastAsia="pl-PL"/>
               </w:rPr>
               <w:tab/>
             </w:r>
@@ -3685,7 +3784,7 @@
                 <w:noProof/>
                 <w:webHidden/>
               </w:rPr>
-              <w:instrText xml:space="preserve"> PAGEREF _Toc515447022 \h </w:instrText>
+              <w:instrText xml:space="preserve"> PAGEREF _Toc515609973 \h </w:instrText>
             </w:r>
             <w:r>
               <w:rPr>
@@ -3726,10 +3825,9 @@
             <w:rPr>
               <w:rFonts w:eastAsiaTheme="minorEastAsia"/>
               <w:noProof/>
-              <w:lang w:val="pl-PL" w:eastAsia="pl-PL"/>
             </w:rPr>
           </w:pPr>
-          <w:hyperlink w:anchor="_Toc515447023" w:history="1">
+          <w:hyperlink w:anchor="_Toc515609974" w:history="1">
             <w:r>
               <w:rPr>
                 <w:rStyle w:val="Hyperlink"/>
@@ -3743,7 +3841,6 @@
               <w:rPr>
                 <w:rFonts w:eastAsiaTheme="minorEastAsia"/>
                 <w:noProof/>
-                <w:lang w:val="pl-PL" w:eastAsia="pl-PL"/>
               </w:rPr>
               <w:tab/>
             </w:r>
@@ -3775,7 +3872,7 @@
                 <w:noProof/>
                 <w:webHidden/>
               </w:rPr>
-              <w:instrText xml:space="preserve"> PAGEREF _Toc515447023 \h </w:instrText>
+              <w:instrText xml:space="preserve"> PAGEREF _Toc515609974 \h </w:instrText>
             </w:r>
             <w:r>
               <w:rPr>
@@ -3816,10 +3913,9 @@
             <w:rPr>
               <w:rFonts w:eastAsiaTheme="minorEastAsia"/>
               <w:noProof/>
-              <w:lang w:val="pl-PL" w:eastAsia="pl-PL"/>
             </w:rPr>
           </w:pPr>
-          <w:hyperlink w:anchor="_Toc515447024" w:history="1">
+          <w:hyperlink w:anchor="_Toc515609975" w:history="1">
             <w:r>
               <w:rPr>
                 <w:rStyle w:val="Hyperlink"/>
@@ -3833,7 +3929,6 @@
               <w:rPr>
                 <w:rFonts w:eastAsiaTheme="minorEastAsia"/>
                 <w:noProof/>
-                <w:lang w:val="pl-PL" w:eastAsia="pl-PL"/>
               </w:rPr>
               <w:tab/>
             </w:r>
@@ -3865,7 +3960,7 @@
                 <w:noProof/>
                 <w:webHidden/>
               </w:rPr>
-              <w:instrText xml:space="preserve"> PAGEREF _Toc515447024 \h </w:instrText>
+              <w:instrText xml:space="preserve"> PAGEREF _Toc515609975 \h </w:instrText>
             </w:r>
             <w:r>
               <w:rPr>
@@ -3906,10 +4001,9 @@
             <w:rPr>
               <w:rFonts w:eastAsiaTheme="minorEastAsia"/>
               <w:noProof/>
-              <w:lang w:val="pl-PL" w:eastAsia="pl-PL"/>
             </w:rPr>
           </w:pPr>
-          <w:hyperlink w:anchor="_Toc515447025" w:history="1">
+          <w:hyperlink w:anchor="_Toc515609976" w:history="1">
             <w:r>
               <w:rPr>
                 <w:rStyle w:val="Hyperlink"/>
@@ -3923,7 +4017,6 @@
               <w:rPr>
                 <w:rFonts w:eastAsiaTheme="minorEastAsia"/>
                 <w:noProof/>
-                <w:lang w:val="pl-PL" w:eastAsia="pl-PL"/>
               </w:rPr>
               <w:tab/>
             </w:r>
@@ -3955,7 +4048,7 @@
                 <w:noProof/>
                 <w:webHidden/>
               </w:rPr>
-              <w:instrText xml:space="preserve"> PAGEREF _Toc515447025 \h </w:instrText>
+              <w:instrText xml:space="preserve"> PAGEREF _Toc515609976 \h </w:instrText>
             </w:r>
             <w:r>
               <w:rPr>
@@ -3996,10 +4089,9 @@
             <w:rPr>
               <w:rFonts w:eastAsiaTheme="minorEastAsia"/>
               <w:noProof/>
-              <w:lang w:val="pl-PL" w:eastAsia="pl-PL"/>
             </w:rPr>
           </w:pPr>
-          <w:hyperlink w:anchor="_Toc515447026" w:history="1">
+          <w:hyperlink w:anchor="_Toc515609977" w:history="1">
             <w:r>
               <w:rPr>
                 <w:rStyle w:val="Hyperlink"/>
@@ -4013,7 +4105,6 @@
               <w:rPr>
                 <w:rFonts w:eastAsiaTheme="minorEastAsia"/>
                 <w:noProof/>
-                <w:lang w:val="pl-PL" w:eastAsia="pl-PL"/>
               </w:rPr>
               <w:tab/>
             </w:r>
@@ -4045,7 +4136,7 @@
                 <w:noProof/>
                 <w:webHidden/>
               </w:rPr>
-              <w:instrText xml:space="preserve"> PAGEREF _Toc515447026 \h </w:instrText>
+              <w:instrText xml:space="preserve"> PAGEREF _Toc515609977 \h </w:instrText>
             </w:r>
             <w:r>
               <w:rPr>
@@ -4086,10 +4177,9 @@
             <w:rPr>
               <w:rFonts w:eastAsiaTheme="minorEastAsia"/>
               <w:noProof/>
-              <w:lang w:val="pl-PL" w:eastAsia="pl-PL"/>
             </w:rPr>
           </w:pPr>
-          <w:hyperlink w:anchor="_Toc515447027" w:history="1">
+          <w:hyperlink w:anchor="_Toc515609978" w:history="1">
             <w:r>
               <w:rPr>
                 <w:rStyle w:val="Hyperlink"/>
@@ -4103,7 +4193,6 @@
               <w:rPr>
                 <w:rFonts w:eastAsiaTheme="minorEastAsia"/>
                 <w:noProof/>
-                <w:lang w:val="pl-PL" w:eastAsia="pl-PL"/>
               </w:rPr>
               <w:tab/>
             </w:r>
@@ -4135,7 +4224,7 @@
                 <w:noProof/>
                 <w:webHidden/>
               </w:rPr>
-              <w:instrText xml:space="preserve"> PAGEREF _Toc515447027 \h </w:instrText>
+              <w:instrText xml:space="preserve"> PAGEREF _Toc515609978 \h </w:instrText>
             </w:r>
             <w:r>
               <w:rPr>
@@ -4176,10 +4265,9 @@
             <w:rPr>
               <w:rFonts w:eastAsiaTheme="minorEastAsia"/>
               <w:noProof/>
-              <w:lang w:val="pl-PL" w:eastAsia="pl-PL"/>
             </w:rPr>
           </w:pPr>
-          <w:hyperlink w:anchor="_Toc515447028" w:history="1">
+          <w:hyperlink w:anchor="_Toc515609979" w:history="1">
             <w:r>
               <w:rPr>
                 <w:rStyle w:val="Hyperlink"/>
@@ -4193,7 +4281,6 @@
               <w:rPr>
                 <w:rFonts w:eastAsiaTheme="minorEastAsia"/>
                 <w:noProof/>
-                <w:lang w:val="pl-PL" w:eastAsia="pl-PL"/>
               </w:rPr>
               <w:tab/>
             </w:r>
@@ -4225,7 +4312,7 @@
                 <w:noProof/>
                 <w:webHidden/>
               </w:rPr>
-              <w:instrText xml:space="preserve"> PAGEREF _Toc515447028 \h </w:instrText>
+              <w:instrText xml:space="preserve"> PAGEREF _Toc515609979 \h </w:instrText>
             </w:r>
             <w:r>
               <w:rPr>
@@ -4266,10 +4353,9 @@
             <w:rPr>
               <w:rFonts w:eastAsiaTheme="minorEastAsia"/>
               <w:noProof/>
-              <w:lang w:val="pl-PL" w:eastAsia="pl-PL"/>
             </w:rPr>
           </w:pPr>
-          <w:hyperlink w:anchor="_Toc515447029" w:history="1">
+          <w:hyperlink w:anchor="_Toc515609980" w:history="1">
             <w:r>
               <w:rPr>
                 <w:rStyle w:val="Hyperlink"/>
@@ -4283,7 +4369,6 @@
               <w:rPr>
                 <w:rFonts w:eastAsiaTheme="minorEastAsia"/>
                 <w:noProof/>
-                <w:lang w:val="pl-PL" w:eastAsia="pl-PL"/>
               </w:rPr>
               <w:tab/>
             </w:r>
@@ -4315,7 +4400,7 @@
                 <w:noProof/>
                 <w:webHidden/>
               </w:rPr>
-              <w:instrText xml:space="preserve"> PAGEREF _Toc515447029 \h </w:instrText>
+              <w:instrText xml:space="preserve"> PAGEREF _Toc515609980 \h </w:instrText>
             </w:r>
             <w:r>
               <w:rPr>
@@ -4355,10 +4440,9 @@
             <w:rPr>
               <w:rFonts w:eastAsiaTheme="minorEastAsia"/>
               <w:noProof/>
-              <w:lang w:val="pl-PL" w:eastAsia="pl-PL"/>
             </w:rPr>
           </w:pPr>
-          <w:hyperlink w:anchor="_Toc515447030" w:history="1">
+          <w:hyperlink w:anchor="_Toc515609981" w:history="1">
             <w:r>
               <w:rPr>
                 <w:rStyle w:val="Hyperlink"/>
@@ -4385,7 +4469,7 @@
                 <w:noProof/>
                 <w:webHidden/>
               </w:rPr>
-              <w:instrText xml:space="preserve"> PAGEREF _Toc515447030 \h </w:instrText>
+              <w:instrText xml:space="preserve"> PAGEREF _Toc515609981 \h </w:instrText>
             </w:r>
             <w:r>
               <w:rPr>
@@ -4426,10 +4510,9 @@
             <w:rPr>
               <w:rFonts w:eastAsiaTheme="minorEastAsia"/>
               <w:noProof/>
-              <w:lang w:val="pl-PL" w:eastAsia="pl-PL"/>
             </w:rPr>
           </w:pPr>
-          <w:hyperlink w:anchor="_Toc515447031" w:history="1">
+          <w:hyperlink w:anchor="_Toc515609982" w:history="1">
             <w:r>
               <w:rPr>
                 <w:rStyle w:val="Hyperlink"/>
@@ -4443,7 +4526,6 @@
               <w:rPr>
                 <w:rFonts w:eastAsiaTheme="minorEastAsia"/>
                 <w:noProof/>
-                <w:lang w:val="pl-PL" w:eastAsia="pl-PL"/>
               </w:rPr>
               <w:tab/>
             </w:r>
@@ -4475,7 +4557,7 @@
                 <w:noProof/>
                 <w:webHidden/>
               </w:rPr>
-              <w:instrText xml:space="preserve"> PAGEREF _Toc515447031 \h </w:instrText>
+              <w:instrText xml:space="preserve"> PAGEREF _Toc515609982 \h </w:instrText>
             </w:r>
             <w:r>
               <w:rPr>
@@ -4516,10 +4598,9 @@
             <w:rPr>
               <w:rFonts w:eastAsiaTheme="minorEastAsia"/>
               <w:noProof/>
-              <w:lang w:val="pl-PL" w:eastAsia="pl-PL"/>
             </w:rPr>
           </w:pPr>
-          <w:hyperlink w:anchor="_Toc515447032" w:history="1">
+          <w:hyperlink w:anchor="_Toc515609983" w:history="1">
             <w:r>
               <w:rPr>
                 <w:rStyle w:val="Hyperlink"/>
@@ -4533,7 +4614,6 @@
               <w:rPr>
                 <w:rFonts w:eastAsiaTheme="minorEastAsia"/>
                 <w:noProof/>
-                <w:lang w:val="pl-PL" w:eastAsia="pl-PL"/>
               </w:rPr>
               <w:tab/>
             </w:r>
@@ -4565,7 +4645,7 @@
                 <w:noProof/>
                 <w:webHidden/>
               </w:rPr>
-              <w:instrText xml:space="preserve"> PAGEREF _Toc515447032 \h </w:instrText>
+              <w:instrText xml:space="preserve"> PAGEREF _Toc515609983 \h </w:instrText>
             </w:r>
             <w:r>
               <w:rPr>
@@ -4605,10 +4685,9 @@
             <w:rPr>
               <w:rFonts w:eastAsiaTheme="minorEastAsia"/>
               <w:noProof/>
-              <w:lang w:val="pl-PL" w:eastAsia="pl-PL"/>
             </w:rPr>
           </w:pPr>
-          <w:hyperlink w:anchor="_Toc515447033" w:history="1">
+          <w:hyperlink w:anchor="_Toc515609984" w:history="1">
             <w:r>
               <w:rPr>
                 <w:rStyle w:val="Hyperlink"/>
@@ -4635,7 +4714,7 @@
                 <w:noProof/>
                 <w:webHidden/>
               </w:rPr>
-              <w:instrText xml:space="preserve"> PAGEREF _Toc515447033 \h </w:instrText>
+              <w:instrText xml:space="preserve"> PAGEREF _Toc515609984 \h </w:instrText>
             </w:r>
             <w:r>
               <w:rPr>
@@ -4676,10 +4755,9 @@
             <w:rPr>
               <w:rFonts w:eastAsiaTheme="minorEastAsia"/>
               <w:noProof/>
-              <w:lang w:val="pl-PL" w:eastAsia="pl-PL"/>
             </w:rPr>
           </w:pPr>
-          <w:hyperlink w:anchor="_Toc515447034" w:history="1">
+          <w:hyperlink w:anchor="_Toc515609985" w:history="1">
             <w:r>
               <w:rPr>
                 <w:rStyle w:val="Hyperlink"/>
@@ -4693,7 +4771,6 @@
               <w:rPr>
                 <w:rFonts w:eastAsiaTheme="minorEastAsia"/>
                 <w:noProof/>
-                <w:lang w:val="pl-PL" w:eastAsia="pl-PL"/>
               </w:rPr>
               <w:tab/>
             </w:r>
@@ -4725,7 +4802,7 @@
                 <w:noProof/>
                 <w:webHidden/>
               </w:rPr>
-              <w:instrText xml:space="preserve"> PAGEREF _Toc515447034 \h </w:instrText>
+              <w:instrText xml:space="preserve"> PAGEREF _Toc515609985 \h </w:instrText>
             </w:r>
             <w:r>
               <w:rPr>
@@ -4766,10 +4843,9 @@
             <w:rPr>
               <w:rFonts w:eastAsiaTheme="minorEastAsia"/>
               <w:noProof/>
-              <w:lang w:val="pl-PL" w:eastAsia="pl-PL"/>
             </w:rPr>
           </w:pPr>
-          <w:hyperlink w:anchor="_Toc515447035" w:history="1">
+          <w:hyperlink w:anchor="_Toc515609986" w:history="1">
             <w:r>
               <w:rPr>
                 <w:rStyle w:val="Hyperlink"/>
@@ -4783,7 +4859,6 @@
               <w:rPr>
                 <w:rFonts w:eastAsiaTheme="minorEastAsia"/>
                 <w:noProof/>
-                <w:lang w:val="pl-PL" w:eastAsia="pl-PL"/>
               </w:rPr>
               <w:tab/>
             </w:r>
@@ -4815,7 +4890,7 @@
                 <w:noProof/>
                 <w:webHidden/>
               </w:rPr>
-              <w:instrText xml:space="preserve"> PAGEREF _Toc515447035 \h </w:instrText>
+              <w:instrText xml:space="preserve"> PAGEREF _Toc515609986 \h </w:instrText>
             </w:r>
             <w:r>
               <w:rPr>
@@ -4888,7 +4963,7 @@
       <w:pPr>
         <w:pStyle w:val="Heading1"/>
       </w:pPr>
-      <w:bookmarkStart w:id="1" w:name="_Toc515446981"/>
+      <w:bookmarkStart w:id="1" w:name="_Toc515609930"/>
       <w:r>
         <w:lastRenderedPageBreak/>
         <w:t>U</w:t>
@@ -4915,7 +4990,7 @@
           <w:szCs w:val="20"/>
         </w:rPr>
       </w:pPr>
-      <w:bookmarkStart w:id="2" w:name="_Toc515446982"/>
+      <w:bookmarkStart w:id="2" w:name="_Toc515609931"/>
       <w:r>
         <w:rPr>
           <w:b/>
@@ -5324,7 +5399,7 @@
           <w:szCs w:val="20"/>
         </w:rPr>
       </w:pPr>
-      <w:bookmarkStart w:id="3" w:name="_Toc515446983"/>
+      <w:bookmarkStart w:id="3" w:name="_Toc515609932"/>
       <w:r>
         <w:rPr>
           <w:b/>
@@ -5514,7 +5589,7 @@
           <w:szCs w:val="20"/>
         </w:rPr>
       </w:pPr>
-      <w:bookmarkStart w:id="4" w:name="_Toc515446984"/>
+      <w:bookmarkStart w:id="4" w:name="_Toc515609933"/>
       <w:r>
         <w:rPr>
           <w:b/>
@@ -5978,8 +6053,18 @@
           <w:sz w:val="20"/>
           <w:szCs w:val="20"/>
         </w:rPr>
-        <w:t>400 Bad request</w:t>
-      </w:r>
+        <w:t xml:space="preserve">400 Bad </w:t>
+      </w:r>
+      <w:proofErr w:type="gramStart"/>
+      <w:r>
+        <w:rPr>
+          <w:b/>
+          <w:sz w:val="20"/>
+          <w:szCs w:val="20"/>
+        </w:rPr>
+        <w:t>request</w:t>
+      </w:r>
+      <w:proofErr w:type="gramEnd"/>
     </w:p>
     <w:p>
       <w:pPr>
@@ -5991,7 +6076,7 @@
           <w:szCs w:val="20"/>
         </w:rPr>
       </w:pPr>
-      <w:bookmarkStart w:id="5" w:name="_Toc515446985"/>
+      <w:bookmarkStart w:id="5" w:name="_Toc515609934"/>
       <w:r>
         <w:rPr>
           <w:b/>
@@ -6088,7 +6173,25 @@
           <w:szCs w:val="20"/>
         </w:rPr>
         <w:tab/>
-        <w:t>Load list of app users data.</w:t>
+        <w:t xml:space="preserve">Load list of </w:t>
+      </w:r>
+      <w:proofErr w:type="gramStart"/>
+      <w:r>
+        <w:rPr>
+          <w:b/>
+          <w:sz w:val="20"/>
+          <w:szCs w:val="20"/>
+        </w:rPr>
+        <w:t>app</w:t>
+      </w:r>
+      <w:proofErr w:type="gramEnd"/>
+      <w:r>
+        <w:rPr>
+          <w:b/>
+          <w:sz w:val="20"/>
+          <w:szCs w:val="20"/>
+        </w:rPr>
+        <w:t xml:space="preserve"> users data.</w:t>
       </w:r>
       <w:r>
         <w:rPr>
@@ -6464,7 +6567,7 @@
           <w:szCs w:val="20"/>
         </w:rPr>
       </w:pPr>
-      <w:bookmarkStart w:id="6" w:name="_Toc515446986"/>
+      <w:bookmarkStart w:id="6" w:name="_Toc515609935"/>
       <w:r>
         <w:rPr>
           <w:b/>
@@ -7047,8 +7150,18 @@
           <w:sz w:val="20"/>
           <w:szCs w:val="20"/>
         </w:rPr>
-        <w:t>BAD REQUEST</w:t>
-      </w:r>
+        <w:t xml:space="preserve">BAD </w:t>
+      </w:r>
+      <w:proofErr w:type="gramStart"/>
+      <w:r>
+        <w:rPr>
+          <w:b/>
+          <w:sz w:val="20"/>
+          <w:szCs w:val="20"/>
+        </w:rPr>
+        <w:t>REQUEST</w:t>
+      </w:r>
+      <w:proofErr w:type="gramEnd"/>
     </w:p>
     <w:p>
       <w:pPr>
@@ -7076,7 +7189,7 @@
           <w:szCs w:val="20"/>
         </w:rPr>
       </w:pPr>
-      <w:bookmarkStart w:id="7" w:name="_Toc515446987"/>
+      <w:bookmarkStart w:id="7" w:name="_Toc515609936"/>
       <w:r>
         <w:rPr>
           <w:b/>
@@ -7490,7 +7603,7 @@
           <w:szCs w:val="20"/>
         </w:rPr>
       </w:pPr>
-      <w:bookmarkStart w:id="8" w:name="_Toc515446988"/>
+      <w:bookmarkStart w:id="8" w:name="_Toc515609937"/>
       <w:r>
         <w:rPr>
           <w:b/>
@@ -7689,8 +7802,18 @@
           <w:sz w:val="20"/>
           <w:szCs w:val="20"/>
         </w:rPr>
-        <w:t>400 Bad request</w:t>
-      </w:r>
+        <w:t xml:space="preserve">400 Bad </w:t>
+      </w:r>
+      <w:proofErr w:type="gramStart"/>
+      <w:r>
+        <w:rPr>
+          <w:b/>
+          <w:sz w:val="20"/>
+          <w:szCs w:val="20"/>
+        </w:rPr>
+        <w:t>request</w:t>
+      </w:r>
+      <w:proofErr w:type="gramEnd"/>
     </w:p>
     <w:p>
       <w:pPr>
@@ -7722,7 +7845,7 @@
       <w:pPr>
         <w:pStyle w:val="Heading1"/>
       </w:pPr>
-      <w:bookmarkStart w:id="9" w:name="_Toc515446989"/>
+      <w:bookmarkStart w:id="9" w:name="_Toc515609938"/>
       <w:r>
         <w:lastRenderedPageBreak/>
         <w:t>PHOTOS</w:t>
@@ -7746,7 +7869,7 @@
           <w:szCs w:val="20"/>
         </w:rPr>
       </w:pPr>
-      <w:bookmarkStart w:id="10" w:name="_Toc515446990"/>
+      <w:bookmarkStart w:id="10" w:name="_Toc515609939"/>
       <w:r>
         <w:rPr>
           <w:b/>
@@ -8258,8 +8381,18 @@
           <w:sz w:val="20"/>
           <w:szCs w:val="20"/>
         </w:rPr>
-        <w:t>400 Bad request</w:t>
-      </w:r>
+        <w:t xml:space="preserve">400 Bad </w:t>
+      </w:r>
+      <w:proofErr w:type="gramStart"/>
+      <w:r>
+        <w:rPr>
+          <w:b/>
+          <w:sz w:val="20"/>
+          <w:szCs w:val="20"/>
+        </w:rPr>
+        <w:t>request</w:t>
+      </w:r>
+      <w:proofErr w:type="gramEnd"/>
     </w:p>
     <w:p>
       <w:pPr>
@@ -8305,7 +8438,7 @@
           <w:szCs w:val="20"/>
         </w:rPr>
       </w:pPr>
-      <w:bookmarkStart w:id="11" w:name="_Toc515446991"/>
+      <w:bookmarkStart w:id="11" w:name="_Toc515609940"/>
       <w:r>
         <w:rPr>
           <w:b/>
@@ -8669,8 +8802,18 @@
           <w:sz w:val="20"/>
           <w:szCs w:val="20"/>
         </w:rPr>
-        <w:t>400 Bad request</w:t>
-      </w:r>
+        <w:t xml:space="preserve">400 Bad </w:t>
+      </w:r>
+      <w:proofErr w:type="gramStart"/>
+      <w:r>
+        <w:rPr>
+          <w:b/>
+          <w:sz w:val="20"/>
+          <w:szCs w:val="20"/>
+        </w:rPr>
+        <w:t>request</w:t>
+      </w:r>
+      <w:proofErr w:type="gramEnd"/>
       <w:r>
         <w:rPr>
           <w:b/>
@@ -8707,7 +8850,7 @@
           <w:szCs w:val="20"/>
         </w:rPr>
       </w:pPr>
-      <w:bookmarkStart w:id="12" w:name="_Toc515446992"/>
+      <w:bookmarkStart w:id="12" w:name="_Toc515609941"/>
       <w:r>
         <w:rPr>
           <w:b/>
@@ -8982,8 +9125,18 @@
           <w:sz w:val="20"/>
           <w:szCs w:val="20"/>
         </w:rPr>
-        <w:t>400 Bad request</w:t>
-      </w:r>
+        <w:t xml:space="preserve">400 Bad </w:t>
+      </w:r>
+      <w:proofErr w:type="gramStart"/>
+      <w:r>
+        <w:rPr>
+          <w:b/>
+          <w:sz w:val="20"/>
+          <w:szCs w:val="20"/>
+        </w:rPr>
+        <w:t>request</w:t>
+      </w:r>
+      <w:proofErr w:type="gramEnd"/>
     </w:p>
     <w:p>
       <w:pPr>
@@ -9009,7 +9162,7 @@
           <w:szCs w:val="20"/>
         </w:rPr>
       </w:pPr>
-      <w:bookmarkStart w:id="13" w:name="_Toc515446993"/>
+      <w:bookmarkStart w:id="13" w:name="_Toc515609942"/>
       <w:r>
         <w:rPr>
           <w:b/>
@@ -9349,7 +9502,7 @@
       <w:pPr>
         <w:pStyle w:val="Heading1"/>
       </w:pPr>
-      <w:bookmarkStart w:id="14" w:name="_Toc515446994"/>
+      <w:bookmarkStart w:id="14" w:name="_Toc515609943"/>
       <w:r>
         <w:lastRenderedPageBreak/>
         <w:t>PHOTOS PUBLIC</w:t>
@@ -9366,7 +9519,7 @@
           <w:szCs w:val="20"/>
         </w:rPr>
       </w:pPr>
-      <w:bookmarkStart w:id="15" w:name="_Toc515446995"/>
+      <w:bookmarkStart w:id="15" w:name="_Toc515609944"/>
       <w:r>
         <w:rPr>
           <w:b/>
@@ -9474,7 +9627,7 @@
           <w:szCs w:val="20"/>
         </w:rPr>
       </w:pPr>
-      <w:bookmarkStart w:id="16" w:name="_Toc515446996"/>
+      <w:bookmarkStart w:id="16" w:name="_Toc515609945"/>
       <w:r>
         <w:rPr>
           <w:b/>
@@ -9581,7 +9734,7 @@
           <w:szCs w:val="20"/>
         </w:rPr>
       </w:pPr>
-      <w:bookmarkStart w:id="17" w:name="_Toc515446997"/>
+      <w:bookmarkStart w:id="17" w:name="_Toc515609946"/>
       <w:r>
         <w:rPr>
           <w:b/>
@@ -9875,18 +10028,8 @@
           <w:sz w:val="20"/>
           <w:szCs w:val="20"/>
         </w:rPr>
-        <w:t xml:space="preserve">rate – type </w:t>
-      </w:r>
-      <w:proofErr w:type="spellStart"/>
-      <w:r>
-        <w:rPr>
-          <w:b/>
-          <w:sz w:val="20"/>
-          <w:szCs w:val="20"/>
-        </w:rPr>
-        <w:t>int</w:t>
-      </w:r>
-      <w:proofErr w:type="spellEnd"/>
+        <w:t>rate – type int</w:t>
+      </w:r>
     </w:p>
     <w:p>
       <w:pPr>
@@ -10055,7 +10198,7 @@
           <w:szCs w:val="20"/>
         </w:rPr>
       </w:pPr>
-      <w:bookmarkStart w:id="18" w:name="_Toc515446998"/>
+      <w:bookmarkStart w:id="18" w:name="_Toc515609947"/>
       <w:r>
         <w:rPr>
           <w:b/>
@@ -10171,7 +10314,7 @@
           <w:szCs w:val="20"/>
         </w:rPr>
       </w:pPr>
-      <w:bookmarkStart w:id="19" w:name="_Toc515446999"/>
+      <w:bookmarkStart w:id="19" w:name="_Toc515609948"/>
       <w:r>
         <w:rPr>
           <w:b/>
@@ -10579,18 +10722,8 @@
           <w:sz w:val="20"/>
           <w:szCs w:val="20"/>
         </w:rPr>
-        <w:t xml:space="preserve">rate – type </w:t>
-      </w:r>
-      <w:proofErr w:type="spellStart"/>
-      <w:r>
-        <w:rPr>
-          <w:b/>
-          <w:sz w:val="20"/>
-          <w:szCs w:val="20"/>
-        </w:rPr>
-        <w:t>int</w:t>
-      </w:r>
-      <w:proofErr w:type="spellEnd"/>
+        <w:t>rate – type int</w:t>
+      </w:r>
     </w:p>
     <w:p>
       <w:pPr>
@@ -10752,36 +10885,11 @@
     </w:p>
     <w:p>
       <w:pPr>
-        <w:rPr>
-          <w:b/>
-          <w:sz w:val="20"/>
-          <w:szCs w:val="20"/>
-        </w:rPr>
-      </w:pPr>
-      <w:r>
-        <w:rPr>
-          <w:b/>
-          <w:sz w:val="20"/>
-          <w:szCs w:val="20"/>
-        </w:rPr>
+        <w:pStyle w:val="Heading1"/>
+      </w:pPr>
+      <w:bookmarkStart w:id="20" w:name="_Toc515609949"/>
+      <w:r>
         <w:lastRenderedPageBreak/>
-        <w:br w:type="page"/>
-      </w:r>
-    </w:p>
-    <w:p>
-      <w:pPr>
-        <w:rPr>
-          <w:sz w:val="20"/>
-          <w:szCs w:val="20"/>
-        </w:rPr>
-      </w:pPr>
-    </w:p>
-    <w:p>
-      <w:pPr>
-        <w:pStyle w:val="Heading1"/>
-      </w:pPr>
-      <w:bookmarkStart w:id="20" w:name="_Toc515447000"/>
-      <w:r>
         <w:t>PHOTOS PRIVATE</w:t>
       </w:r>
       <w:bookmarkEnd w:id="20"/>
@@ -10804,7 +10912,7 @@
           <w:szCs w:val="20"/>
         </w:rPr>
       </w:pPr>
-      <w:bookmarkStart w:id="21" w:name="_Toc515447001"/>
+      <w:bookmarkStart w:id="21" w:name="_Toc515609950"/>
       <w:r>
         <w:rPr>
           <w:b/>
@@ -11130,18 +11238,8 @@
           <w:sz w:val="20"/>
           <w:szCs w:val="20"/>
         </w:rPr>
-        <w:t xml:space="preserve">rate – type </w:t>
-      </w:r>
-      <w:proofErr w:type="spellStart"/>
-      <w:r>
-        <w:rPr>
-          <w:b/>
-          <w:sz w:val="20"/>
-          <w:szCs w:val="20"/>
-        </w:rPr>
-        <w:t>int</w:t>
-      </w:r>
-      <w:proofErr w:type="spellEnd"/>
+        <w:t>rate – type int</w:t>
+      </w:r>
     </w:p>
     <w:p>
       <w:pPr>
@@ -11318,7 +11416,7 @@
           <w:szCs w:val="20"/>
         </w:rPr>
       </w:pPr>
-      <w:bookmarkStart w:id="22" w:name="_Toc515447002"/>
+      <w:bookmarkStart w:id="22" w:name="_Toc515609951"/>
       <w:r>
         <w:rPr>
           <w:b/>
@@ -11730,18 +11828,8 @@
           <w:sz w:val="20"/>
           <w:szCs w:val="20"/>
         </w:rPr>
-        <w:t xml:space="preserve">rate – type </w:t>
-      </w:r>
-      <w:proofErr w:type="spellStart"/>
-      <w:r>
-        <w:rPr>
-          <w:b/>
-          <w:sz w:val="20"/>
-          <w:szCs w:val="20"/>
-        </w:rPr>
-        <w:t>int</w:t>
-      </w:r>
-      <w:proofErr w:type="spellEnd"/>
+        <w:t>rate – type int</w:t>
+      </w:r>
     </w:p>
     <w:p>
       <w:pPr>
@@ -11875,6 +11963,23 @@
     </w:p>
     <w:p>
       <w:pPr>
+        <w:rPr>
+          <w:b/>
+          <w:sz w:val="20"/>
+          <w:szCs w:val="20"/>
+        </w:rPr>
+      </w:pPr>
+      <w:r>
+        <w:rPr>
+          <w:b/>
+          <w:sz w:val="20"/>
+          <w:szCs w:val="20"/>
+        </w:rPr>
+        <w:br w:type="page"/>
+      </w:r>
+    </w:p>
+    <w:p>
+      <w:pPr>
         <w:pStyle w:val="Heading2"/>
         <w:rPr>
           <w:b/>
@@ -11883,7 +11988,7 @@
           <w:szCs w:val="20"/>
         </w:rPr>
       </w:pPr>
-      <w:bookmarkStart w:id="23" w:name="_Toc515447003"/>
+      <w:bookmarkStart w:id="23" w:name="_Toc515609952"/>
       <w:r>
         <w:rPr>
           <w:b/>
@@ -12304,18 +12409,8 @@
           <w:sz w:val="20"/>
           <w:szCs w:val="20"/>
         </w:rPr>
-        <w:t xml:space="preserve">rate – type </w:t>
-      </w:r>
-      <w:proofErr w:type="spellStart"/>
-      <w:r>
-        <w:rPr>
-          <w:b/>
-          <w:sz w:val="20"/>
-          <w:szCs w:val="20"/>
-        </w:rPr>
-        <w:t>int</w:t>
-      </w:r>
-      <w:proofErr w:type="spellEnd"/>
+        <w:t>rate – type int</w:t>
+      </w:r>
     </w:p>
     <w:p>
       <w:pPr>
@@ -12467,7 +12562,7 @@
           <w:szCs w:val="20"/>
         </w:rPr>
       </w:pPr>
-      <w:bookmarkStart w:id="24" w:name="_Toc515447004"/>
+      <w:bookmarkStart w:id="24" w:name="_Toc515609953"/>
       <w:r>
         <w:rPr>
           <w:b/>
@@ -12792,18 +12887,8 @@
           <w:sz w:val="20"/>
           <w:szCs w:val="20"/>
         </w:rPr>
-        <w:t xml:space="preserve">rate – type </w:t>
-      </w:r>
-      <w:proofErr w:type="spellStart"/>
-      <w:r>
-        <w:rPr>
-          <w:b/>
-          <w:sz w:val="20"/>
-          <w:szCs w:val="20"/>
-        </w:rPr>
-        <w:t>int</w:t>
-      </w:r>
-      <w:proofErr w:type="spellEnd"/>
+        <w:t>rate – type int</w:t>
+      </w:r>
     </w:p>
     <w:p>
       <w:pPr>
@@ -12971,7 +13056,7 @@
         </w:rPr>
         <w:br w:type="page"/>
       </w:r>
-      <w:bookmarkStart w:id="25" w:name="_Toc515447005"/>
+      <w:bookmarkStart w:id="25" w:name="_Toc515609954"/>
       <w:r>
         <w:rPr>
           <w:b/>
@@ -13113,7 +13198,7 @@
           <w:szCs w:val="20"/>
         </w:rPr>
       </w:pPr>
-      <w:bookmarkStart w:id="26" w:name="_Toc515447006"/>
+      <w:bookmarkStart w:id="26" w:name="_Toc515609955"/>
       <w:r>
         <w:rPr>
           <w:b/>
@@ -13329,15 +13414,33 @@
           <w:szCs w:val="20"/>
         </w:rPr>
         <w:tab/>
-        <w:t xml:space="preserve"> example “</w:t>
-      </w:r>
-      <w:r>
-        <w:rPr>
-          <w:b/>
-          <w:sz w:val="20"/>
-          <w:szCs w:val="20"/>
-        </w:rPr>
-        <w:t xml:space="preserve">   …/</w:t>
+        <w:t xml:space="preserve"> example </w:t>
+      </w:r>
+      <w:proofErr w:type="gramStart"/>
+      <w:r>
+        <w:rPr>
+          <w:b/>
+          <w:sz w:val="20"/>
+          <w:szCs w:val="20"/>
+        </w:rPr>
+        <w:t>“</w:t>
+      </w:r>
+      <w:r>
+        <w:rPr>
+          <w:b/>
+          <w:sz w:val="20"/>
+          <w:szCs w:val="20"/>
+        </w:rPr>
+        <w:t xml:space="preserve">  </w:t>
+      </w:r>
+      <w:proofErr w:type="gramEnd"/>
+      <w:r>
+        <w:rPr>
+          <w:b/>
+          <w:sz w:val="20"/>
+          <w:szCs w:val="20"/>
+        </w:rPr>
+        <w:t xml:space="preserve"> …/</w:t>
       </w:r>
       <w:proofErr w:type="spellStart"/>
       <w:r>
@@ -13562,18 +13665,8 @@
           <w:sz w:val="20"/>
           <w:szCs w:val="20"/>
         </w:rPr>
-        <w:t xml:space="preserve">rate – type </w:t>
-      </w:r>
-      <w:proofErr w:type="spellStart"/>
-      <w:r>
-        <w:rPr>
-          <w:b/>
-          <w:sz w:val="20"/>
-          <w:szCs w:val="20"/>
-        </w:rPr>
-        <w:t>int</w:t>
-      </w:r>
-      <w:proofErr w:type="spellEnd"/>
+        <w:t>rate – type int</w:t>
+      </w:r>
     </w:p>
     <w:p>
       <w:pPr>
@@ -13742,7 +13835,7 @@
           <w:szCs w:val="20"/>
         </w:rPr>
       </w:pPr>
-      <w:bookmarkStart w:id="27" w:name="_Toc515447007"/>
+      <w:bookmarkStart w:id="27" w:name="_Toc515609956"/>
       <w:r>
         <w:rPr>
           <w:b/>
@@ -13920,7 +14013,7 @@
           <w:szCs w:val="20"/>
         </w:rPr>
       </w:pPr>
-      <w:bookmarkStart w:id="28" w:name="_Toc515447008"/>
+      <w:bookmarkStart w:id="28" w:name="_Toc515609957"/>
       <w:r>
         <w:rPr>
           <w:b/>
@@ -14190,15 +14283,33 @@
           <w:szCs w:val="20"/>
         </w:rPr>
         <w:tab/>
-        <w:t xml:space="preserve"> example “</w:t>
-      </w:r>
-      <w:r>
-        <w:rPr>
-          <w:b/>
-          <w:sz w:val="20"/>
-          <w:szCs w:val="20"/>
-        </w:rPr>
-        <w:t xml:space="preserve">   …/</w:t>
+        <w:t xml:space="preserve"> example </w:t>
+      </w:r>
+      <w:proofErr w:type="gramStart"/>
+      <w:r>
+        <w:rPr>
+          <w:b/>
+          <w:sz w:val="20"/>
+          <w:szCs w:val="20"/>
+        </w:rPr>
+        <w:t>“</w:t>
+      </w:r>
+      <w:r>
+        <w:rPr>
+          <w:b/>
+          <w:sz w:val="20"/>
+          <w:szCs w:val="20"/>
+        </w:rPr>
+        <w:t xml:space="preserve">  </w:t>
+      </w:r>
+      <w:proofErr w:type="gramEnd"/>
+      <w:r>
+        <w:rPr>
+          <w:b/>
+          <w:sz w:val="20"/>
+          <w:szCs w:val="20"/>
+        </w:rPr>
+        <w:t xml:space="preserve"> …/</w:t>
       </w:r>
       <w:proofErr w:type="spellStart"/>
       <w:r>
@@ -14423,18 +14534,8 @@
           <w:sz w:val="20"/>
           <w:szCs w:val="20"/>
         </w:rPr>
-        <w:t xml:space="preserve">rate – type </w:t>
-      </w:r>
-      <w:proofErr w:type="spellStart"/>
-      <w:r>
-        <w:rPr>
-          <w:b/>
-          <w:sz w:val="20"/>
-          <w:szCs w:val="20"/>
-        </w:rPr>
-        <w:t>int</w:t>
-      </w:r>
-      <w:proofErr w:type="spellEnd"/>
+        <w:t>rate – type int</w:t>
+      </w:r>
     </w:p>
     <w:p>
       <w:pPr>
@@ -14579,6 +14680,7 @@
     </w:p>
     <w:p>
       <w:pPr>
+        <w:pStyle w:val="Heading2"/>
         <w:rPr>
           <w:b/>
           <w:sz w:val="20"/>
@@ -14596,14 +14698,678 @@
     </w:p>
     <w:p>
       <w:pPr>
+        <w:pStyle w:val="Heading2"/>
+        <w:rPr>
+          <w:b/>
+          <w:sz w:val="20"/>
+          <w:szCs w:val="20"/>
+        </w:rPr>
+      </w:pPr>
+      <w:bookmarkStart w:id="29" w:name="_Toc515609958"/>
+      <w:r>
+        <w:rPr>
+          <w:b/>
+          <w:color w:val="000000" w:themeColor="text1"/>
+          <w:sz w:val="20"/>
+          <w:szCs w:val="20"/>
+          <w:highlight w:val="cyan"/>
+        </w:rPr>
+        <w:lastRenderedPageBreak/>
+        <w:t>GET</w:t>
+      </w:r>
+      <w:r>
+        <w:rPr>
+          <w:b/>
+          <w:color w:val="000000" w:themeColor="text1"/>
+          <w:sz w:val="20"/>
+          <w:szCs w:val="20"/>
+          <w:highlight w:val="cyan"/>
+        </w:rPr>
+        <w:tab/>
+        <w:t>/</w:t>
+      </w:r>
+      <w:proofErr w:type="spellStart"/>
+      <w:r>
+        <w:rPr>
+          <w:b/>
+          <w:color w:val="000000" w:themeColor="text1"/>
+          <w:sz w:val="20"/>
+          <w:szCs w:val="20"/>
+          <w:highlight w:val="cyan"/>
+        </w:rPr>
+        <w:t>api</w:t>
+      </w:r>
+      <w:proofErr w:type="spellEnd"/>
+      <w:r>
+        <w:rPr>
+          <w:b/>
+          <w:color w:val="000000" w:themeColor="text1"/>
+          <w:sz w:val="20"/>
+          <w:szCs w:val="20"/>
+          <w:highlight w:val="cyan"/>
+        </w:rPr>
+        <w:t>/v1/photos</w:t>
+      </w:r>
+      <w:r>
+        <w:rPr>
+          <w:b/>
+          <w:color w:val="000000" w:themeColor="text1"/>
+          <w:sz w:val="20"/>
+          <w:szCs w:val="20"/>
+          <w:highlight w:val="cyan"/>
+        </w:rPr>
+        <w:t xml:space="preserve"> </w:t>
+      </w:r>
+      <w:r>
+        <w:rPr>
+          <w:b/>
+          <w:color w:val="000000" w:themeColor="text1"/>
+          <w:sz w:val="20"/>
+          <w:szCs w:val="20"/>
+          <w:highlight w:val="cyan"/>
+        </w:rPr>
+        <w:t>/</w:t>
+      </w:r>
+      <w:proofErr w:type="spellStart"/>
+      <w:r>
+        <w:rPr>
+          <w:b/>
+          <w:color w:val="000000" w:themeColor="text1"/>
+          <w:sz w:val="20"/>
+          <w:szCs w:val="20"/>
+          <w:highlight w:val="cyan"/>
+        </w:rPr>
+        <w:t>nocat</w:t>
+      </w:r>
+      <w:bookmarkEnd w:id="29"/>
+      <w:proofErr w:type="spellEnd"/>
+      <w:r>
+        <w:rPr>
+          <w:b/>
+          <w:sz w:val="20"/>
+          <w:szCs w:val="20"/>
+        </w:rPr>
+        <w:tab/>
+      </w:r>
+    </w:p>
+    <w:p>
+      <w:pPr>
+        <w:rPr>
+          <w:b/>
+          <w:sz w:val="20"/>
+          <w:szCs w:val="20"/>
+        </w:rPr>
+      </w:pPr>
+      <w:r>
+        <w:rPr>
+          <w:b/>
+          <w:sz w:val="20"/>
+          <w:szCs w:val="20"/>
+        </w:rPr>
+        <w:t>Description:</w:t>
+      </w:r>
+    </w:p>
+    <w:p>
+      <w:pPr>
+        <w:rPr>
+          <w:b/>
+          <w:color w:val="000000" w:themeColor="text1"/>
+          <w:sz w:val="20"/>
+          <w:szCs w:val="20"/>
+          <w:highlight w:val="cyan"/>
+        </w:rPr>
+      </w:pPr>
+      <w:r>
+        <w:rPr>
+          <w:b/>
+          <w:sz w:val="20"/>
+          <w:szCs w:val="20"/>
+        </w:rPr>
+        <w:tab/>
+        <w:t xml:space="preserve">Load list of </w:t>
+      </w:r>
+      <w:r>
+        <w:rPr>
+          <w:b/>
+          <w:sz w:val="20"/>
+          <w:szCs w:val="20"/>
+        </w:rPr>
+        <w:t>private</w:t>
+      </w:r>
+      <w:r>
+        <w:rPr>
+          <w:b/>
+          <w:sz w:val="20"/>
+          <w:szCs w:val="20"/>
+        </w:rPr>
+        <w:t xml:space="preserve"> </w:t>
+      </w:r>
+      <w:r>
+        <w:rPr>
+          <w:b/>
+          <w:sz w:val="20"/>
+          <w:szCs w:val="20"/>
+        </w:rPr>
+        <w:t>photos</w:t>
+      </w:r>
+      <w:r>
+        <w:rPr>
+          <w:b/>
+          <w:sz w:val="20"/>
+          <w:szCs w:val="20"/>
+        </w:rPr>
+        <w:t xml:space="preserve"> with no category assignment</w:t>
+      </w:r>
+      <w:r>
+        <w:rPr>
+          <w:b/>
+          <w:sz w:val="20"/>
+          <w:szCs w:val="20"/>
+        </w:rPr>
+        <w:t>.</w:t>
+      </w:r>
+    </w:p>
+    <w:p>
+      <w:pPr>
+        <w:pStyle w:val="Heading2"/>
+        <w:rPr>
+          <w:b/>
+          <w:sz w:val="20"/>
+          <w:szCs w:val="20"/>
+        </w:rPr>
+      </w:pPr>
+      <w:bookmarkStart w:id="30" w:name="_Toc515609959"/>
+      <w:r>
+        <w:rPr>
+          <w:b/>
+          <w:color w:val="000000" w:themeColor="text1"/>
+          <w:sz w:val="20"/>
+          <w:szCs w:val="20"/>
+          <w:highlight w:val="cyan"/>
+        </w:rPr>
+        <w:t>GET</w:t>
+      </w:r>
+      <w:r>
+        <w:rPr>
+          <w:b/>
+          <w:color w:val="000000" w:themeColor="text1"/>
+          <w:sz w:val="20"/>
+          <w:szCs w:val="20"/>
+          <w:highlight w:val="cyan"/>
+        </w:rPr>
+        <w:tab/>
+        <w:t>/</w:t>
+      </w:r>
+      <w:proofErr w:type="spellStart"/>
+      <w:r>
+        <w:rPr>
+          <w:b/>
+          <w:color w:val="000000" w:themeColor="text1"/>
+          <w:sz w:val="20"/>
+          <w:szCs w:val="20"/>
+          <w:highlight w:val="cyan"/>
+        </w:rPr>
+        <w:t>api</w:t>
+      </w:r>
+      <w:proofErr w:type="spellEnd"/>
+      <w:r>
+        <w:rPr>
+          <w:b/>
+          <w:color w:val="000000" w:themeColor="text1"/>
+          <w:sz w:val="20"/>
+          <w:szCs w:val="20"/>
+          <w:highlight w:val="cyan"/>
+        </w:rPr>
+        <w:t>/v1/photos</w:t>
+      </w:r>
+      <w:r>
+        <w:rPr>
+          <w:b/>
+          <w:color w:val="000000" w:themeColor="text1"/>
+          <w:sz w:val="20"/>
+          <w:szCs w:val="20"/>
+          <w:highlight w:val="cyan"/>
+        </w:rPr>
+        <w:t xml:space="preserve"> </w:t>
+      </w:r>
+      <w:r>
+        <w:rPr>
+          <w:b/>
+          <w:color w:val="000000" w:themeColor="text1"/>
+          <w:sz w:val="20"/>
+          <w:szCs w:val="20"/>
+          <w:highlight w:val="cyan"/>
+        </w:rPr>
+        <w:t>/archived</w:t>
+      </w:r>
+      <w:bookmarkEnd w:id="30"/>
+      <w:r>
+        <w:rPr>
+          <w:b/>
+          <w:sz w:val="20"/>
+          <w:szCs w:val="20"/>
+        </w:rPr>
+        <w:tab/>
+      </w:r>
+    </w:p>
+    <w:p>
+      <w:pPr>
+        <w:rPr>
+          <w:b/>
+          <w:sz w:val="20"/>
+          <w:szCs w:val="20"/>
+        </w:rPr>
+      </w:pPr>
+      <w:r>
+        <w:rPr>
+          <w:b/>
+          <w:sz w:val="20"/>
+          <w:szCs w:val="20"/>
+        </w:rPr>
+        <w:t>Description:</w:t>
+      </w:r>
+    </w:p>
+    <w:p>
+      <w:pPr>
+        <w:rPr>
+          <w:b/>
+          <w:sz w:val="20"/>
+          <w:szCs w:val="20"/>
+        </w:rPr>
+      </w:pPr>
+      <w:r>
+        <w:rPr>
+          <w:b/>
+          <w:sz w:val="20"/>
+          <w:szCs w:val="20"/>
+        </w:rPr>
+        <w:tab/>
+        <w:t xml:space="preserve">Load list of </w:t>
+      </w:r>
+      <w:r>
+        <w:rPr>
+          <w:b/>
+          <w:sz w:val="20"/>
+          <w:szCs w:val="20"/>
+        </w:rPr>
+        <w:t>private</w:t>
+      </w:r>
+      <w:r>
+        <w:rPr>
+          <w:b/>
+          <w:sz w:val="20"/>
+          <w:szCs w:val="20"/>
+        </w:rPr>
+        <w:t>, archived</w:t>
+      </w:r>
+      <w:r>
+        <w:rPr>
+          <w:b/>
+          <w:sz w:val="20"/>
+          <w:szCs w:val="20"/>
+        </w:rPr>
+        <w:t xml:space="preserve"> photos.</w:t>
+      </w:r>
+    </w:p>
+    <w:p>
+      <w:pPr>
+        <w:rPr>
+          <w:b/>
+          <w:sz w:val="20"/>
+          <w:szCs w:val="20"/>
+        </w:rPr>
+      </w:pPr>
+      <w:r>
+        <w:rPr>
+          <w:b/>
+          <w:sz w:val="20"/>
+          <w:szCs w:val="20"/>
+        </w:rPr>
+        <w:t>Responses:</w:t>
+      </w:r>
+    </w:p>
+    <w:p>
+      <w:pPr>
+        <w:pStyle w:val="ListParagraph"/>
+        <w:numPr>
+          <w:ilvl w:val="0"/>
+          <w:numId w:val="1"/>
+        </w:numPr>
+        <w:rPr>
+          <w:b/>
+          <w:sz w:val="20"/>
+          <w:szCs w:val="20"/>
+        </w:rPr>
+      </w:pPr>
+      <w:r>
+        <w:rPr>
+          <w:b/>
+          <w:sz w:val="20"/>
+          <w:szCs w:val="20"/>
+        </w:rPr>
+        <w:t>200 OK</w:t>
+      </w:r>
+    </w:p>
+    <w:p>
+      <w:pPr>
+        <w:pStyle w:val="ListParagraph"/>
+        <w:numPr>
+          <w:ilvl w:val="1"/>
+          <w:numId w:val="1"/>
+        </w:numPr>
+        <w:rPr>
+          <w:b/>
+          <w:sz w:val="20"/>
+          <w:szCs w:val="20"/>
+        </w:rPr>
+      </w:pPr>
+      <w:proofErr w:type="spellStart"/>
+      <w:r>
+        <w:rPr>
+          <w:b/>
+          <w:sz w:val="20"/>
+          <w:szCs w:val="20"/>
+        </w:rPr>
+        <w:t>photoID</w:t>
+      </w:r>
+      <w:proofErr w:type="spellEnd"/>
+      <w:r>
+        <w:rPr>
+          <w:b/>
+          <w:sz w:val="20"/>
+          <w:szCs w:val="20"/>
+        </w:rPr>
+        <w:t xml:space="preserve"> – type long</w:t>
+      </w:r>
+    </w:p>
+    <w:p>
+      <w:pPr>
+        <w:pStyle w:val="ListParagraph"/>
+        <w:numPr>
+          <w:ilvl w:val="1"/>
+          <w:numId w:val="1"/>
+        </w:numPr>
+        <w:rPr>
+          <w:b/>
+          <w:sz w:val="20"/>
+          <w:szCs w:val="20"/>
+        </w:rPr>
+      </w:pPr>
+      <w:r>
+        <w:rPr>
+          <w:b/>
+          <w:sz w:val="20"/>
+          <w:szCs w:val="20"/>
+        </w:rPr>
+        <w:t>name – type string</w:t>
+      </w:r>
+    </w:p>
+    <w:p>
+      <w:pPr>
+        <w:pStyle w:val="ListParagraph"/>
+        <w:numPr>
+          <w:ilvl w:val="1"/>
+          <w:numId w:val="1"/>
+        </w:numPr>
+        <w:rPr>
+          <w:b/>
+          <w:sz w:val="20"/>
+          <w:szCs w:val="20"/>
+        </w:rPr>
+      </w:pPr>
+      <w:r>
+        <w:rPr>
+          <w:b/>
+          <w:sz w:val="20"/>
+          <w:szCs w:val="20"/>
+        </w:rPr>
+        <w:t>user – type string</w:t>
+      </w:r>
+    </w:p>
+    <w:p>
+      <w:pPr>
+        <w:pStyle w:val="ListParagraph"/>
+        <w:numPr>
+          <w:ilvl w:val="1"/>
+          <w:numId w:val="1"/>
+        </w:numPr>
+        <w:rPr>
+          <w:b/>
+          <w:sz w:val="20"/>
+          <w:szCs w:val="20"/>
+        </w:rPr>
+      </w:pPr>
+      <w:proofErr w:type="spellStart"/>
+      <w:r>
+        <w:rPr>
+          <w:b/>
+          <w:sz w:val="20"/>
+          <w:szCs w:val="20"/>
+        </w:rPr>
+        <w:t>uploadTime</w:t>
+      </w:r>
+      <w:proofErr w:type="spellEnd"/>
+      <w:r>
+        <w:rPr>
+          <w:b/>
+          <w:sz w:val="20"/>
+          <w:szCs w:val="20"/>
+        </w:rPr>
+        <w:t xml:space="preserve"> – type timestamp</w:t>
+      </w:r>
+    </w:p>
+    <w:p>
+      <w:pPr>
+        <w:pStyle w:val="ListParagraph"/>
+        <w:numPr>
+          <w:ilvl w:val="1"/>
+          <w:numId w:val="1"/>
+        </w:numPr>
+        <w:rPr>
+          <w:b/>
+          <w:sz w:val="20"/>
+          <w:szCs w:val="20"/>
+        </w:rPr>
+      </w:pPr>
+      <w:r>
+        <w:rPr>
+          <w:b/>
+          <w:sz w:val="20"/>
+          <w:szCs w:val="20"/>
+        </w:rPr>
+        <w:t>description – type string</w:t>
+      </w:r>
+    </w:p>
+    <w:p>
+      <w:pPr>
+        <w:pStyle w:val="ListParagraph"/>
+        <w:numPr>
+          <w:ilvl w:val="1"/>
+          <w:numId w:val="1"/>
+        </w:numPr>
+        <w:rPr>
+          <w:b/>
+          <w:sz w:val="20"/>
+          <w:szCs w:val="20"/>
+        </w:rPr>
+      </w:pPr>
+      <w:r>
+        <w:rPr>
+          <w:b/>
+          <w:sz w:val="20"/>
+          <w:szCs w:val="20"/>
+        </w:rPr>
+        <w:t>rate – type int</w:t>
+      </w:r>
+    </w:p>
+    <w:p>
+      <w:pPr>
+        <w:pStyle w:val="ListParagraph"/>
+        <w:numPr>
+          <w:ilvl w:val="1"/>
+          <w:numId w:val="1"/>
+        </w:numPr>
+        <w:rPr>
+          <w:b/>
+          <w:sz w:val="20"/>
+          <w:szCs w:val="20"/>
+        </w:rPr>
+      </w:pPr>
+      <w:r>
+        <w:rPr>
+          <w:b/>
+          <w:sz w:val="20"/>
+          <w:szCs w:val="20"/>
+        </w:rPr>
+        <w:t xml:space="preserve">tags – </w:t>
+      </w:r>
+    </w:p>
+    <w:p>
+      <w:pPr>
+        <w:pStyle w:val="ListParagraph"/>
+        <w:numPr>
+          <w:ilvl w:val="2"/>
+          <w:numId w:val="1"/>
+        </w:numPr>
+        <w:rPr>
+          <w:b/>
+          <w:sz w:val="20"/>
+          <w:szCs w:val="20"/>
+        </w:rPr>
+      </w:pPr>
+      <w:proofErr w:type="spellStart"/>
+      <w:r>
+        <w:rPr>
+          <w:b/>
+          <w:sz w:val="20"/>
+          <w:szCs w:val="20"/>
+        </w:rPr>
+        <w:t>tagID</w:t>
+      </w:r>
+      <w:proofErr w:type="spellEnd"/>
+      <w:r>
+        <w:rPr>
+          <w:b/>
+          <w:sz w:val="20"/>
+          <w:szCs w:val="20"/>
+        </w:rPr>
+        <w:t xml:space="preserve"> – type long</w:t>
+      </w:r>
+    </w:p>
+    <w:p>
+      <w:pPr>
+        <w:pStyle w:val="ListParagraph"/>
+        <w:numPr>
+          <w:ilvl w:val="2"/>
+          <w:numId w:val="1"/>
+        </w:numPr>
+        <w:rPr>
+          <w:b/>
+          <w:sz w:val="20"/>
+          <w:szCs w:val="20"/>
+        </w:rPr>
+      </w:pPr>
+      <w:r>
+        <w:rPr>
+          <w:b/>
+          <w:sz w:val="20"/>
+          <w:szCs w:val="20"/>
+        </w:rPr>
+        <w:t>name – type string</w:t>
+      </w:r>
+    </w:p>
+    <w:p>
+      <w:pPr>
+        <w:pStyle w:val="ListParagraph"/>
+        <w:numPr>
+          <w:ilvl w:val="2"/>
+          <w:numId w:val="1"/>
+        </w:numPr>
+        <w:rPr>
+          <w:b/>
+          <w:sz w:val="20"/>
+          <w:szCs w:val="20"/>
+        </w:rPr>
+      </w:pPr>
+      <w:proofErr w:type="spellStart"/>
+      <w:r>
+        <w:rPr>
+          <w:b/>
+          <w:sz w:val="20"/>
+          <w:szCs w:val="20"/>
+        </w:rPr>
+        <w:t>photo_id</w:t>
+      </w:r>
+      <w:proofErr w:type="spellEnd"/>
+      <w:r>
+        <w:rPr>
+          <w:b/>
+          <w:sz w:val="20"/>
+          <w:szCs w:val="20"/>
+        </w:rPr>
+        <w:t xml:space="preserve"> - type long</w:t>
+      </w:r>
+    </w:p>
+    <w:p>
+      <w:pPr>
+        <w:pStyle w:val="ListParagraph"/>
+        <w:ind w:left="2160"/>
+        <w:rPr>
+          <w:b/>
+          <w:sz w:val="20"/>
+          <w:szCs w:val="20"/>
+        </w:rPr>
+      </w:pPr>
+    </w:p>
+    <w:p>
+      <w:pPr>
+        <w:pStyle w:val="ListParagraph"/>
+        <w:numPr>
+          <w:ilvl w:val="0"/>
+          <w:numId w:val="1"/>
+        </w:numPr>
+        <w:rPr>
+          <w:b/>
+          <w:sz w:val="20"/>
+          <w:szCs w:val="20"/>
+        </w:rPr>
+      </w:pPr>
+      <w:r>
+        <w:rPr>
+          <w:b/>
+          <w:sz w:val="20"/>
+          <w:szCs w:val="20"/>
+        </w:rPr>
+        <w:t>204 No content</w:t>
+      </w:r>
+    </w:p>
+    <w:p>
+      <w:pPr>
+        <w:rPr>
+          <w:b/>
+          <w:sz w:val="20"/>
+          <w:szCs w:val="20"/>
+        </w:rPr>
+      </w:pPr>
+      <w:r>
+        <w:rPr>
+          <w:b/>
+          <w:sz w:val="20"/>
+          <w:szCs w:val="20"/>
+        </w:rPr>
+        <w:br w:type="page"/>
+      </w:r>
+    </w:p>
+    <w:p>
+      <w:pPr>
         <w:pStyle w:val="Heading1"/>
       </w:pPr>
-      <w:bookmarkStart w:id="29" w:name="_Toc515447009"/>
+      <w:bookmarkStart w:id="31" w:name="_Toc515609960"/>
       <w:r>
         <w:lastRenderedPageBreak/>
         <w:t>IMAGES</w:t>
       </w:r>
-      <w:bookmarkEnd w:id="29"/>
+      <w:bookmarkEnd w:id="31"/>
     </w:p>
     <w:p>
       <w:pPr>
@@ -14623,7 +15389,7 @@
           <w:szCs w:val="20"/>
         </w:rPr>
       </w:pPr>
-      <w:bookmarkStart w:id="30" w:name="_Toc515447010"/>
+      <w:bookmarkStart w:id="32" w:name="_Toc515609961"/>
       <w:r>
         <w:rPr>
           <w:b/>
@@ -14709,7 +15475,7 @@
         </w:rPr>
         <w:t>}</w:t>
       </w:r>
-      <w:bookmarkEnd w:id="30"/>
+      <w:bookmarkEnd w:id="32"/>
       <w:r>
         <w:rPr>
           <w:b/>
@@ -14792,7 +15558,25 @@
           <w:szCs w:val="20"/>
         </w:rPr>
         <w:br/>
-        <w:t xml:space="preserve">{ catalog name = user’s e-mail } in the main server catalog. Before uploading image, </w:t>
+        <w:t xml:space="preserve">{ catalog name = user’s </w:t>
+      </w:r>
+      <w:proofErr w:type="gramStart"/>
+      <w:r>
+        <w:rPr>
+          <w:b/>
+          <w:sz w:val="20"/>
+          <w:szCs w:val="20"/>
+        </w:rPr>
+        <w:t>e-mail }</w:t>
+      </w:r>
+      <w:proofErr w:type="gramEnd"/>
+      <w:r>
+        <w:rPr>
+          <w:b/>
+          <w:sz w:val="20"/>
+          <w:szCs w:val="20"/>
+        </w:rPr>
+        <w:t xml:space="preserve"> in the main server catalog. Before uploading image, </w:t>
       </w:r>
       <w:r>
         <w:rPr>
@@ -14926,13 +15710,23 @@
           <w:szCs w:val="20"/>
         </w:rPr>
       </w:pPr>
-      <w:r>
-        <w:rPr>
-          <w:b/>
-          <w:sz w:val="20"/>
-          <w:szCs w:val="20"/>
-        </w:rPr>
-        <w:t xml:space="preserve">Key : </w:t>
+      <w:proofErr w:type="gramStart"/>
+      <w:r>
+        <w:rPr>
+          <w:b/>
+          <w:sz w:val="20"/>
+          <w:szCs w:val="20"/>
+        </w:rPr>
+        <w:t>Key :</w:t>
+      </w:r>
+      <w:proofErr w:type="gramEnd"/>
+      <w:r>
+        <w:rPr>
+          <w:b/>
+          <w:sz w:val="20"/>
+          <w:szCs w:val="20"/>
+        </w:rPr>
+        <w:t xml:space="preserve"> </w:t>
       </w:r>
       <w:r>
         <w:rPr>
@@ -15044,8 +15838,18 @@
           <w:sz w:val="20"/>
           <w:szCs w:val="20"/>
         </w:rPr>
-        <w:t>400 Bad request</w:t>
-      </w:r>
+        <w:t xml:space="preserve">400 Bad </w:t>
+      </w:r>
+      <w:proofErr w:type="gramStart"/>
+      <w:r>
+        <w:rPr>
+          <w:b/>
+          <w:sz w:val="20"/>
+          <w:szCs w:val="20"/>
+        </w:rPr>
+        <w:t>request</w:t>
+      </w:r>
+      <w:proofErr w:type="gramEnd"/>
     </w:p>
     <w:p>
       <w:pPr>
@@ -15083,7 +15887,7 @@
           <w:szCs w:val="20"/>
         </w:rPr>
       </w:pPr>
-      <w:bookmarkStart w:id="31" w:name="_Toc515447011"/>
+      <w:bookmarkStart w:id="33" w:name="_Toc515609962"/>
       <w:r>
         <w:rPr>
           <w:b/>
@@ -15178,7 +15982,7 @@
         </w:rPr>
         <w:t>}</w:t>
       </w:r>
-      <w:bookmarkEnd w:id="31"/>
+      <w:bookmarkEnd w:id="33"/>
       <w:r>
         <w:rPr>
           <w:b/>
@@ -15481,12 +16285,12 @@
       <w:pPr>
         <w:pStyle w:val="Heading1"/>
       </w:pPr>
-      <w:bookmarkStart w:id="32" w:name="_Toc515447012"/>
+      <w:bookmarkStart w:id="34" w:name="_Toc515609963"/>
       <w:r>
         <w:lastRenderedPageBreak/>
         <w:t>CATEGORIES</w:t>
       </w:r>
-      <w:bookmarkEnd w:id="32"/>
+      <w:bookmarkEnd w:id="34"/>
     </w:p>
     <w:p>
       <w:pPr>
@@ -15505,7 +16309,7 @@
           <w:szCs w:val="20"/>
         </w:rPr>
       </w:pPr>
-      <w:bookmarkStart w:id="33" w:name="_Toc515447013"/>
+      <w:bookmarkStart w:id="35" w:name="_Toc515609964"/>
       <w:r>
         <w:rPr>
           <w:b/>
@@ -15549,7 +16353,7 @@
         </w:rPr>
         <w:t>/v1/categories</w:t>
       </w:r>
-      <w:bookmarkEnd w:id="33"/>
+      <w:bookmarkEnd w:id="35"/>
       <w:r>
         <w:rPr>
           <w:b/>
@@ -15719,6 +16523,7 @@
         </w:rPr>
       </w:pPr>
       <w:proofErr w:type="spellStart"/>
+      <w:proofErr w:type="gramStart"/>
       <w:r>
         <w:rPr>
           <w:b/>
@@ -15734,7 +16539,16 @@
           <w:sz w:val="20"/>
           <w:szCs w:val="20"/>
         </w:rPr>
-        <w:t xml:space="preserve">  - </w:t>
+        <w:t xml:space="preserve">  -</w:t>
+      </w:r>
+      <w:proofErr w:type="gramEnd"/>
+      <w:r>
+        <w:rPr>
+          <w:b/>
+          <w:sz w:val="20"/>
+          <w:szCs w:val="20"/>
+        </w:rPr>
+        <w:t xml:space="preserve"> </w:t>
       </w:r>
       <w:r>
         <w:rPr>
@@ -15812,8 +16626,18 @@
           <w:sz w:val="20"/>
           <w:szCs w:val="20"/>
         </w:rPr>
-        <w:t>400 Bad request</w:t>
-      </w:r>
+        <w:t xml:space="preserve">400 Bad </w:t>
+      </w:r>
+      <w:proofErr w:type="gramStart"/>
+      <w:r>
+        <w:rPr>
+          <w:b/>
+          <w:sz w:val="20"/>
+          <w:szCs w:val="20"/>
+        </w:rPr>
+        <w:t>request</w:t>
+      </w:r>
+      <w:proofErr w:type="gramEnd"/>
     </w:p>
     <w:p>
       <w:pPr>
@@ -15850,7 +16674,7 @@
           <w:szCs w:val="20"/>
         </w:rPr>
       </w:pPr>
-      <w:bookmarkStart w:id="34" w:name="_Toc515447014"/>
+      <w:bookmarkStart w:id="36" w:name="_Toc515609965"/>
       <w:r>
         <w:rPr>
           <w:b/>
@@ -15925,7 +16749,7 @@
         </w:rPr>
         <w:t>}</w:t>
       </w:r>
-      <w:bookmarkEnd w:id="34"/>
+      <w:bookmarkEnd w:id="36"/>
       <w:r>
         <w:rPr>
           <w:b/>
@@ -16311,7 +17135,7 @@
           <w:szCs w:val="20"/>
         </w:rPr>
       </w:pPr>
-      <w:bookmarkStart w:id="35" w:name="_Toc515447015"/>
+      <w:bookmarkStart w:id="37" w:name="_Toc515609966"/>
       <w:r>
         <w:rPr>
           <w:b/>
@@ -16356,7 +17180,7 @@
         </w:rPr>
         <w:t>/v1/categories</w:t>
       </w:r>
-      <w:bookmarkEnd w:id="35"/>
+      <w:bookmarkEnd w:id="37"/>
       <w:r>
         <w:rPr>
           <w:b/>
@@ -16665,7 +17489,7 @@
           <w:szCs w:val="20"/>
         </w:rPr>
       </w:pPr>
-      <w:bookmarkStart w:id="36" w:name="_Toc515447016"/>
+      <w:bookmarkStart w:id="38" w:name="_Toc515609967"/>
       <w:r>
         <w:rPr>
           <w:b/>
@@ -16718,7 +17542,7 @@
         </w:rPr>
         <w:t>/v1/categories/{id}</w:t>
       </w:r>
-      <w:bookmarkEnd w:id="36"/>
+      <w:bookmarkEnd w:id="38"/>
       <w:r>
         <w:rPr>
           <w:b/>
@@ -16949,6 +17773,7 @@
         </w:rPr>
       </w:pPr>
       <w:proofErr w:type="spellStart"/>
+      <w:proofErr w:type="gramStart"/>
       <w:r>
         <w:rPr>
           <w:b/>
@@ -16964,7 +17789,16 @@
           <w:sz w:val="20"/>
           <w:szCs w:val="20"/>
         </w:rPr>
-        <w:t xml:space="preserve">  - </w:t>
+        <w:t xml:space="preserve">  -</w:t>
+      </w:r>
+      <w:proofErr w:type="gramEnd"/>
+      <w:r>
+        <w:rPr>
+          <w:b/>
+          <w:sz w:val="20"/>
+          <w:szCs w:val="20"/>
+        </w:rPr>
+        <w:t xml:space="preserve"> </w:t>
       </w:r>
       <w:r>
         <w:rPr>
@@ -17042,8 +17876,18 @@
           <w:sz w:val="20"/>
           <w:szCs w:val="20"/>
         </w:rPr>
-        <w:t>400 Bad request</w:t>
-      </w:r>
+        <w:t xml:space="preserve">400 Bad </w:t>
+      </w:r>
+      <w:proofErr w:type="gramStart"/>
+      <w:r>
+        <w:rPr>
+          <w:b/>
+          <w:sz w:val="20"/>
+          <w:szCs w:val="20"/>
+        </w:rPr>
+        <w:t>request</w:t>
+      </w:r>
+      <w:proofErr w:type="gramEnd"/>
     </w:p>
     <w:p>
       <w:pPr>
@@ -17080,7 +17924,7 @@
           <w:szCs w:val="20"/>
         </w:rPr>
       </w:pPr>
-      <w:bookmarkStart w:id="37" w:name="_Toc515447017"/>
+      <w:bookmarkStart w:id="39" w:name="_Toc515609968"/>
       <w:r>
         <w:rPr>
           <w:b/>
@@ -17133,7 +17977,7 @@
         </w:rPr>
         <w:t>/v1/categories/{id}</w:t>
       </w:r>
-      <w:bookmarkEnd w:id="37"/>
+      <w:bookmarkEnd w:id="39"/>
       <w:r>
         <w:rPr>
           <w:b/>
@@ -17362,8 +18206,18 @@
           <w:sz w:val="20"/>
           <w:szCs w:val="20"/>
         </w:rPr>
-        <w:t>400 Bad request</w:t>
-      </w:r>
+        <w:t xml:space="preserve">400 Bad </w:t>
+      </w:r>
+      <w:proofErr w:type="gramStart"/>
+      <w:r>
+        <w:rPr>
+          <w:b/>
+          <w:sz w:val="20"/>
+          <w:szCs w:val="20"/>
+        </w:rPr>
+        <w:t>request</w:t>
+      </w:r>
+      <w:proofErr w:type="gramEnd"/>
     </w:p>
     <w:p>
       <w:pPr>
@@ -17391,7 +18245,7 @@
           <w:szCs w:val="20"/>
         </w:rPr>
       </w:pPr>
-      <w:bookmarkStart w:id="38" w:name="_Toc515447018"/>
+      <w:bookmarkStart w:id="40" w:name="_Toc515609969"/>
       <w:r>
         <w:rPr>
           <w:b/>
@@ -17446,7 +18300,7 @@
         </w:rPr>
         <w:t>category</w:t>
       </w:r>
-      <w:bookmarkEnd w:id="38"/>
+      <w:bookmarkEnd w:id="40"/>
       <w:r>
         <w:rPr>
           <w:b/>
@@ -17560,13 +18414,23 @@
           <w:szCs w:val="20"/>
         </w:rPr>
       </w:pPr>
-      <w:r>
-        <w:rPr>
-          <w:b/>
-          <w:sz w:val="20"/>
-          <w:szCs w:val="20"/>
-        </w:rPr>
-        <w:t xml:space="preserve">category  – </w:t>
+      <w:proofErr w:type="gramStart"/>
+      <w:r>
+        <w:rPr>
+          <w:b/>
+          <w:sz w:val="20"/>
+          <w:szCs w:val="20"/>
+        </w:rPr>
+        <w:t>category  –</w:t>
+      </w:r>
+      <w:proofErr w:type="gramEnd"/>
+      <w:r>
+        <w:rPr>
+          <w:b/>
+          <w:sz w:val="20"/>
+          <w:szCs w:val="20"/>
+        </w:rPr>
+        <w:t xml:space="preserve"> </w:t>
       </w:r>
       <w:r>
         <w:rPr>
@@ -17608,13 +18472,23 @@
           <w:szCs w:val="20"/>
         </w:rPr>
       </w:pPr>
-      <w:r>
-        <w:rPr>
-          <w:b/>
-          <w:sz w:val="20"/>
-          <w:szCs w:val="20"/>
-        </w:rPr>
-        <w:t xml:space="preserve">photo  - </w:t>
+      <w:proofErr w:type="gramStart"/>
+      <w:r>
+        <w:rPr>
+          <w:b/>
+          <w:sz w:val="20"/>
+          <w:szCs w:val="20"/>
+        </w:rPr>
+        <w:t>photo  -</w:t>
+      </w:r>
+      <w:proofErr w:type="gramEnd"/>
+      <w:r>
+        <w:rPr>
+          <w:b/>
+          <w:sz w:val="20"/>
+          <w:szCs w:val="20"/>
+        </w:rPr>
+        <w:t xml:space="preserve"> </w:t>
       </w:r>
       <w:r>
         <w:rPr>
@@ -17708,8 +18582,18 @@
           <w:sz w:val="20"/>
           <w:szCs w:val="20"/>
         </w:rPr>
-        <w:t>400 Bad request</w:t>
-      </w:r>
+        <w:t xml:space="preserve">400 Bad </w:t>
+      </w:r>
+      <w:proofErr w:type="gramStart"/>
+      <w:r>
+        <w:rPr>
+          <w:b/>
+          <w:sz w:val="20"/>
+          <w:szCs w:val="20"/>
+        </w:rPr>
+        <w:t>request</w:t>
+      </w:r>
+      <w:proofErr w:type="gramEnd"/>
     </w:p>
     <w:p>
       <w:pPr>
@@ -17746,7 +18630,7 @@
           <w:szCs w:val="20"/>
         </w:rPr>
       </w:pPr>
-      <w:bookmarkStart w:id="39" w:name="_Toc515447019"/>
+      <w:bookmarkStart w:id="41" w:name="_Toc515609970"/>
       <w:r>
         <w:rPr>
           <w:b/>
@@ -17845,7 +18729,7 @@
         </w:rPr>
         <w:t>}</w:t>
       </w:r>
-      <w:bookmarkEnd w:id="39"/>
+      <w:bookmarkEnd w:id="41"/>
       <w:r>
         <w:rPr>
           <w:b/>
@@ -18109,8 +18993,18 @@
           <w:sz w:val="20"/>
           <w:szCs w:val="20"/>
         </w:rPr>
-        <w:t>400 Bad request</w:t>
-      </w:r>
+        <w:t xml:space="preserve">400 Bad </w:t>
+      </w:r>
+      <w:proofErr w:type="gramStart"/>
+      <w:r>
+        <w:rPr>
+          <w:b/>
+          <w:sz w:val="20"/>
+          <w:szCs w:val="20"/>
+        </w:rPr>
+        <w:t>request</w:t>
+      </w:r>
+      <w:proofErr w:type="gramEnd"/>
     </w:p>
     <w:p>
       <w:pPr>
@@ -18147,7 +19041,7 @@
           <w:szCs w:val="20"/>
         </w:rPr>
       </w:pPr>
-      <w:bookmarkStart w:id="40" w:name="_Toc515447020"/>
+      <w:bookmarkStart w:id="42" w:name="_Toc515609971"/>
       <w:r>
         <w:rPr>
           <w:b/>
@@ -18213,7 +19107,7 @@
         </w:rPr>
         <w:t>}</w:t>
       </w:r>
-      <w:bookmarkEnd w:id="40"/>
+      <w:bookmarkEnd w:id="42"/>
       <w:r>
         <w:rPr>
           <w:b/>
@@ -18428,8 +19322,18 @@
           <w:sz w:val="20"/>
           <w:szCs w:val="20"/>
         </w:rPr>
-        <w:t>400 Bad request</w:t>
-      </w:r>
+        <w:t xml:space="preserve">400 Bad </w:t>
+      </w:r>
+      <w:proofErr w:type="gramStart"/>
+      <w:r>
+        <w:rPr>
+          <w:b/>
+          <w:sz w:val="20"/>
+          <w:szCs w:val="20"/>
+        </w:rPr>
+        <w:t>request</w:t>
+      </w:r>
+      <w:proofErr w:type="gramEnd"/>
     </w:p>
     <w:p>
       <w:pPr>
@@ -18452,12 +19356,12 @@
       <w:pPr>
         <w:pStyle w:val="Heading1"/>
       </w:pPr>
-      <w:bookmarkStart w:id="41" w:name="_Toc515447021"/>
+      <w:bookmarkStart w:id="43" w:name="_Toc515609972"/>
       <w:r>
         <w:lastRenderedPageBreak/>
         <w:t>TAGS</w:t>
       </w:r>
-      <w:bookmarkEnd w:id="41"/>
+      <w:bookmarkEnd w:id="43"/>
     </w:p>
     <w:p>
       <w:pPr>
@@ -18476,7 +19380,7 @@
           <w:szCs w:val="20"/>
         </w:rPr>
       </w:pPr>
-      <w:bookmarkStart w:id="42" w:name="_Toc515447022"/>
+      <w:bookmarkStart w:id="44" w:name="_Toc515609973"/>
       <w:r>
         <w:rPr>
           <w:b/>
@@ -18520,7 +19424,7 @@
         </w:rPr>
         <w:t>/v1/tags</w:t>
       </w:r>
-      <w:bookmarkEnd w:id="42"/>
+      <w:bookmarkEnd w:id="44"/>
       <w:r>
         <w:rPr>
           <w:b/>
@@ -18811,8 +19715,18 @@
           <w:sz w:val="20"/>
           <w:szCs w:val="20"/>
         </w:rPr>
-        <w:t>400 Bad request</w:t>
-      </w:r>
+        <w:t xml:space="preserve">400 Bad </w:t>
+      </w:r>
+      <w:proofErr w:type="gramStart"/>
+      <w:r>
+        <w:rPr>
+          <w:b/>
+          <w:sz w:val="20"/>
+          <w:szCs w:val="20"/>
+        </w:rPr>
+        <w:t>request</w:t>
+      </w:r>
+      <w:proofErr w:type="gramEnd"/>
     </w:p>
     <w:p>
       <w:pPr>
@@ -18849,7 +19763,7 @@
           <w:szCs w:val="20"/>
         </w:rPr>
       </w:pPr>
-      <w:bookmarkStart w:id="43" w:name="_Toc515447023"/>
+      <w:bookmarkStart w:id="45" w:name="_Toc515609974"/>
       <w:r>
         <w:rPr>
           <w:b/>
@@ -18893,7 +19807,7 @@
         </w:rPr>
         <w:t>/v1/tags/</w:t>
       </w:r>
-      <w:bookmarkEnd w:id="43"/>
+      <w:bookmarkEnd w:id="45"/>
       <w:r>
         <w:rPr>
           <w:b/>
@@ -19130,8 +20044,18 @@
           <w:sz w:val="20"/>
           <w:szCs w:val="20"/>
         </w:rPr>
-        <w:t>400 Bad request</w:t>
-      </w:r>
+        <w:t xml:space="preserve">400 Bad </w:t>
+      </w:r>
+      <w:proofErr w:type="gramStart"/>
+      <w:r>
+        <w:rPr>
+          <w:b/>
+          <w:sz w:val="20"/>
+          <w:szCs w:val="20"/>
+        </w:rPr>
+        <w:t>request</w:t>
+      </w:r>
+      <w:proofErr w:type="gramEnd"/>
     </w:p>
     <w:p>
       <w:pPr>
@@ -19168,7 +20092,7 @@
           <w:szCs w:val="20"/>
         </w:rPr>
       </w:pPr>
-      <w:bookmarkStart w:id="44" w:name="_Toc515447024"/>
+      <w:bookmarkStart w:id="46" w:name="_Toc515609975"/>
       <w:r>
         <w:rPr>
           <w:b/>
@@ -19221,7 +20145,7 @@
         </w:rPr>
         <w:t>/v1/tags</w:t>
       </w:r>
-      <w:bookmarkEnd w:id="44"/>
+      <w:bookmarkEnd w:id="46"/>
       <w:r>
         <w:rPr>
           <w:b/>
@@ -19511,7 +20435,7 @@
           <w:szCs w:val="20"/>
         </w:rPr>
       </w:pPr>
-      <w:bookmarkStart w:id="45" w:name="_Toc515447025"/>
+      <w:bookmarkStart w:id="47" w:name="_Toc515609976"/>
       <w:r>
         <w:rPr>
           <w:b/>
@@ -19564,7 +20488,7 @@
         </w:rPr>
         <w:t>/v1/tags/{letters}</w:t>
       </w:r>
-      <w:bookmarkEnd w:id="45"/>
+      <w:bookmarkEnd w:id="47"/>
       <w:r>
         <w:rPr>
           <w:b/>
@@ -19949,7 +20873,7 @@
           <w:szCs w:val="20"/>
         </w:rPr>
       </w:pPr>
-      <w:bookmarkStart w:id="46" w:name="_Toc515447026"/>
+      <w:bookmarkStart w:id="48" w:name="_Toc515609977"/>
       <w:r>
         <w:rPr>
           <w:b/>
@@ -20002,7 +20926,7 @@
         </w:rPr>
         <w:t>/v1/tags/public</w:t>
       </w:r>
-      <w:bookmarkEnd w:id="46"/>
+      <w:bookmarkEnd w:id="48"/>
       <w:r>
         <w:rPr>
           <w:b/>
@@ -20326,7 +21250,7 @@
           <w:szCs w:val="20"/>
         </w:rPr>
       </w:pPr>
-      <w:bookmarkStart w:id="47" w:name="_Toc515447027"/>
+      <w:bookmarkStart w:id="49" w:name="_Toc515609978"/>
       <w:r>
         <w:rPr>
           <w:b/>
@@ -20379,7 +21303,7 @@
         </w:rPr>
         <w:t>/v1/tags/public/{letters}</w:t>
       </w:r>
-      <w:bookmarkEnd w:id="47"/>
+      <w:bookmarkEnd w:id="49"/>
       <w:r>
         <w:rPr>
           <w:b/>
@@ -20781,7 +21705,7 @@
           <w:szCs w:val="20"/>
         </w:rPr>
       </w:pPr>
-      <w:bookmarkStart w:id="48" w:name="_Toc515447028"/>
+      <w:bookmarkStart w:id="50" w:name="_Toc515609979"/>
       <w:r>
         <w:rPr>
           <w:b/>
@@ -20864,7 +21788,7 @@
         </w:rPr>
         <w:t>/{name}</w:t>
       </w:r>
-      <w:bookmarkEnd w:id="48"/>
+      <w:bookmarkEnd w:id="50"/>
       <w:r>
         <w:rPr>
           <w:b/>
@@ -21101,8 +22025,18 @@
           <w:sz w:val="20"/>
           <w:szCs w:val="20"/>
         </w:rPr>
-        <w:t>400 Bad request</w:t>
-      </w:r>
+        <w:t xml:space="preserve">400 Bad </w:t>
+      </w:r>
+      <w:proofErr w:type="gramStart"/>
+      <w:r>
+        <w:rPr>
+          <w:b/>
+          <w:sz w:val="20"/>
+          <w:szCs w:val="20"/>
+        </w:rPr>
+        <w:t>request</w:t>
+      </w:r>
+      <w:proofErr w:type="gramEnd"/>
     </w:p>
     <w:p>
       <w:pPr>
@@ -21139,7 +22073,7 @@
           <w:szCs w:val="20"/>
         </w:rPr>
       </w:pPr>
-      <w:bookmarkStart w:id="49" w:name="_Toc515447029"/>
+      <w:bookmarkStart w:id="51" w:name="_Toc515609980"/>
       <w:r>
         <w:rPr>
           <w:b/>
@@ -21192,7 +22126,7 @@
         </w:rPr>
         <w:t>/v1/tag/{id}</w:t>
       </w:r>
-      <w:bookmarkEnd w:id="49"/>
+      <w:bookmarkEnd w:id="51"/>
       <w:r>
         <w:rPr>
           <w:b/>
@@ -21389,8 +22323,18 @@
           <w:sz w:val="20"/>
           <w:szCs w:val="20"/>
         </w:rPr>
-        <w:t>400 Bad request</w:t>
-      </w:r>
+        <w:t xml:space="preserve">400 Bad </w:t>
+      </w:r>
+      <w:proofErr w:type="gramStart"/>
+      <w:r>
+        <w:rPr>
+          <w:b/>
+          <w:sz w:val="20"/>
+          <w:szCs w:val="20"/>
+        </w:rPr>
+        <w:t>request</w:t>
+      </w:r>
+      <w:proofErr w:type="gramEnd"/>
     </w:p>
     <w:p>
       <w:pPr>
@@ -21439,7 +22383,7 @@
       <w:pPr>
         <w:pStyle w:val="Heading1"/>
       </w:pPr>
-      <w:bookmarkStart w:id="50" w:name="_Toc515447030"/>
+      <w:bookmarkStart w:id="52" w:name="_Toc515609981"/>
       <w:r>
         <w:lastRenderedPageBreak/>
         <w:t>S</w:t>
@@ -21447,7 +22391,7 @@
       <w:r>
         <w:t>HARES</w:t>
       </w:r>
-      <w:bookmarkEnd w:id="50"/>
+      <w:bookmarkEnd w:id="52"/>
     </w:p>
     <w:p>
       <w:pPr>
@@ -21466,7 +22410,7 @@
           <w:szCs w:val="20"/>
         </w:rPr>
       </w:pPr>
-      <w:bookmarkStart w:id="51" w:name="_Toc515447031"/>
+      <w:bookmarkStart w:id="53" w:name="_Toc515609982"/>
       <w:r>
         <w:rPr>
           <w:b/>
@@ -21510,7 +22454,7 @@
         </w:rPr>
         <w:t>/v1/shares</w:t>
       </w:r>
-      <w:bookmarkEnd w:id="51"/>
+      <w:bookmarkEnd w:id="53"/>
       <w:r>
         <w:rPr>
           <w:b/>
@@ -21584,7 +22528,25 @@
           <w:sz w:val="20"/>
           <w:szCs w:val="20"/>
         </w:rPr>
-        <w:t xml:space="preserve"> Before adding share application must send request for user id by /users/{email}.</w:t>
+        <w:t xml:space="preserve"> Before adding </w:t>
+      </w:r>
+      <w:proofErr w:type="gramStart"/>
+      <w:r>
+        <w:rPr>
+          <w:b/>
+          <w:sz w:val="20"/>
+          <w:szCs w:val="20"/>
+        </w:rPr>
+        <w:t>share</w:t>
+      </w:r>
+      <w:proofErr w:type="gramEnd"/>
+      <w:r>
+        <w:rPr>
+          <w:b/>
+          <w:sz w:val="20"/>
+          <w:szCs w:val="20"/>
+        </w:rPr>
+        <w:t xml:space="preserve"> application must send request for user id by /users/{email}.</w:t>
       </w:r>
     </w:p>
     <w:p>
@@ -21762,8 +22724,18 @@
           <w:sz w:val="20"/>
           <w:szCs w:val="20"/>
         </w:rPr>
-        <w:t>400 Bad request</w:t>
-      </w:r>
+        <w:t xml:space="preserve">400 Bad </w:t>
+      </w:r>
+      <w:proofErr w:type="gramStart"/>
+      <w:r>
+        <w:rPr>
+          <w:b/>
+          <w:sz w:val="20"/>
+          <w:szCs w:val="20"/>
+        </w:rPr>
+        <w:t>request</w:t>
+      </w:r>
+      <w:proofErr w:type="gramEnd"/>
     </w:p>
     <w:p>
       <w:pPr>
@@ -21800,7 +22772,7 @@
           <w:szCs w:val="20"/>
         </w:rPr>
       </w:pPr>
-      <w:bookmarkStart w:id="52" w:name="_Toc515447032"/>
+      <w:bookmarkStart w:id="54" w:name="_Toc515609983"/>
       <w:r>
         <w:rPr>
           <w:b/>
@@ -21853,7 +22825,7 @@
         </w:rPr>
         <w:t>/v1/shares/{id}</w:t>
       </w:r>
-      <w:bookmarkEnd w:id="52"/>
+      <w:bookmarkEnd w:id="54"/>
       <w:r>
         <w:rPr>
           <w:b/>
@@ -22066,8 +23038,18 @@
           <w:sz w:val="20"/>
           <w:szCs w:val="20"/>
         </w:rPr>
-        <w:t>400 Bad request</w:t>
-      </w:r>
+        <w:t xml:space="preserve">400 Bad </w:t>
+      </w:r>
+      <w:proofErr w:type="gramStart"/>
+      <w:r>
+        <w:rPr>
+          <w:b/>
+          <w:sz w:val="20"/>
+          <w:szCs w:val="20"/>
+        </w:rPr>
+        <w:t>request</w:t>
+      </w:r>
+      <w:proofErr w:type="gramEnd"/>
     </w:p>
     <w:p>
       <w:pPr>
@@ -22090,12 +23072,12 @@
       <w:pPr>
         <w:pStyle w:val="Heading1"/>
       </w:pPr>
-      <w:bookmarkStart w:id="53" w:name="_Toc515447033"/>
+      <w:bookmarkStart w:id="55" w:name="_Toc515609984"/>
       <w:r>
         <w:lastRenderedPageBreak/>
         <w:t>RATES</w:t>
       </w:r>
-      <w:bookmarkEnd w:id="53"/>
+      <w:bookmarkEnd w:id="55"/>
     </w:p>
     <w:p>
       <w:pPr>
@@ -22115,7 +23097,7 @@
           <w:szCs w:val="20"/>
         </w:rPr>
       </w:pPr>
-      <w:bookmarkStart w:id="54" w:name="_Toc515447034"/>
+      <w:bookmarkStart w:id="56" w:name="_Toc515609985"/>
       <w:r>
         <w:rPr>
           <w:b/>
@@ -22191,7 +23173,7 @@
         </w:rPr>
         <w:t>}</w:t>
       </w:r>
-      <w:bookmarkEnd w:id="54"/>
+      <w:bookmarkEnd w:id="56"/>
     </w:p>
     <w:p>
       <w:pPr>
@@ -22422,8 +23404,18 @@
           <w:sz w:val="20"/>
           <w:szCs w:val="20"/>
         </w:rPr>
-        <w:t>400 Bad request</w:t>
-      </w:r>
+        <w:t xml:space="preserve">400 Bad </w:t>
+      </w:r>
+      <w:proofErr w:type="gramStart"/>
+      <w:r>
+        <w:rPr>
+          <w:b/>
+          <w:sz w:val="20"/>
+          <w:szCs w:val="20"/>
+        </w:rPr>
+        <w:t>request</w:t>
+      </w:r>
+      <w:proofErr w:type="gramEnd"/>
     </w:p>
     <w:p>
       <w:pPr>
@@ -22460,7 +23452,7 @@
           <w:szCs w:val="20"/>
         </w:rPr>
       </w:pPr>
-      <w:bookmarkStart w:id="55" w:name="_Toc515447035"/>
+      <w:bookmarkStart w:id="57" w:name="_Toc515609986"/>
       <w:r>
         <w:rPr>
           <w:b/>
@@ -22526,7 +23518,7 @@
         </w:rPr>
         <w:t>}</w:t>
       </w:r>
-      <w:bookmarkEnd w:id="55"/>
+      <w:bookmarkEnd w:id="57"/>
       <w:r>
         <w:rPr>
           <w:b/>
@@ -22758,8 +23750,18 @@
           <w:sz w:val="20"/>
           <w:szCs w:val="20"/>
         </w:rPr>
-        <w:t>400 Bad request</w:t>
-      </w:r>
+        <w:t xml:space="preserve">400 Bad </w:t>
+      </w:r>
+      <w:proofErr w:type="gramStart"/>
+      <w:r>
+        <w:rPr>
+          <w:b/>
+          <w:sz w:val="20"/>
+          <w:szCs w:val="20"/>
+        </w:rPr>
+        <w:t>request</w:t>
+      </w:r>
+      <w:proofErr w:type="gramEnd"/>
     </w:p>
     <w:p>
       <w:pPr>
@@ -22791,7 +23793,7 @@
 </file>
 
 <file path=word/numbering.xml><?xml version="1.0" encoding="utf-8"?>
-<w:numbering xmlns:wpc="http://schemas.microsoft.com/office/word/2010/wordprocessingCanvas" xmlns:cx="http://schemas.microsoft.com/office/drawing/2014/chartex" xmlns:mc="http://schemas.openxmlformats.org/markup-compatibility/2006" xmlns:o="urn:schemas-microsoft-com:office:office" xmlns:r="http://schemas.openxmlformats.org/officeDocument/2006/relationships" xmlns:m="http://schemas.openxmlformats.org/officeDocument/2006/math" xmlns:v="urn:schemas-microsoft-com:vml" xmlns:wp14="http://schemas.microsoft.com/office/word/2010/wordprocessingDrawing" xmlns:wp="http://schemas.openxmlformats.org/drawingml/2006/wordprocessingDrawing" xmlns:w10="urn:schemas-microsoft-com:office:word" xmlns:w="http://schemas.openxmlformats.org/wordprocessingml/2006/main" xmlns:w14="http://schemas.microsoft.com/office/word/2010/wordml" xmlns:w15="http://schemas.microsoft.com/office/word/2012/wordml" xmlns:w16se="http://schemas.microsoft.com/office/word/2015/wordml/symex" xmlns:wpg="http://schemas.microsoft.com/office/word/2010/wordprocessingGroup" xmlns:wpi="http://schemas.microsoft.com/office/word/2010/wordprocessingInk" xmlns:wne="http://schemas.microsoft.com/office/word/2006/wordml" xmlns:wps="http://schemas.microsoft.com/office/word/2010/wordprocessingShape" mc:Ignorable="w14 w15 w16se wp14">
+<w:numbering xmlns:wpc="http://schemas.microsoft.com/office/word/2010/wordprocessingCanvas" xmlns:cx="http://schemas.microsoft.com/office/drawing/2014/chartex" xmlns:cx1="http://schemas.microsoft.com/office/drawing/2015/9/8/chartex" xmlns:cx2="http://schemas.microsoft.com/office/drawing/2015/10/21/chartex" xmlns:cx3="http://schemas.microsoft.com/office/drawing/2016/5/9/chartex" xmlns:cx4="http://schemas.microsoft.com/office/drawing/2016/5/10/chartex" xmlns:cx5="http://schemas.microsoft.com/office/drawing/2016/5/11/chartex" xmlns:cx6="http://schemas.microsoft.com/office/drawing/2016/5/12/chartex" xmlns:cx7="http://schemas.microsoft.com/office/drawing/2016/5/13/chartex" xmlns:cx8="http://schemas.microsoft.com/office/drawing/2016/5/14/chartex" xmlns:mc="http://schemas.openxmlformats.org/markup-compatibility/2006" xmlns:aink="http://schemas.microsoft.com/office/drawing/2016/ink" xmlns:am3d="http://schemas.microsoft.com/office/drawing/2017/model3d" xmlns:o="urn:schemas-microsoft-com:office:office" xmlns:r="http://schemas.openxmlformats.org/officeDocument/2006/relationships" xmlns:m="http://schemas.openxmlformats.org/officeDocument/2006/math" xmlns:v="urn:schemas-microsoft-com:vml" xmlns:wp14="http://schemas.microsoft.com/office/word/2010/wordprocessingDrawing" xmlns:wp="http://schemas.openxmlformats.org/drawingml/2006/wordprocessingDrawing" xmlns:w10="urn:schemas-microsoft-com:office:word" xmlns:w="http://schemas.openxmlformats.org/wordprocessingml/2006/main" xmlns:w14="http://schemas.microsoft.com/office/word/2010/wordml" xmlns:w15="http://schemas.microsoft.com/office/word/2012/wordml" xmlns:w16cid="http://schemas.microsoft.com/office/word/2016/wordml/cid" xmlns:w16se="http://schemas.microsoft.com/office/word/2015/wordml/symex" xmlns:wpg="http://schemas.microsoft.com/office/word/2010/wordprocessingGroup" xmlns:wpi="http://schemas.microsoft.com/office/word/2010/wordprocessingInk" xmlns:wne="http://schemas.microsoft.com/office/word/2006/wordml" xmlns:wps="http://schemas.microsoft.com/office/word/2010/wordprocessingShape" mc:Ignorable="w14 w15 w16se w16cid wp14">
   <w:abstractNum w:abstractNumId="0" w15:restartNumberingAfterBreak="0">
     <w:nsid w:val="081F45BD"/>
     <w:multiLevelType w:val="hybridMultilevel"/>
@@ -23610,7 +24612,7 @@
 </file>
 
 <file path=word/styles.xml><?xml version="1.0" encoding="utf-8"?>
-<w:styles xmlns:mc="http://schemas.openxmlformats.org/markup-compatibility/2006" xmlns:r="http://schemas.openxmlformats.org/officeDocument/2006/relationships" xmlns:w="http://schemas.openxmlformats.org/wordprocessingml/2006/main" xmlns:w14="http://schemas.microsoft.com/office/word/2010/wordml" xmlns:w15="http://schemas.microsoft.com/office/word/2012/wordml" xmlns:w16se="http://schemas.microsoft.com/office/word/2015/wordml/symex" mc:Ignorable="w14 w15 w16se">
+<w:styles xmlns:mc="http://schemas.openxmlformats.org/markup-compatibility/2006" xmlns:r="http://schemas.openxmlformats.org/officeDocument/2006/relationships" xmlns:w="http://schemas.openxmlformats.org/wordprocessingml/2006/main" xmlns:w14="http://schemas.microsoft.com/office/word/2010/wordml" xmlns:w15="http://schemas.microsoft.com/office/word/2012/wordml" xmlns:w16cid="http://schemas.microsoft.com/office/word/2016/wordml/cid" xmlns:w16se="http://schemas.microsoft.com/office/word/2015/wordml/symex" mc:Ignorable="w14 w15 w16se w16cid">
   <w:docDefaults>
     <w:rPrDefault>
       <w:rPr>
@@ -23626,7 +24628,7 @@
       </w:pPr>
     </w:pPrDefault>
   </w:docDefaults>
-  <w:latentStyles w:defLockedState="0" w:defUIPriority="99" w:defSemiHidden="0" w:defUnhideWhenUsed="0" w:defQFormat="0" w:count="371">
+  <w:latentStyles w:defLockedState="0" w:defUIPriority="99" w:defSemiHidden="0" w:defUnhideWhenUsed="0" w:defQFormat="0" w:count="375">
     <w:lsdException w:name="Normal" w:uiPriority="0" w:qFormat="1"/>
     <w:lsdException w:name="heading 1" w:uiPriority="9" w:qFormat="1"/>
     <w:lsdException w:name="heading 2" w:semiHidden="1" w:uiPriority="9" w:unhideWhenUsed="1" w:qFormat="1"/>
@@ -23732,7 +24734,6 @@
     <w:lsdException w:name="HTML Sample" w:semiHidden="1" w:unhideWhenUsed="1"/>
     <w:lsdException w:name="HTML Typewriter" w:semiHidden="1" w:unhideWhenUsed="1"/>
     <w:lsdException w:name="HTML Variable" w:semiHidden="1" w:unhideWhenUsed="1"/>
-    <w:lsdException w:name="Normal Table" w:semiHidden="1" w:unhideWhenUsed="1"/>
     <w:lsdException w:name="annotation subject" w:semiHidden="1" w:unhideWhenUsed="1"/>
     <w:lsdException w:name="No List" w:semiHidden="1" w:unhideWhenUsed="1"/>
     <w:lsdException w:name="Outline List 1" w:semiHidden="1" w:unhideWhenUsed="1"/>
@@ -23776,10 +24777,8 @@
     <w:lsdException w:name="Table Elegant" w:semiHidden="1" w:unhideWhenUsed="1"/>
     <w:lsdException w:name="Table Professional" w:semiHidden="1" w:unhideWhenUsed="1"/>
     <w:lsdException w:name="Table Subtle 1" w:semiHidden="1" w:unhideWhenUsed="1"/>
-    <w:lsdException w:name="Table Subtle 2" w:semiHidden="1" w:unhideWhenUsed="1"/>
     <w:lsdException w:name="Table Web 1" w:semiHidden="1" w:unhideWhenUsed="1"/>
     <w:lsdException w:name="Table Web 2" w:semiHidden="1" w:unhideWhenUsed="1"/>
-    <w:lsdException w:name="Table Web 3" w:semiHidden="1" w:unhideWhenUsed="1"/>
     <w:lsdException w:name="Balloon Text" w:semiHidden="1" w:unhideWhenUsed="1"/>
     <w:lsdException w:name="Table Grid" w:uiPriority="39"/>
     <w:lsdException w:name="Table Theme" w:semiHidden="1" w:unhideWhenUsed="1"/>
@@ -23998,6 +24997,10 @@
     <w:lsdException w:name="List Table 5 Dark Accent 6" w:uiPriority="50"/>
     <w:lsdException w:name="List Table 6 Colorful Accent 6" w:uiPriority="51"/>
     <w:lsdException w:name="List Table 7 Colorful Accent 6" w:uiPriority="52"/>
+    <w:lsdException w:name="Mention" w:semiHidden="1" w:unhideWhenUsed="1"/>
+    <w:lsdException w:name="Smart Hyperlink" w:semiHidden="1" w:unhideWhenUsed="1"/>
+    <w:lsdException w:name="Hashtag" w:semiHidden="1" w:unhideWhenUsed="1"/>
+    <w:lsdException w:name="Unresolved Mention" w:semiHidden="1" w:unhideWhenUsed="1"/>
   </w:latentStyles>
   <w:style w:type="paragraph" w:default="1" w:styleId="Normal">
     <w:name w:val="Normal"/>
@@ -24524,7 +25527,7 @@
 </file>
 
 <file path=customXml/itemProps1.xml><?xml version="1.0" encoding="utf-8"?>
-<ds:datastoreItem xmlns:ds="http://schemas.openxmlformats.org/officeDocument/2006/customXml" ds:itemID="{2D153BA1-FBB3-4000-865F-CAD9E4A488F5}">
+<ds:datastoreItem xmlns:ds="http://schemas.openxmlformats.org/officeDocument/2006/customXml" ds:itemID="{1678E52E-A530-476C-BF21-ADFE32DF1F07}">
   <ds:schemaRefs>
     <ds:schemaRef ds:uri="http://schemas.openxmlformats.org/officeDocument/2006/bibliography"/>
   </ds:schemaRefs>

</xml_diff>